<commit_message>
Documentation moving forward (networking + game engine to go + diagrams)
</commit_message>
<xml_diff>
--- a/Dokumentáció.docx
+++ b/Dokumentáció.docx
@@ -28,15 +28,7 @@
         <w:rPr>
           <w:lang w:val="hu-HU"/>
         </w:rPr>
-        <w:t xml:space="preserve">Mivel egy hálózati játék fejlesztésénél elengedhetetlen, hogy legyenek megosztott és nem megosztott kód részletek, valamivel bonyolultabb projekt struktúrára van szükség. A következő </w:t>
-      </w:r>
-      <w:bookmarkStart w:id="0" w:name="_GoBack"/>
-      <w:bookmarkEnd w:id="0"/>
-      <w:r>
-        <w:rPr>
-          <w:lang w:val="hu-HU"/>
-        </w:rPr>
-        <w:t>szekció ezt hivatott bemutatni.</w:t>
+        <w:t>Mivel egy hálózati játék fejlesztésénél elengedhetetlen, hogy legyenek megosztott és nem megosztott kód részletek, valamivel bonyolultabb projekt struktúrára van szükség. A következő szekció ezt hivatott bemutatni.</w:t>
       </w:r>
     </w:p>
     <w:p>
@@ -724,6 +716,9 @@
       <w:pPr>
         <w:spacing w:line="360" w:lineRule="auto"/>
         <w:rPr>
+          <w:rFonts w:ascii="Arial Black" w:hAnsi="Arial Black"/>
+          <w:b/>
+          <w:color w:val="FF0000"/>
           <w:lang w:val="hu-HU"/>
         </w:rPr>
       </w:pPr>
@@ -820,11 +815,22 @@
           <w:lang w:val="hu-HU"/>
         </w:rPr>
         <w:br/>
+      </w:r>
+      <w:r>
+        <w:rPr>
+          <w:rFonts w:ascii="Arial Black" w:hAnsi="Arial Black"/>
+          <w:b/>
+          <w:color w:val="FF0000"/>
+          <w:lang w:val="hu-HU"/>
+        </w:rPr>
         <w:t xml:space="preserve">&lt;Ide érdemes rakni egy </w:t>
       </w:r>
       <w:proofErr w:type="spellStart"/>
       <w:r>
         <w:rPr>
+          <w:rFonts w:ascii="Arial Black" w:hAnsi="Arial Black"/>
+          <w:b/>
+          <w:color w:val="FF0000"/>
           <w:lang w:val="hu-HU"/>
         </w:rPr>
         <w:t>packages</w:t>
@@ -832,6 +838,9 @@
       <w:proofErr w:type="spellEnd"/>
       <w:r>
         <w:rPr>
+          <w:rFonts w:ascii="Arial Black" w:hAnsi="Arial Black"/>
+          <w:b/>
+          <w:color w:val="FF0000"/>
           <w:lang w:val="hu-HU"/>
         </w:rPr>
         <w:t xml:space="preserve"> UML diagramot&gt;</w:t>
@@ -1120,17 +1129,7 @@
           <w:szCs w:val="19"/>
           <w:lang w:val="hu-HU"/>
         </w:rPr>
-        <w:t>,</w:t>
-      </w:r>
-      <w:r>
-        <w:rPr>
-          <w:rFonts w:ascii="Consolas" w:hAnsi="Consolas" w:cs="Consolas"/>
-          <w:color w:val="000000"/>
-          <w:sz w:val="19"/>
-          <w:szCs w:val="19"/>
-          <w:lang w:val="hu-HU"/>
-        </w:rPr>
-        <w:t xml:space="preserve"> </w:t>
+        <w:t xml:space="preserve">, </w:t>
       </w:r>
       <w:r>
         <w:rPr>
@@ -1140,17 +1139,7 @@
           <w:szCs w:val="19"/>
           <w:lang w:val="hu-HU"/>
         </w:rPr>
-        <w:t xml:space="preserve">// </w:t>
-      </w:r>
-      <w:r>
-        <w:rPr>
-          <w:rFonts w:ascii="Consolas" w:hAnsi="Consolas" w:cs="Consolas"/>
-          <w:color w:val="008000"/>
-          <w:sz w:val="19"/>
-          <w:szCs w:val="19"/>
-          <w:lang w:val="hu-HU"/>
-        </w:rPr>
-        <w:t xml:space="preserve">Ezek a </w:t>
+        <w:t xml:space="preserve">// Ezek a </w:t>
       </w:r>
       <w:proofErr w:type="spellStart"/>
       <w:r>
@@ -1294,6 +1283,7 @@
         <w:rPr>
           <w:lang w:val="hu-HU"/>
         </w:rPr>
+        <w:lastRenderedPageBreak/>
         <w:t xml:space="preserve">A szerver szintén tartalmaz egy szinte teljesen ugyanilyen </w:t>
       </w:r>
       <w:r>
@@ -1322,82 +1312,742 @@
         <w:rPr>
           <w:lang w:val="hu-HU"/>
         </w:rPr>
+        <w:t>Build</w:t>
+      </w:r>
+      <w:proofErr w:type="spellEnd"/>
+      <w:r>
+        <w:rPr>
+          <w:lang w:val="hu-HU"/>
+        </w:rPr>
+        <w:t xml:space="preserve"> szerver</w:t>
+      </w:r>
+    </w:p>
+    <w:p>
+      <w:pPr>
+        <w:spacing w:line="360" w:lineRule="auto"/>
+        <w:rPr>
+          <w:lang w:val="hu-HU"/>
+        </w:rPr>
+      </w:pPr>
+      <w:r>
+        <w:rPr>
+          <w:lang w:val="hu-HU"/>
+        </w:rPr>
+        <w:t xml:space="preserve">A kényelmes fejlesztés jegyében a VPS-en fut egy </w:t>
+      </w:r>
+      <w:proofErr w:type="spellStart"/>
+      <w:r>
+        <w:rPr>
+          <w:lang w:val="hu-HU"/>
+        </w:rPr>
+        <w:t>Build</w:t>
+      </w:r>
+      <w:proofErr w:type="spellEnd"/>
+      <w:r>
+        <w:rPr>
+          <w:lang w:val="hu-HU"/>
+        </w:rPr>
+        <w:t xml:space="preserve"> szerver, amely kiválasztott </w:t>
+      </w:r>
+      <w:proofErr w:type="spellStart"/>
+      <w:r>
+        <w:rPr>
+          <w:lang w:val="hu-HU"/>
+        </w:rPr>
+        <w:t>branchek-hez</w:t>
+      </w:r>
+      <w:proofErr w:type="spellEnd"/>
+      <w:r>
+        <w:rPr>
+          <w:lang w:val="hu-HU"/>
+        </w:rPr>
+        <w:t xml:space="preserve"> futó szerver </w:t>
+      </w:r>
+      <w:proofErr w:type="spellStart"/>
+      <w:r>
+        <w:rPr>
+          <w:lang w:val="hu-HU"/>
+        </w:rPr>
+        <w:t>instance-okat</w:t>
+      </w:r>
+      <w:proofErr w:type="spellEnd"/>
+      <w:r>
+        <w:rPr>
+          <w:lang w:val="hu-HU"/>
+        </w:rPr>
+        <w:t xml:space="preserve"> rendel. </w:t>
+      </w:r>
+      <w:proofErr w:type="spellStart"/>
+      <w:r>
+        <w:rPr>
+          <w:lang w:val="hu-HU"/>
+        </w:rPr>
+        <w:t>Emelett</w:t>
+      </w:r>
+      <w:proofErr w:type="spellEnd"/>
+      <w:r>
+        <w:rPr>
+          <w:lang w:val="hu-HU"/>
+        </w:rPr>
+        <w:t xml:space="preserve"> </w:t>
+      </w:r>
+      <w:proofErr w:type="spellStart"/>
+      <w:r>
+        <w:rPr>
+          <w:lang w:val="hu-HU"/>
+        </w:rPr>
+        <w:t>github</w:t>
+      </w:r>
+      <w:proofErr w:type="spellEnd"/>
+      <w:r>
+        <w:rPr>
+          <w:lang w:val="hu-HU"/>
+        </w:rPr>
+        <w:t xml:space="preserve">-os </w:t>
+      </w:r>
+      <w:proofErr w:type="spellStart"/>
+      <w:r>
+        <w:rPr>
+          <w:lang w:val="hu-HU"/>
+        </w:rPr>
+        <w:t>webhook</w:t>
+      </w:r>
+      <w:proofErr w:type="spellEnd"/>
+      <w:r>
+        <w:rPr>
+          <w:lang w:val="hu-HU"/>
+        </w:rPr>
+        <w:t xml:space="preserve">-okkal képes detektálni a </w:t>
+      </w:r>
+      <w:proofErr w:type="spellStart"/>
+      <w:r>
+        <w:rPr>
+          <w:lang w:val="hu-HU"/>
+        </w:rPr>
+        <w:t>pusholást</w:t>
+      </w:r>
+      <w:proofErr w:type="spellEnd"/>
+      <w:r>
+        <w:rPr>
+          <w:lang w:val="hu-HU"/>
+        </w:rPr>
+        <w:t xml:space="preserve"> és azonnal </w:t>
+      </w:r>
+      <w:proofErr w:type="spellStart"/>
+      <w:r>
+        <w:rPr>
+          <w:lang w:val="hu-HU"/>
+        </w:rPr>
+        <w:t>lepullolja</w:t>
+      </w:r>
+      <w:proofErr w:type="spellEnd"/>
+      <w:r>
+        <w:rPr>
+          <w:lang w:val="hu-HU"/>
+        </w:rPr>
+        <w:t xml:space="preserve"> és </w:t>
+      </w:r>
+      <w:proofErr w:type="spellStart"/>
+      <w:r>
+        <w:rPr>
+          <w:lang w:val="hu-HU"/>
+        </w:rPr>
+        <w:t>újrabuildeli</w:t>
+      </w:r>
+      <w:proofErr w:type="spellEnd"/>
+      <w:r>
+        <w:rPr>
+          <w:lang w:val="hu-HU"/>
+        </w:rPr>
+        <w:t xml:space="preserve"> az adott </w:t>
+      </w:r>
+      <w:proofErr w:type="spellStart"/>
+      <w:r>
+        <w:rPr>
+          <w:lang w:val="hu-HU"/>
+        </w:rPr>
+        <w:t>instancet</w:t>
+      </w:r>
+      <w:proofErr w:type="spellEnd"/>
+      <w:r>
+        <w:rPr>
+          <w:lang w:val="hu-HU"/>
+        </w:rPr>
+        <w:t xml:space="preserve">. Egyszerre </w:t>
+      </w:r>
+      <w:proofErr w:type="spellStart"/>
+      <w:r>
+        <w:rPr>
+          <w:lang w:val="hu-HU"/>
+        </w:rPr>
+        <w:t>continous</w:t>
+      </w:r>
+      <w:proofErr w:type="spellEnd"/>
+      <w:r>
+        <w:rPr>
+          <w:lang w:val="hu-HU"/>
+        </w:rPr>
+        <w:t xml:space="preserve"> </w:t>
+      </w:r>
+      <w:proofErr w:type="spellStart"/>
+      <w:r>
+        <w:rPr>
+          <w:lang w:val="hu-HU"/>
+        </w:rPr>
+        <w:t>integration</w:t>
+      </w:r>
+      <w:proofErr w:type="spellEnd"/>
+      <w:r>
+        <w:rPr>
+          <w:lang w:val="hu-HU"/>
+        </w:rPr>
+        <w:t xml:space="preserve"> és </w:t>
+      </w:r>
+      <w:proofErr w:type="spellStart"/>
+      <w:r>
+        <w:rPr>
+          <w:lang w:val="hu-HU"/>
+        </w:rPr>
+        <w:t>process</w:t>
+      </w:r>
+      <w:proofErr w:type="spellEnd"/>
+      <w:r>
+        <w:rPr>
+          <w:lang w:val="hu-HU"/>
+        </w:rPr>
+        <w:t xml:space="preserve"> </w:t>
+      </w:r>
+      <w:proofErr w:type="spellStart"/>
+      <w:r>
+        <w:rPr>
+          <w:lang w:val="hu-HU"/>
+        </w:rPr>
+        <w:t>daemon</w:t>
+      </w:r>
+      <w:proofErr w:type="spellEnd"/>
+      <w:r>
+        <w:rPr>
+          <w:lang w:val="hu-HU"/>
+        </w:rPr>
+        <w:t>.</w:t>
+      </w:r>
+    </w:p>
+    <w:p>
+      <w:pPr>
+        <w:spacing w:line="360" w:lineRule="auto"/>
+        <w:rPr>
+          <w:lang w:val="hu-HU"/>
+        </w:rPr>
+      </w:pPr>
+      <w:r>
+        <w:rPr>
+          <w:lang w:val="hu-HU"/>
+        </w:rPr>
+        <w:t xml:space="preserve">A </w:t>
+      </w:r>
+      <w:proofErr w:type="spellStart"/>
+      <w:r>
+        <w:rPr>
+          <w:lang w:val="hu-HU"/>
+        </w:rPr>
+        <w:t>build</w:t>
+      </w:r>
+      <w:proofErr w:type="spellEnd"/>
+      <w:r>
+        <w:rPr>
+          <w:lang w:val="hu-HU"/>
+        </w:rPr>
+        <w:t xml:space="preserve"> server Node.js (</w:t>
+      </w:r>
+      <w:proofErr w:type="spellStart"/>
+      <w:r>
+        <w:rPr>
+          <w:lang w:val="hu-HU"/>
+        </w:rPr>
+        <w:t>express</w:t>
+      </w:r>
+      <w:proofErr w:type="spellEnd"/>
+      <w:r>
+        <w:rPr>
+          <w:lang w:val="hu-HU"/>
+        </w:rPr>
+        <w:t xml:space="preserve">) technológiával készült, mert itt nem volt megkötve a kezünk és a C# túlbonyolult lenne ehhez. Magát a </w:t>
+      </w:r>
+      <w:proofErr w:type="spellStart"/>
+      <w:r>
+        <w:rPr>
+          <w:lang w:val="hu-HU"/>
+        </w:rPr>
+        <w:t>szevert</w:t>
+      </w:r>
+      <w:proofErr w:type="spellEnd"/>
+      <w:r>
+        <w:rPr>
+          <w:lang w:val="hu-HU"/>
+        </w:rPr>
+        <w:t xml:space="preserve"> egy PM2 nevű </w:t>
+      </w:r>
+      <w:proofErr w:type="spellStart"/>
+      <w:r>
+        <w:rPr>
+          <w:lang w:val="hu-HU"/>
+        </w:rPr>
+        <w:t>node</w:t>
+      </w:r>
+      <w:proofErr w:type="spellEnd"/>
+      <w:r>
+        <w:rPr>
+          <w:lang w:val="hu-HU"/>
+        </w:rPr>
+        <w:t xml:space="preserve">-os </w:t>
+      </w:r>
+      <w:proofErr w:type="spellStart"/>
+      <w:r>
+        <w:rPr>
+          <w:lang w:val="hu-HU"/>
+        </w:rPr>
+        <w:t>process</w:t>
+      </w:r>
+      <w:proofErr w:type="spellEnd"/>
+      <w:r>
+        <w:rPr>
+          <w:lang w:val="hu-HU"/>
+        </w:rPr>
+        <w:t xml:space="preserve"> menedzser futtatja a VPS-en belül.</w:t>
+      </w:r>
+    </w:p>
+    <w:p>
+      <w:pPr>
+        <w:spacing w:line="360" w:lineRule="auto"/>
+        <w:rPr>
+          <w:rFonts w:ascii="Arial Black" w:hAnsi="Arial Black"/>
+          <w:b/>
+          <w:color w:val="FF0000"/>
+          <w:lang w:val="hu-HU"/>
+        </w:rPr>
+      </w:pPr>
+      <w:r>
+        <w:rPr>
+          <w:rFonts w:ascii="Arial Black" w:hAnsi="Arial Black"/>
+          <w:b/>
+          <w:color w:val="FF0000"/>
+          <w:lang w:val="hu-HU"/>
+        </w:rPr>
+        <w:t xml:space="preserve">&lt;Ide érdemes rakni egy </w:t>
+      </w:r>
+      <w:proofErr w:type="spellStart"/>
+      <w:r>
+        <w:rPr>
+          <w:rFonts w:ascii="Arial Black" w:hAnsi="Arial Black"/>
+          <w:b/>
+          <w:color w:val="FF0000"/>
+          <w:lang w:val="hu-HU"/>
+        </w:rPr>
+        <w:t>deploymentes</w:t>
+      </w:r>
+      <w:proofErr w:type="spellEnd"/>
+      <w:r>
+        <w:rPr>
+          <w:rFonts w:ascii="Arial Black" w:hAnsi="Arial Black"/>
+          <w:b/>
+          <w:color w:val="FF0000"/>
+          <w:lang w:val="hu-HU"/>
+        </w:rPr>
+        <w:t xml:space="preserve"> UML diagramot&gt;</w:t>
+      </w:r>
+    </w:p>
+    <w:p>
+      <w:pPr>
+        <w:pStyle w:val="Cmsor1"/>
+        <w:spacing w:line="360" w:lineRule="auto"/>
+        <w:rPr>
+          <w:lang w:val="hu-HU"/>
+        </w:rPr>
+      </w:pPr>
+      <w:r>
+        <w:rPr>
+          <w:lang w:val="hu-HU"/>
+        </w:rPr>
+        <w:t>A játék logika</w:t>
+      </w:r>
+    </w:p>
+    <w:p>
+      <w:pPr>
+        <w:pStyle w:val="Cmsor2"/>
+        <w:spacing w:line="360" w:lineRule="auto"/>
+        <w:rPr>
+          <w:lang w:val="hu-HU"/>
+        </w:rPr>
+      </w:pPr>
+      <w:r>
+        <w:rPr>
+          <w:lang w:val="hu-HU"/>
+        </w:rPr>
+        <w:t>Játékszabályok</w:t>
+      </w:r>
+    </w:p>
+    <w:p>
+      <w:pPr>
+        <w:spacing w:line="360" w:lineRule="auto"/>
+        <w:rPr>
+          <w:lang w:val="hu-HU"/>
+        </w:rPr>
+      </w:pPr>
+      <w:r>
+        <w:rPr>
+          <w:lang w:val="hu-HU"/>
+        </w:rPr>
+        <w:t>A játék alapvetően egyszerű. A játékosok egy limitált (de egész nagy) pályán mozoghatnak.</w:t>
+      </w:r>
+      <w:r>
+        <w:rPr>
+          <w:lang w:val="hu-HU"/>
+        </w:rPr>
+        <w:t xml:space="preserve"> A játékosok, ha egymásnak mennek mind a ketten meghalnak.</w:t>
+      </w:r>
+    </w:p>
+    <w:p>
+      <w:pPr>
+        <w:spacing w:line="360" w:lineRule="auto"/>
+        <w:rPr>
+          <w:lang w:val="hu-HU"/>
+        </w:rPr>
+      </w:pPr>
+      <w:r>
+        <w:rPr>
+          <w:lang w:val="hu-HU"/>
+        </w:rPr>
+        <w:t xml:space="preserve">A játékosok lelőhetik egymást ezzel sebezve a másikat. Minden játékosnak van életereje, ami kiegészülhet egy pajzserővel is ha pajzs </w:t>
+      </w:r>
+      <w:proofErr w:type="spellStart"/>
+      <w:r>
+        <w:rPr>
+          <w:lang w:val="hu-HU"/>
+        </w:rPr>
+        <w:t>power</w:t>
+      </w:r>
+      <w:proofErr w:type="spellEnd"/>
+      <w:r>
+        <w:rPr>
+          <w:lang w:val="hu-HU"/>
+        </w:rPr>
+        <w:t xml:space="preserve"> </w:t>
+      </w:r>
+      <w:proofErr w:type="spellStart"/>
+      <w:r>
+        <w:rPr>
+          <w:lang w:val="hu-HU"/>
+        </w:rPr>
+        <w:t>up</w:t>
+      </w:r>
+      <w:proofErr w:type="spellEnd"/>
+      <w:r>
+        <w:rPr>
+          <w:lang w:val="hu-HU"/>
+        </w:rPr>
+        <w:t>-ot vesznek fel.</w:t>
+      </w:r>
+    </w:p>
+    <w:p>
+      <w:pPr>
+        <w:spacing w:line="360" w:lineRule="auto"/>
+        <w:rPr>
+          <w:lang w:val="hu-HU"/>
+        </w:rPr>
+      </w:pPr>
+      <w:r>
+        <w:rPr>
+          <w:lang w:val="hu-HU"/>
+        </w:rPr>
+        <w:t xml:space="preserve">A pályán folyamatosan </w:t>
+      </w:r>
+      <w:proofErr w:type="spellStart"/>
+      <w:r>
+        <w:rPr>
+          <w:lang w:val="hu-HU"/>
+        </w:rPr>
+        <w:t>spawnolnak</w:t>
+      </w:r>
+      <w:proofErr w:type="spellEnd"/>
+      <w:r>
+        <w:rPr>
+          <w:lang w:val="hu-HU"/>
+        </w:rPr>
+        <w:t xml:space="preserve"> </w:t>
+      </w:r>
+      <w:proofErr w:type="spellStart"/>
+      <w:r>
+        <w:rPr>
+          <w:lang w:val="hu-HU"/>
+        </w:rPr>
+        <w:t>power</w:t>
+      </w:r>
+      <w:proofErr w:type="spellEnd"/>
+      <w:r>
+        <w:rPr>
+          <w:lang w:val="hu-HU"/>
+        </w:rPr>
+        <w:t xml:space="preserve"> </w:t>
+      </w:r>
+      <w:proofErr w:type="spellStart"/>
+      <w:r>
+        <w:rPr>
+          <w:lang w:val="hu-HU"/>
+        </w:rPr>
+        <w:t>up</w:t>
+      </w:r>
+      <w:proofErr w:type="spellEnd"/>
+      <w:r>
+        <w:rPr>
+          <w:lang w:val="hu-HU"/>
+        </w:rPr>
+        <w:t>-ok, amiket fel véve valami extrára lehet szert tenni.</w:t>
+      </w:r>
+    </w:p>
+    <w:p>
+      <w:pPr>
+        <w:spacing w:line="360" w:lineRule="auto"/>
+        <w:rPr>
+          <w:lang w:val="hu-HU"/>
+        </w:rPr>
+      </w:pPr>
+      <w:proofErr w:type="spellStart"/>
+      <w:r>
+        <w:rPr>
+          <w:lang w:val="hu-HU"/>
+        </w:rPr>
+        <w:t>Power</w:t>
+      </w:r>
+      <w:proofErr w:type="spellEnd"/>
+      <w:r>
+        <w:rPr>
+          <w:lang w:val="hu-HU"/>
+        </w:rPr>
+        <w:t xml:space="preserve"> </w:t>
+      </w:r>
+      <w:proofErr w:type="spellStart"/>
+      <w:r>
+        <w:rPr>
+          <w:lang w:val="hu-HU"/>
+        </w:rPr>
+        <w:t>up</w:t>
+      </w:r>
+      <w:proofErr w:type="spellEnd"/>
+      <w:r>
+        <w:rPr>
+          <w:lang w:val="hu-HU"/>
+        </w:rPr>
+        <w:t>-ok:</w:t>
+      </w:r>
+    </w:p>
+    <w:p>
+      <w:pPr>
+        <w:pStyle w:val="Listaszerbekezds"/>
+        <w:numPr>
+          <w:ilvl w:val="0"/>
+          <w:numId w:val="3"/>
+        </w:numPr>
+        <w:spacing w:line="360" w:lineRule="auto"/>
+        <w:rPr>
+          <w:lang w:val="hu-HU"/>
+        </w:rPr>
+      </w:pPr>
+      <w:r>
+        <w:rPr>
+          <w:lang w:val="hu-HU"/>
+        </w:rPr>
+        <w:t xml:space="preserve">Rapid </w:t>
+      </w:r>
+      <w:proofErr w:type="spellStart"/>
+      <w:r>
+        <w:rPr>
+          <w:lang w:val="hu-HU"/>
+        </w:rPr>
+        <w:t>fire</w:t>
+      </w:r>
+      <w:proofErr w:type="spellEnd"/>
+      <w:r>
+        <w:rPr>
+          <w:lang w:val="hu-HU"/>
+        </w:rPr>
+        <w:t xml:space="preserve"> (sárga színű) – gyorsabb lövés pár másodpercig</w:t>
+      </w:r>
+    </w:p>
+    <w:p>
+      <w:pPr>
+        <w:pStyle w:val="Listaszerbekezds"/>
+        <w:numPr>
+          <w:ilvl w:val="0"/>
+          <w:numId w:val="3"/>
+        </w:numPr>
+        <w:spacing w:line="360" w:lineRule="auto"/>
+        <w:rPr>
+          <w:lang w:val="hu-HU"/>
+        </w:rPr>
+      </w:pPr>
+      <w:proofErr w:type="spellStart"/>
+      <w:r>
+        <w:rPr>
+          <w:lang w:val="hu-HU"/>
+        </w:rPr>
+        <w:t>Shield</w:t>
+      </w:r>
+      <w:proofErr w:type="spellEnd"/>
+      <w:r>
+        <w:rPr>
+          <w:lang w:val="hu-HU"/>
+        </w:rPr>
+        <w:t xml:space="preserve"> (sötétkék színű) – pajzserő az életerőhöz (gyakorlatilag második független életerő, ami prioritást élvez)</w:t>
+      </w:r>
+    </w:p>
+    <w:p>
+      <w:pPr>
+        <w:pStyle w:val="Listaszerbekezds"/>
+        <w:numPr>
+          <w:ilvl w:val="0"/>
+          <w:numId w:val="3"/>
+        </w:numPr>
+        <w:spacing w:line="360" w:lineRule="auto"/>
+        <w:rPr>
+          <w:lang w:val="hu-HU"/>
+        </w:rPr>
+      </w:pPr>
+      <w:proofErr w:type="spellStart"/>
+      <w:r>
+        <w:rPr>
+          <w:lang w:val="hu-HU"/>
+        </w:rPr>
+        <w:t>Sniper</w:t>
+      </w:r>
+      <w:proofErr w:type="spellEnd"/>
+      <w:r>
+        <w:rPr>
+          <w:lang w:val="hu-HU"/>
+        </w:rPr>
+        <w:t xml:space="preserve"> (világoskék színű) – azonnal (</w:t>
+      </w:r>
+      <w:proofErr w:type="spellStart"/>
+      <w:r>
+        <w:rPr>
+          <w:lang w:val="hu-HU"/>
+        </w:rPr>
+        <w:t>shielden</w:t>
+      </w:r>
+      <w:proofErr w:type="spellEnd"/>
+      <w:r>
+        <w:rPr>
+          <w:lang w:val="hu-HU"/>
+        </w:rPr>
+        <w:t xml:space="preserve"> keresztül is) ölő és mindenen áthaladó lövedék, amiből csak egy darabot kap a felvevő játékos</w:t>
+      </w:r>
+    </w:p>
+    <w:p>
+      <w:pPr>
+        <w:spacing w:line="360" w:lineRule="auto"/>
+        <w:rPr>
+          <w:lang w:val="hu-HU"/>
+        </w:rPr>
+      </w:pPr>
+      <w:r>
+        <w:rPr>
+          <w:lang w:val="hu-HU"/>
+        </w:rPr>
+        <w:t>Ha valamely játkos (igazából bármely entitás) a játék széléhez ér megöli a lézer azonnal.</w:t>
+      </w:r>
+    </w:p>
+    <w:p>
+      <w:pPr>
+        <w:pStyle w:val="Cmsor2"/>
+        <w:spacing w:line="360" w:lineRule="auto"/>
+        <w:rPr>
+          <w:lang w:val="hu-HU"/>
+        </w:rPr>
+      </w:pPr>
+      <w:r>
+        <w:rPr>
+          <w:lang w:val="hu-HU"/>
+        </w:rPr>
         <w:lastRenderedPageBreak/>
-        <w:t>Build</w:t>
-      </w:r>
-      <w:proofErr w:type="spellEnd"/>
-      <w:r>
-        <w:rPr>
-          <w:lang w:val="hu-HU"/>
-        </w:rPr>
-        <w:t xml:space="preserve"> szerver</w:t>
-      </w:r>
-    </w:p>
-    <w:p>
-      <w:pPr>
-        <w:spacing w:line="360" w:lineRule="auto"/>
-        <w:rPr>
-          <w:lang w:val="hu-HU"/>
-        </w:rPr>
-      </w:pPr>
-      <w:r>
-        <w:rPr>
-          <w:lang w:val="hu-HU"/>
-        </w:rPr>
-        <w:t xml:space="preserve">A kényelmes fejlesztés jegyében a VPS-en fut egy </w:t>
-      </w:r>
-      <w:proofErr w:type="spellStart"/>
-      <w:r>
-        <w:rPr>
-          <w:lang w:val="hu-HU"/>
-        </w:rPr>
-        <w:t>Build</w:t>
-      </w:r>
-      <w:proofErr w:type="spellEnd"/>
-      <w:r>
-        <w:rPr>
-          <w:lang w:val="hu-HU"/>
-        </w:rPr>
-        <w:t xml:space="preserve"> szerver, amely kiválasztott </w:t>
-      </w:r>
-      <w:proofErr w:type="spellStart"/>
-      <w:r>
-        <w:rPr>
-          <w:lang w:val="hu-HU"/>
-        </w:rPr>
-        <w:t>branchek-hez</w:t>
-      </w:r>
-      <w:proofErr w:type="spellEnd"/>
-      <w:r>
-        <w:rPr>
-          <w:lang w:val="hu-HU"/>
-        </w:rPr>
-        <w:t xml:space="preserve"> futó szerver </w:t>
-      </w:r>
-      <w:proofErr w:type="spellStart"/>
-      <w:r>
-        <w:rPr>
-          <w:lang w:val="hu-HU"/>
-        </w:rPr>
-        <w:t>instance-okat</w:t>
-      </w:r>
-      <w:proofErr w:type="spellEnd"/>
-      <w:r>
-        <w:rPr>
-          <w:lang w:val="hu-HU"/>
-        </w:rPr>
-        <w:t xml:space="preserve"> rendel. </w:t>
-      </w:r>
-      <w:proofErr w:type="spellStart"/>
-      <w:r>
-        <w:rPr>
-          <w:lang w:val="hu-HU"/>
-        </w:rPr>
-        <w:t>Emelett</w:t>
-      </w:r>
-      <w:proofErr w:type="spellEnd"/>
-      <w:r>
-        <w:rPr>
+        <w:t>Kliens és szerveroldali logika elszeparálása</w:t>
+      </w:r>
+    </w:p>
+    <w:p>
+      <w:pPr>
+        <w:spacing w:line="360" w:lineRule="auto"/>
+        <w:rPr>
+          <w:rFonts w:cs="Times New Roman"/>
+          <w:szCs w:val="24"/>
+          <w:lang w:val="hu-HU"/>
+        </w:rPr>
+      </w:pPr>
+      <w:r>
+        <w:rPr>
+          <w:lang w:val="hu-HU"/>
+        </w:rPr>
+        <w:t xml:space="preserve">Annak jegyében, hogy minél egyszerűbben megosztható legyen a </w:t>
+      </w:r>
+      <w:proofErr w:type="spellStart"/>
+      <w:r>
+        <w:rPr>
+          <w:lang w:val="hu-HU"/>
+        </w:rPr>
+        <w:t>GameLogic</w:t>
+      </w:r>
+      <w:proofErr w:type="spellEnd"/>
+      <w:r>
+        <w:rPr>
+          <w:lang w:val="hu-HU"/>
+        </w:rPr>
+        <w:t xml:space="preserve"> kódja és a kliens</w:t>
+      </w:r>
+      <w:r>
+        <w:rPr>
+          <w:lang w:val="hu-HU"/>
+        </w:rPr>
+        <w:t xml:space="preserve">, </w:t>
+      </w:r>
+      <w:r>
+        <w:rPr>
+          <w:lang w:val="hu-HU"/>
+        </w:rPr>
+        <w:t>illetve szerver specifikus részeket egy helyen lehessen implementálni</w:t>
+      </w:r>
+      <w:r>
+        <w:rPr>
+          <w:lang w:val="hu-HU"/>
+        </w:rPr>
+        <w:t xml:space="preserve"> az </w:t>
+      </w:r>
+      <w:proofErr w:type="spellStart"/>
+      <w:r>
+        <w:rPr>
+          <w:lang w:val="hu-HU"/>
+        </w:rPr>
+        <w:t>EntityManager</w:t>
+      </w:r>
+      <w:proofErr w:type="spellEnd"/>
+      <w:r>
+        <w:rPr>
+          <w:lang w:val="hu-HU"/>
+        </w:rPr>
+        <w:t xml:space="preserve"> tartalmaz egy </w:t>
+      </w:r>
+      <w:proofErr w:type="spellStart"/>
+      <w:r>
+        <w:rPr>
+          <w:rFonts w:ascii="Consolas" w:hAnsi="Consolas"/>
+          <w:sz w:val="19"/>
+          <w:szCs w:val="19"/>
+          <w:lang w:val="hu-HU"/>
+        </w:rPr>
+        <w:t>IsServerSide</w:t>
+      </w:r>
+      <w:proofErr w:type="spellEnd"/>
+      <w:r>
+        <w:rPr>
+          <w:rFonts w:ascii="Consolas" w:hAnsi="Consolas"/>
+          <w:sz w:val="19"/>
+          <w:szCs w:val="19"/>
           <w:lang w:val="hu-HU"/>
         </w:rPr>
         <w:t xml:space="preserve"> </w:t>
@@ -1405,55 +2055,1150 @@
       <w:proofErr w:type="spellStart"/>
       <w:r>
         <w:rPr>
-          <w:lang w:val="hu-HU"/>
-        </w:rPr>
-        <w:t>github</w:t>
-      </w:r>
-      <w:proofErr w:type="spellEnd"/>
-      <w:r>
-        <w:rPr>
-          <w:lang w:val="hu-HU"/>
-        </w:rPr>
-        <w:t xml:space="preserve">-os </w:t>
-      </w:r>
-      <w:proofErr w:type="spellStart"/>
-      <w:r>
-        <w:rPr>
-          <w:lang w:val="hu-HU"/>
-        </w:rPr>
-        <w:t>webhook</w:t>
-      </w:r>
-      <w:proofErr w:type="spellEnd"/>
-      <w:r>
-        <w:rPr>
-          <w:lang w:val="hu-HU"/>
-        </w:rPr>
-        <w:t xml:space="preserve">-okkal képes detektálni a </w:t>
-      </w:r>
-      <w:proofErr w:type="spellStart"/>
-      <w:r>
-        <w:rPr>
-          <w:lang w:val="hu-HU"/>
-        </w:rPr>
-        <w:t>pusholást</w:t>
-      </w:r>
-      <w:proofErr w:type="spellEnd"/>
-      <w:r>
-        <w:rPr>
-          <w:lang w:val="hu-HU"/>
-        </w:rPr>
-        <w:t xml:space="preserve"> és azonnal </w:t>
-      </w:r>
-      <w:proofErr w:type="spellStart"/>
-      <w:r>
-        <w:rPr>
-          <w:lang w:val="hu-HU"/>
-        </w:rPr>
-        <w:t>lepullolja</w:t>
-      </w:r>
-      <w:proofErr w:type="spellEnd"/>
-      <w:r>
-        <w:rPr>
+          <w:rFonts w:cs="Times New Roman"/>
+          <w:szCs w:val="24"/>
+          <w:lang w:val="hu-HU"/>
+        </w:rPr>
+        <w:t>flag-et</w:t>
+      </w:r>
+      <w:proofErr w:type="spellEnd"/>
+      <w:r>
+        <w:rPr>
+          <w:rFonts w:cs="Times New Roman"/>
+          <w:szCs w:val="24"/>
+          <w:lang w:val="hu-HU"/>
+        </w:rPr>
+        <w:t xml:space="preserve">. Ez alapvetően nem a legjobb megoldás, hiszen így mind a két oldal tartalmaz halott kódot, amit sosem használ. Jobban belegondolva rájöhetünk, hogy egy definiált </w:t>
+      </w:r>
+      <w:proofErr w:type="spellStart"/>
+      <w:r>
+        <w:rPr>
+          <w:rFonts w:cs="Times New Roman"/>
+          <w:szCs w:val="24"/>
+          <w:lang w:val="hu-HU"/>
+        </w:rPr>
+        <w:t>compile</w:t>
+      </w:r>
+      <w:proofErr w:type="spellEnd"/>
+      <w:r>
+        <w:rPr>
+          <w:rFonts w:cs="Times New Roman"/>
+          <w:szCs w:val="24"/>
+          <w:lang w:val="hu-HU"/>
+        </w:rPr>
+        <w:t xml:space="preserve"> </w:t>
+      </w:r>
+      <w:proofErr w:type="spellStart"/>
+      <w:r>
+        <w:rPr>
+          <w:rFonts w:cs="Times New Roman"/>
+          <w:szCs w:val="24"/>
+          <w:lang w:val="hu-HU"/>
+        </w:rPr>
+        <w:t>time</w:t>
+      </w:r>
+      <w:proofErr w:type="spellEnd"/>
+      <w:r>
+        <w:rPr>
+          <w:rFonts w:cs="Times New Roman"/>
+          <w:szCs w:val="24"/>
+          <w:lang w:val="hu-HU"/>
+        </w:rPr>
+        <w:t xml:space="preserve"> változó lett volna a jó ötlet, de ez csak későn jutott eszünkbe.</w:t>
+      </w:r>
+    </w:p>
+    <w:p>
+      <w:pPr>
+        <w:pStyle w:val="Cmsor2"/>
+        <w:spacing w:line="360" w:lineRule="auto"/>
+        <w:rPr>
+          <w:lang w:val="hu-HU"/>
+        </w:rPr>
+      </w:pPr>
+      <w:r>
+        <w:rPr>
+          <w:lang w:val="hu-HU"/>
+        </w:rPr>
+        <w:t>A játékszabályok implementálása</w:t>
+      </w:r>
+    </w:p>
+    <w:p>
+      <w:pPr>
+        <w:spacing w:line="360" w:lineRule="auto"/>
+        <w:rPr>
+          <w:lang w:val="hu-HU"/>
+        </w:rPr>
+      </w:pPr>
+      <w:r>
+        <w:rPr>
+          <w:lang w:val="hu-HU"/>
+        </w:rPr>
+        <w:t xml:space="preserve">A legtöbb játékszabályt a </w:t>
+      </w:r>
+      <w:proofErr w:type="spellStart"/>
+      <w:r>
+        <w:rPr>
+          <w:lang w:val="hu-HU"/>
+        </w:rPr>
+        <w:t>Player</w:t>
+      </w:r>
+      <w:proofErr w:type="spellEnd"/>
+      <w:r>
+        <w:rPr>
+          <w:lang w:val="hu-HU"/>
+        </w:rPr>
+        <w:t xml:space="preserve"> entitás implementálja, innen tudjuk meg mi</w:t>
+      </w:r>
+      <w:r>
+        <w:rPr>
+          <w:lang w:val="hu-HU"/>
+        </w:rPr>
+        <w:t xml:space="preserve"> </w:t>
+      </w:r>
+      <w:r>
+        <w:rPr>
+          <w:lang w:val="hu-HU"/>
+        </w:rPr>
+        <w:t>történik</w:t>
+      </w:r>
+      <w:r>
+        <w:rPr>
+          <w:lang w:val="hu-HU"/>
+        </w:rPr>
+        <w:t>,</w:t>
+      </w:r>
+      <w:r>
+        <w:rPr>
+          <w:lang w:val="hu-HU"/>
+        </w:rPr>
+        <w:t xml:space="preserve"> ha</w:t>
+      </w:r>
+      <w:r>
+        <w:rPr>
+          <w:lang w:val="hu-HU"/>
+        </w:rPr>
+        <w:t xml:space="preserve"> a</w:t>
+      </w:r>
+      <w:r>
+        <w:rPr>
+          <w:lang w:val="hu-HU"/>
+        </w:rPr>
+        <w:t xml:space="preserve"> </w:t>
+      </w:r>
+      <w:proofErr w:type="spellStart"/>
+      <w:r>
+        <w:rPr>
+          <w:lang w:val="hu-HU"/>
+        </w:rPr>
+        <w:t>Player</w:t>
+      </w:r>
+      <w:proofErr w:type="spellEnd"/>
+      <w:r>
+        <w:rPr>
+          <w:lang w:val="hu-HU"/>
+        </w:rPr>
+        <w:t xml:space="preserve"> más entitásokkal ütközik. Ez az osztály implementálja a </w:t>
+      </w:r>
+      <w:proofErr w:type="spellStart"/>
+      <w:r>
+        <w:rPr>
+          <w:lang w:val="hu-HU"/>
+        </w:rPr>
+        <w:t>respawn</w:t>
+      </w:r>
+      <w:proofErr w:type="spellEnd"/>
+      <w:r>
+        <w:rPr>
+          <w:lang w:val="hu-HU"/>
+        </w:rPr>
+        <w:t xml:space="preserve"> logikát</w:t>
+      </w:r>
+      <w:r>
+        <w:rPr>
+          <w:lang w:val="hu-HU"/>
+        </w:rPr>
+        <w:t xml:space="preserve"> is.</w:t>
+      </w:r>
+    </w:p>
+    <w:p>
+      <w:pPr>
+        <w:spacing w:line="360" w:lineRule="auto"/>
+        <w:rPr>
+          <w:rFonts w:cs="Times New Roman"/>
+          <w:szCs w:val="24"/>
+          <w:lang w:val="hu-HU"/>
+        </w:rPr>
+      </w:pPr>
+      <w:r>
+        <w:rPr>
+          <w:lang w:val="hu-HU"/>
+        </w:rPr>
+        <w:t xml:space="preserve">A kliens nem sebezheti és </w:t>
+      </w:r>
+      <w:proofErr w:type="spellStart"/>
+      <w:r>
+        <w:rPr>
+          <w:lang w:val="hu-HU"/>
+        </w:rPr>
+        <w:t>respawn-olhatja</w:t>
+      </w:r>
+      <w:proofErr w:type="spellEnd"/>
+      <w:r>
+        <w:rPr>
+          <w:lang w:val="hu-HU"/>
+        </w:rPr>
+        <w:t xml:space="preserve"> a </w:t>
+      </w:r>
+      <w:proofErr w:type="spellStart"/>
+      <w:r>
+        <w:rPr>
+          <w:lang w:val="hu-HU"/>
+        </w:rPr>
+        <w:t>Player</w:t>
+      </w:r>
+      <w:proofErr w:type="spellEnd"/>
+      <w:r>
+        <w:rPr>
+          <w:lang w:val="hu-HU"/>
+        </w:rPr>
+        <w:t xml:space="preserve">-t így ezek a logikák </w:t>
+      </w:r>
+      <w:proofErr w:type="spellStart"/>
+      <w:r>
+        <w:rPr>
+          <w:rFonts w:ascii="Consolas" w:hAnsi="Consolas"/>
+          <w:sz w:val="19"/>
+          <w:szCs w:val="19"/>
+          <w:lang w:val="hu-HU"/>
+        </w:rPr>
+        <w:t>IsServerSide</w:t>
+      </w:r>
+      <w:proofErr w:type="spellEnd"/>
+      <w:r>
+        <w:rPr>
+          <w:rFonts w:ascii="Consolas" w:hAnsi="Consolas"/>
+          <w:sz w:val="19"/>
+          <w:szCs w:val="19"/>
+          <w:lang w:val="hu-HU"/>
+        </w:rPr>
+        <w:t>=</w:t>
+      </w:r>
+      <w:proofErr w:type="spellStart"/>
+      <w:r>
+        <w:rPr>
+          <w:rFonts w:ascii="Consolas" w:hAnsi="Consolas"/>
+          <w:sz w:val="19"/>
+          <w:szCs w:val="19"/>
+          <w:lang w:val="hu-HU"/>
+        </w:rPr>
+        <w:t>true</w:t>
+      </w:r>
+      <w:proofErr w:type="spellEnd"/>
+      <w:r>
+        <w:rPr>
+          <w:rFonts w:ascii="Consolas" w:hAnsi="Consolas"/>
+          <w:sz w:val="19"/>
+          <w:szCs w:val="19"/>
+          <w:lang w:val="hu-HU"/>
+        </w:rPr>
+        <w:t xml:space="preserve"> </w:t>
+      </w:r>
+      <w:r>
+        <w:rPr>
+          <w:rFonts w:cs="Times New Roman"/>
+          <w:szCs w:val="24"/>
+          <w:lang w:val="hu-HU"/>
+        </w:rPr>
+        <w:t>esetén érvényesülnek csak.</w:t>
+      </w:r>
+    </w:p>
+    <w:p>
+      <w:pPr>
+        <w:pStyle w:val="Cmsor2"/>
+        <w:spacing w:line="360" w:lineRule="auto"/>
+        <w:rPr>
+          <w:lang w:val="hu-HU"/>
+        </w:rPr>
+      </w:pPr>
+      <w:r>
+        <w:rPr>
+          <w:lang w:val="hu-HU"/>
+        </w:rPr>
+        <w:t>Entitás menedzsment</w:t>
+      </w:r>
+    </w:p>
+    <w:p>
+      <w:pPr>
+        <w:spacing w:line="360" w:lineRule="auto"/>
+        <w:rPr>
+          <w:lang w:val="hu-HU"/>
+        </w:rPr>
+      </w:pPr>
+      <w:r>
+        <w:rPr>
+          <w:lang w:val="hu-HU"/>
+        </w:rPr>
+        <w:t xml:space="preserve">Az entitások menedzseléséért az </w:t>
+      </w:r>
+      <w:proofErr w:type="spellStart"/>
+      <w:r>
+        <w:rPr>
+          <w:lang w:val="hu-HU"/>
+        </w:rPr>
+        <w:t>EntityManager</w:t>
+      </w:r>
+      <w:proofErr w:type="spellEnd"/>
+      <w:r>
+        <w:rPr>
+          <w:lang w:val="hu-HU"/>
+        </w:rPr>
+        <w:t xml:space="preserve"> felelős, amely a létrehozást, törlést és frissítést végzi.</w:t>
+      </w:r>
+    </w:p>
+    <w:p>
+      <w:pPr>
+        <w:spacing w:line="360" w:lineRule="auto"/>
+        <w:rPr>
+          <w:lang w:val="hu-HU"/>
+        </w:rPr>
+      </w:pPr>
+      <w:r>
+        <w:rPr>
+          <w:lang w:val="hu-HU"/>
+        </w:rPr>
+        <w:t xml:space="preserve">Az </w:t>
+      </w:r>
+      <w:proofErr w:type="spellStart"/>
+      <w:r>
+        <w:rPr>
+          <w:lang w:val="hu-HU"/>
+        </w:rPr>
+        <w:t>EntityManager</w:t>
+      </w:r>
+      <w:proofErr w:type="spellEnd"/>
+      <w:r>
+        <w:rPr>
+          <w:lang w:val="hu-HU"/>
+        </w:rPr>
+        <w:t xml:space="preserve"> egy .Net-es </w:t>
+      </w:r>
+      <w:proofErr w:type="spellStart"/>
+      <w:r>
+        <w:rPr>
+          <w:lang w:val="hu-HU"/>
+        </w:rPr>
+        <w:t>Dictionary</w:t>
+      </w:r>
+      <w:proofErr w:type="spellEnd"/>
+      <w:r>
+        <w:rPr>
+          <w:lang w:val="hu-HU"/>
+        </w:rPr>
+        <w:t xml:space="preserve"> (</w:t>
+      </w:r>
+      <w:proofErr w:type="spellStart"/>
+      <w:r>
+        <w:rPr>
+          <w:lang w:val="hu-HU"/>
+        </w:rPr>
+        <w:t>HashMap</w:t>
+      </w:r>
+      <w:proofErr w:type="spellEnd"/>
+      <w:r>
+        <w:rPr>
+          <w:lang w:val="hu-HU"/>
+        </w:rPr>
+        <w:t>)-ben tárolja az entitásokat az azonosítójuk alapján.</w:t>
+      </w:r>
+    </w:p>
+    <w:p>
+      <w:pPr>
+        <w:pStyle w:val="Cmsor3"/>
+        <w:spacing w:line="360" w:lineRule="auto"/>
+        <w:rPr>
+          <w:lang w:val="hu-HU"/>
+        </w:rPr>
+      </w:pPr>
+      <w:r>
+        <w:rPr>
+          <w:lang w:val="hu-HU"/>
+        </w:rPr>
+        <w:t>Entitás azonosító</w:t>
+      </w:r>
+    </w:p>
+    <w:p>
+      <w:pPr>
+        <w:spacing w:line="360" w:lineRule="auto"/>
+        <w:rPr>
+          <w:lang w:val="hu-HU"/>
+        </w:rPr>
+      </w:pPr>
+      <w:r>
+        <w:rPr>
+          <w:lang w:val="hu-HU"/>
+        </w:rPr>
+        <w:t xml:space="preserve">Az entitások azonosítója egy egyszerű 32 bites </w:t>
+      </w:r>
+      <w:proofErr w:type="spellStart"/>
+      <w:r>
+        <w:rPr>
+          <w:lang w:val="hu-HU"/>
+        </w:rPr>
+        <w:t>unsigned</w:t>
+      </w:r>
+      <w:proofErr w:type="spellEnd"/>
+      <w:r>
+        <w:rPr>
+          <w:lang w:val="hu-HU"/>
+        </w:rPr>
+        <w:t xml:space="preserve"> integer, amit a hálózati architektúra is használ az azonosításhoz. Ehhez pluszba egy egyedi rendszert alkalmaztunk a csak kliens oldali entitások ID-ja a legfelső bitet 1-re állítja míg minden nem csak kliensoldali entitás legfelső bitje 0. Erre végső soron nem volt feltétlen szükség.</w:t>
+      </w:r>
+    </w:p>
+    <w:p>
+      <w:pPr>
+        <w:pStyle w:val="Cmsor3"/>
+        <w:spacing w:line="360" w:lineRule="auto"/>
+        <w:rPr>
+          <w:lang w:val="hu-HU"/>
+        </w:rPr>
+      </w:pPr>
+      <w:r>
+        <w:rPr>
+          <w:lang w:val="hu-HU"/>
+        </w:rPr>
+        <w:t>Entitás létrehozás és törlés</w:t>
+      </w:r>
+    </w:p>
+    <w:p>
+      <w:pPr>
+        <w:spacing w:line="360" w:lineRule="auto"/>
+        <w:rPr>
+          <w:lang w:val="hu-HU"/>
+        </w:rPr>
+      </w:pPr>
+      <w:r>
+        <w:rPr>
+          <w:lang w:val="hu-HU"/>
+        </w:rPr>
+        <w:t xml:space="preserve">Mivel egy </w:t>
+      </w:r>
+      <w:proofErr w:type="spellStart"/>
+      <w:r>
+        <w:rPr>
+          <w:lang w:val="hu-HU"/>
+        </w:rPr>
+        <w:t>foreach</w:t>
+      </w:r>
+      <w:proofErr w:type="spellEnd"/>
+      <w:r>
+        <w:rPr>
+          <w:lang w:val="hu-HU"/>
+        </w:rPr>
+        <w:t xml:space="preserve"> </w:t>
+      </w:r>
+      <w:proofErr w:type="spellStart"/>
+      <w:r>
+        <w:rPr>
+          <w:lang w:val="hu-HU"/>
+        </w:rPr>
+        <w:t>loop-on</w:t>
+      </w:r>
+      <w:proofErr w:type="spellEnd"/>
+      <w:r>
+        <w:rPr>
+          <w:lang w:val="hu-HU"/>
+        </w:rPr>
+        <w:t xml:space="preserve"> belül nem lehet törölni, erre bevett szokás, hogy egy ideiglenes listába pakoljuk a létrehozandó és törlendő entitásokat, amit a végén alkalmazunk a tényleges entitás listára.</w:t>
+      </w:r>
+    </w:p>
+    <w:p>
+      <w:pPr>
+        <w:spacing w:line="360" w:lineRule="auto"/>
+        <w:rPr>
+          <w:lang w:val="hu-HU"/>
+        </w:rPr>
+      </w:pPr>
+      <w:r>
+        <w:rPr>
+          <w:lang w:val="hu-HU"/>
+        </w:rPr>
+        <w:t xml:space="preserve">Ez a két ideiglenes lista egy-egy </w:t>
+      </w:r>
+      <w:proofErr w:type="spellStart"/>
+      <w:r>
+        <w:rPr>
+          <w:lang w:val="hu-HU"/>
+        </w:rPr>
+        <w:t>HashSet</w:t>
+      </w:r>
+      <w:proofErr w:type="spellEnd"/>
+      <w:r>
+        <w:rPr>
+          <w:lang w:val="hu-HU"/>
+        </w:rPr>
+        <w:t>-ként lett implementálva, mivel a sorrend mindegy és ezzel könnyen kiküszöbölhető ugyanannak az entitásnak a többszöri hozzáadása.</w:t>
+      </w:r>
+    </w:p>
+    <w:p>
+      <w:pPr>
+        <w:pStyle w:val="Cmsor3"/>
+        <w:spacing w:line="360" w:lineRule="auto"/>
+        <w:rPr>
+          <w:lang w:val="hu-HU"/>
+        </w:rPr>
+      </w:pPr>
+      <w:r>
+        <w:rPr>
+          <w:rFonts w:ascii="Arial Black" w:hAnsi="Arial Black"/>
+          <w:b/>
+          <w:color w:val="FF0000"/>
+          <w:lang w:val="hu-HU"/>
+        </w:rPr>
+        <w:lastRenderedPageBreak/>
+        <w:t xml:space="preserve">&lt;Ide </w:t>
+      </w:r>
+      <w:r>
+        <w:rPr>
+          <w:rFonts w:ascii="Arial Black" w:hAnsi="Arial Black"/>
+          <w:b/>
+          <w:color w:val="FF0000"/>
+          <w:lang w:val="hu-HU"/>
+        </w:rPr>
+        <w:t>kéne egy</w:t>
+      </w:r>
+      <w:r>
+        <w:rPr>
+          <w:rFonts w:ascii="Arial Black" w:hAnsi="Arial Black"/>
+          <w:b/>
+          <w:color w:val="FF0000"/>
+          <w:lang w:val="hu-HU"/>
+        </w:rPr>
+        <w:t xml:space="preserve"> </w:t>
+      </w:r>
+      <w:proofErr w:type="spellStart"/>
+      <w:r>
+        <w:rPr>
+          <w:rFonts w:ascii="Arial Black" w:hAnsi="Arial Black"/>
+          <w:b/>
+          <w:color w:val="FF0000"/>
+          <w:lang w:val="hu-HU"/>
+        </w:rPr>
+        <w:t>entity</w:t>
+      </w:r>
+      <w:proofErr w:type="spellEnd"/>
+      <w:r>
+        <w:rPr>
+          <w:rFonts w:ascii="Arial Black" w:hAnsi="Arial Black"/>
+          <w:b/>
+          <w:color w:val="FF0000"/>
+          <w:lang w:val="hu-HU"/>
+        </w:rPr>
+        <w:t xml:space="preserve"> </w:t>
+      </w:r>
+      <w:proofErr w:type="spellStart"/>
+      <w:r>
+        <w:rPr>
+          <w:rFonts w:ascii="Arial Black" w:hAnsi="Arial Black"/>
+          <w:b/>
+          <w:color w:val="FF0000"/>
+          <w:lang w:val="hu-HU"/>
+        </w:rPr>
+        <w:t>create</w:t>
+      </w:r>
+      <w:proofErr w:type="spellEnd"/>
+      <w:r>
+        <w:rPr>
+          <w:rFonts w:ascii="Arial Black" w:hAnsi="Arial Black"/>
+          <w:b/>
+          <w:color w:val="FF0000"/>
+          <w:lang w:val="hu-HU"/>
+        </w:rPr>
+        <w:t xml:space="preserve"> és vagy </w:t>
+      </w:r>
+      <w:proofErr w:type="spellStart"/>
+      <w:r>
+        <w:rPr>
+          <w:rFonts w:ascii="Arial Black" w:hAnsi="Arial Black"/>
+          <w:b/>
+          <w:color w:val="FF0000"/>
+          <w:lang w:val="hu-HU"/>
+        </w:rPr>
+        <w:t>destroy</w:t>
+      </w:r>
+      <w:proofErr w:type="spellEnd"/>
+      <w:r>
+        <w:rPr>
+          <w:rFonts w:ascii="Arial Black" w:hAnsi="Arial Black"/>
+          <w:b/>
+          <w:color w:val="FF0000"/>
+          <w:lang w:val="hu-HU"/>
+        </w:rPr>
+        <w:t xml:space="preserve"> szekvencia diagram</w:t>
+      </w:r>
+      <w:r>
+        <w:rPr>
+          <w:rFonts w:ascii="Arial Black" w:hAnsi="Arial Black"/>
+          <w:b/>
+          <w:color w:val="FF0000"/>
+          <w:lang w:val="hu-HU"/>
+        </w:rPr>
+        <w:t>&gt;</w:t>
+      </w:r>
+    </w:p>
+    <w:p>
+      <w:pPr>
+        <w:pStyle w:val="Cmsor3"/>
+        <w:spacing w:line="360" w:lineRule="auto"/>
+        <w:rPr>
+          <w:lang w:val="hu-HU"/>
+        </w:rPr>
+      </w:pPr>
+      <w:r>
+        <w:rPr>
+          <w:lang w:val="hu-HU"/>
+        </w:rPr>
+        <w:t>Update függvény</w:t>
+      </w:r>
+    </w:p>
+    <w:p>
+      <w:pPr>
+        <w:spacing w:line="360" w:lineRule="auto"/>
+        <w:rPr>
+          <w:lang w:val="hu-HU"/>
+        </w:rPr>
+      </w:pPr>
+      <w:r>
+        <w:rPr>
+          <w:lang w:val="hu-HU"/>
+        </w:rPr>
+        <w:t>A már említett entitás lista kezelésen túl, ebben a függvényben frissülnek maguk az entitások (meghívjuk az Update függvényüket).</w:t>
+      </w:r>
+    </w:p>
+    <w:p>
+      <w:pPr>
+        <w:spacing w:line="360" w:lineRule="auto"/>
+        <w:rPr>
+          <w:lang w:val="hu-HU"/>
+        </w:rPr>
+      </w:pPr>
+      <w:r>
+        <w:rPr>
+          <w:lang w:val="hu-HU"/>
+        </w:rPr>
+        <w:t xml:space="preserve">Ez a függvény kezeli le az „entitás gyilkos” pályahatárokat, amelyre két okból van szükség. </w:t>
+      </w:r>
+      <w:r>
+        <w:rPr>
+          <w:lang w:val="hu-HU"/>
+        </w:rPr>
+        <w:t>Egyrészt nem akartunk végtelen pályát, szóval egyfajta gameplay oka is van a dolognak</w:t>
+      </w:r>
+      <w:r>
+        <w:rPr>
+          <w:lang w:val="hu-HU"/>
+        </w:rPr>
+        <w:t xml:space="preserve">. </w:t>
+      </w:r>
+      <w:r>
+        <w:rPr>
+          <w:lang w:val="hu-HU"/>
+        </w:rPr>
+        <w:t xml:space="preserve">Másrészt fontos, hogy a lövedékeink soha az életben nem tűnnek el hacsak nem mondjuk nekik, ezért felelős még a pályahatár, </w:t>
+      </w:r>
+      <w:r>
+        <w:rPr>
+          <w:lang w:val="hu-HU"/>
+        </w:rPr>
+        <w:t xml:space="preserve">hogy ha </w:t>
+      </w:r>
+      <w:r>
+        <w:rPr>
+          <w:lang w:val="hu-HU"/>
+        </w:rPr>
+        <w:t>érintkeznek</w:t>
+      </w:r>
+      <w:r>
+        <w:rPr>
+          <w:lang w:val="hu-HU"/>
+        </w:rPr>
+        <w:t xml:space="preserve"> vele</w:t>
+      </w:r>
+      <w:r>
+        <w:rPr>
+          <w:lang w:val="hu-HU"/>
+        </w:rPr>
+        <w:t xml:space="preserve"> az entitások, azonnal törlőd</w:t>
+      </w:r>
+      <w:r>
+        <w:rPr>
+          <w:lang w:val="hu-HU"/>
+        </w:rPr>
+        <w:t>je</w:t>
+      </w:r>
+      <w:r>
+        <w:rPr>
+          <w:lang w:val="hu-HU"/>
+        </w:rPr>
+        <w:t>nek</w:t>
+      </w:r>
+      <w:r>
+        <w:rPr>
+          <w:lang w:val="hu-HU"/>
+        </w:rPr>
+        <w:t>.</w:t>
+      </w:r>
+    </w:p>
+    <w:p>
+      <w:pPr>
+        <w:spacing w:line="360" w:lineRule="auto"/>
+        <w:rPr>
+          <w:lang w:val="hu-HU"/>
+        </w:rPr>
+      </w:pPr>
+      <w:r>
+        <w:rPr>
+          <w:lang w:val="hu-HU"/>
+        </w:rPr>
+        <w:t xml:space="preserve">Ezen kívül ide került még a </w:t>
+      </w:r>
+      <w:proofErr w:type="spellStart"/>
+      <w:r>
+        <w:rPr>
+          <w:lang w:val="hu-HU"/>
+        </w:rPr>
+        <w:t>Power</w:t>
+      </w:r>
+      <w:proofErr w:type="spellEnd"/>
+      <w:r>
+        <w:rPr>
+          <w:lang w:val="hu-HU"/>
+        </w:rPr>
+        <w:t xml:space="preserve"> </w:t>
+      </w:r>
+      <w:proofErr w:type="spellStart"/>
+      <w:r>
+        <w:rPr>
+          <w:lang w:val="hu-HU"/>
+        </w:rPr>
+        <w:t>up</w:t>
+      </w:r>
+      <w:proofErr w:type="spellEnd"/>
+      <w:r>
+        <w:rPr>
+          <w:lang w:val="hu-HU"/>
+        </w:rPr>
+        <w:t xml:space="preserve"> </w:t>
+      </w:r>
+      <w:proofErr w:type="spellStart"/>
+      <w:r>
+        <w:rPr>
+          <w:lang w:val="hu-HU"/>
+        </w:rPr>
+        <w:t>spawn-olással</w:t>
+      </w:r>
+      <w:proofErr w:type="spellEnd"/>
+      <w:r>
+        <w:rPr>
+          <w:lang w:val="hu-HU"/>
+        </w:rPr>
+        <w:t xml:space="preserve"> kapcsolatos logika is, aminek igazából nincsen jó oka.</w:t>
+      </w:r>
+    </w:p>
+    <w:p>
+      <w:pPr>
+        <w:pStyle w:val="Cmsor3"/>
+        <w:spacing w:line="360" w:lineRule="auto"/>
+        <w:rPr>
+          <w:lang w:val="hu-HU"/>
+        </w:rPr>
+      </w:pPr>
+      <w:r>
+        <w:rPr>
+          <w:lang w:val="hu-HU"/>
+        </w:rPr>
+        <w:t>Entitás események</w:t>
+      </w:r>
+    </w:p>
+    <w:p>
+      <w:pPr>
+        <w:spacing w:line="360" w:lineRule="auto"/>
+        <w:rPr>
+          <w:lang w:val="hu-HU"/>
+        </w:rPr>
+      </w:pPr>
+      <w:r>
+        <w:rPr>
+          <w:lang w:val="hu-HU"/>
+        </w:rPr>
+        <w:t xml:space="preserve">Az entitások az </w:t>
+      </w:r>
+      <w:proofErr w:type="spellStart"/>
+      <w:r>
+        <w:rPr>
+          <w:lang w:val="hu-HU"/>
+        </w:rPr>
+        <w:t>EntityManager-től</w:t>
+      </w:r>
+      <w:proofErr w:type="spellEnd"/>
+      <w:r>
+        <w:rPr>
+          <w:lang w:val="hu-HU"/>
+        </w:rPr>
+        <w:t xml:space="preserve"> kapnak információt arról, amikor létrejönnek vagy törlődnek ezért felelős az </w:t>
+      </w:r>
+      <w:proofErr w:type="spellStart"/>
+      <w:r>
+        <w:rPr>
+          <w:lang w:val="hu-HU"/>
+        </w:rPr>
+        <w:t>OnCreate</w:t>
+      </w:r>
+      <w:proofErr w:type="spellEnd"/>
+      <w:r>
+        <w:rPr>
+          <w:lang w:val="hu-HU"/>
+        </w:rPr>
+        <w:t xml:space="preserve"> és az </w:t>
+      </w:r>
+      <w:proofErr w:type="spellStart"/>
+      <w:r>
+        <w:rPr>
+          <w:lang w:val="hu-HU"/>
+        </w:rPr>
+        <w:t>OnDestroy</w:t>
+      </w:r>
+      <w:proofErr w:type="spellEnd"/>
+      <w:r>
+        <w:rPr>
+          <w:lang w:val="hu-HU"/>
+        </w:rPr>
+        <w:t xml:space="preserve"> virtuális függvénypár, amit kedvünkre felüldefiniálhatunk az entitásokban. az entitásokban. Ezen kívül az entitások tartalmaznak egy </w:t>
+      </w:r>
+      <w:proofErr w:type="spellStart"/>
+      <w:r>
+        <w:rPr>
+          <w:lang w:val="hu-HU"/>
+        </w:rPr>
+        <w:t>CollidesWith</w:t>
+      </w:r>
+      <w:proofErr w:type="spellEnd"/>
+      <w:r>
+        <w:rPr>
+          <w:lang w:val="hu-HU"/>
+        </w:rPr>
+        <w:t xml:space="preserve"> függvényt, amelyet az érintett ütközés logika hív meg (</w:t>
+      </w:r>
+      <w:proofErr w:type="spellStart"/>
+      <w:r>
+        <w:rPr>
+          <w:lang w:val="hu-HU"/>
+        </w:rPr>
+        <w:t>performancia</w:t>
+      </w:r>
+      <w:proofErr w:type="spellEnd"/>
+      <w:r>
+        <w:rPr>
+          <w:lang w:val="hu-HU"/>
+        </w:rPr>
+        <w:t xml:space="preserve"> megfontolások miatt nem csinálunk automatikus ütközés detektálást mindig minden entitásra).</w:t>
+      </w:r>
+    </w:p>
+    <w:p>
+      <w:pPr>
+        <w:pStyle w:val="Cmsor3"/>
+        <w:spacing w:line="360" w:lineRule="auto"/>
+        <w:rPr>
+          <w:lang w:val="hu-HU"/>
+        </w:rPr>
+      </w:pPr>
+      <w:proofErr w:type="spellStart"/>
+      <w:r>
+        <w:rPr>
+          <w:lang w:val="hu-HU"/>
+        </w:rPr>
+        <w:t>EntityManager</w:t>
+      </w:r>
+      <w:proofErr w:type="spellEnd"/>
+      <w:r>
+        <w:rPr>
+          <w:lang w:val="hu-HU"/>
+        </w:rPr>
+        <w:t xml:space="preserve"> események</w:t>
+      </w:r>
+    </w:p>
+    <w:p>
+      <w:pPr>
+        <w:spacing w:line="360" w:lineRule="auto"/>
+        <w:rPr>
+          <w:lang w:val="hu-HU"/>
+        </w:rPr>
+      </w:pPr>
+      <w:r>
+        <w:rPr>
+          <w:lang w:val="hu-HU"/>
+        </w:rPr>
+        <w:t xml:space="preserve">Az </w:t>
+      </w:r>
+      <w:proofErr w:type="spellStart"/>
+      <w:r>
+        <w:rPr>
+          <w:lang w:val="hu-HU"/>
+        </w:rPr>
+        <w:t>EntityManager</w:t>
+      </w:r>
+      <w:proofErr w:type="spellEnd"/>
+      <w:r>
+        <w:rPr>
+          <w:lang w:val="hu-HU"/>
+        </w:rPr>
+        <w:t xml:space="preserve"> események feladata kettős. Egyrészt a kliens feltud iratkozni az egyes eseményekre ilyen olyan effektek létrehozása céljából. Másrészt a szerver oldal feltud iratkozni, hogy üzeneteket tudjon belőle csinálni. Gyakorlatilag ez a híd a szerver oldali üzenet gyártás és a </w:t>
+      </w:r>
+      <w:proofErr w:type="spellStart"/>
+      <w:r>
+        <w:rPr>
+          <w:lang w:val="hu-HU"/>
+        </w:rPr>
+        <w:t>GameLogic</w:t>
+      </w:r>
+      <w:proofErr w:type="spellEnd"/>
+      <w:r>
+        <w:rPr>
+          <w:lang w:val="hu-HU"/>
+        </w:rPr>
+        <w:t xml:space="preserve"> kód között.</w:t>
+      </w:r>
+    </w:p>
+    <w:p>
+      <w:pPr>
+        <w:spacing w:line="360" w:lineRule="auto"/>
+        <w:rPr>
+          <w:lang w:val="hu-HU"/>
+        </w:rPr>
+      </w:pPr>
+      <w:r>
+        <w:rPr>
+          <w:lang w:val="hu-HU"/>
+        </w:rPr>
+        <w:t xml:space="preserve">Az események rendes C# </w:t>
+      </w:r>
+      <w:proofErr w:type="spellStart"/>
+      <w:r>
+        <w:rPr>
+          <w:lang w:val="hu-HU"/>
+        </w:rPr>
+        <w:t>event</w:t>
+      </w:r>
+      <w:proofErr w:type="spellEnd"/>
+      <w:r>
+        <w:rPr>
+          <w:lang w:val="hu-HU"/>
+        </w:rPr>
+        <w:t xml:space="preserve">-ek, néhányukhoz tartozik egy </w:t>
+      </w:r>
+      <w:proofErr w:type="spellStart"/>
+      <w:r>
+        <w:rPr>
+          <w:lang w:val="hu-HU"/>
+        </w:rPr>
+        <w:t>Invoke</w:t>
+      </w:r>
+      <w:proofErr w:type="spellEnd"/>
+      <w:r>
+        <w:rPr>
+          <w:lang w:val="hu-HU"/>
+        </w:rPr>
+        <w:t>&lt;</w:t>
+      </w:r>
+      <w:proofErr w:type="spellStart"/>
+      <w:r>
+        <w:rPr>
+          <w:lang w:val="hu-HU"/>
+        </w:rPr>
+        <w:t>Event</w:t>
+      </w:r>
+      <w:proofErr w:type="spellEnd"/>
+      <w:r>
+        <w:rPr>
+          <w:lang w:val="hu-HU"/>
+        </w:rPr>
+        <w:t>&gt; függvény is amit maguk az entitások hívnak meg.</w:t>
+      </w:r>
+    </w:p>
+    <w:p>
+      <w:pPr>
+        <w:spacing w:line="360" w:lineRule="auto"/>
+        <w:rPr>
+          <w:lang w:val="hu-HU"/>
+        </w:rPr>
+      </w:pPr>
+      <w:r>
+        <w:rPr>
+          <w:lang w:val="hu-HU"/>
+        </w:rPr>
+        <w:t>Használható események:</w:t>
+      </w:r>
+    </w:p>
+    <w:p>
+      <w:pPr>
+        <w:pStyle w:val="Listaszerbekezds"/>
+        <w:numPr>
+          <w:ilvl w:val="0"/>
+          <w:numId w:val="6"/>
+        </w:numPr>
+        <w:spacing w:line="360" w:lineRule="auto"/>
+        <w:rPr>
+          <w:lang w:val="hu-HU"/>
+        </w:rPr>
+      </w:pPr>
+      <w:proofErr w:type="spellStart"/>
+      <w:r>
+        <w:rPr>
+          <w:lang w:val="hu-HU"/>
+        </w:rPr>
+        <w:t>EntityCreated</w:t>
+      </w:r>
+      <w:proofErr w:type="spellEnd"/>
+    </w:p>
+    <w:p>
+      <w:pPr>
+        <w:pStyle w:val="Listaszerbekezds"/>
+        <w:numPr>
+          <w:ilvl w:val="0"/>
+          <w:numId w:val="6"/>
+        </w:numPr>
+        <w:spacing w:line="360" w:lineRule="auto"/>
+        <w:rPr>
+          <w:lang w:val="hu-HU"/>
+        </w:rPr>
+      </w:pPr>
+      <w:proofErr w:type="spellStart"/>
+      <w:r>
+        <w:rPr>
+          <w:lang w:val="hu-HU"/>
+        </w:rPr>
+        <w:t>EntityDestroyed</w:t>
+      </w:r>
+      <w:proofErr w:type="spellEnd"/>
+    </w:p>
+    <w:p>
+      <w:pPr>
+        <w:pStyle w:val="Listaszerbekezds"/>
+        <w:numPr>
+          <w:ilvl w:val="0"/>
+          <w:numId w:val="6"/>
+        </w:numPr>
+        <w:spacing w:line="360" w:lineRule="auto"/>
+        <w:rPr>
+          <w:lang w:val="hu-HU"/>
+        </w:rPr>
+      </w:pPr>
+      <w:proofErr w:type="spellStart"/>
+      <w:r>
+        <w:rPr>
+          <w:lang w:val="hu-HU"/>
+        </w:rPr>
+        <w:t>PlayerRespawned</w:t>
+      </w:r>
+      <w:proofErr w:type="spellEnd"/>
+    </w:p>
+    <w:p>
+      <w:pPr>
+        <w:pStyle w:val="Listaszerbekezds"/>
+        <w:numPr>
+          <w:ilvl w:val="0"/>
+          <w:numId w:val="6"/>
+        </w:numPr>
+        <w:spacing w:line="360" w:lineRule="auto"/>
+        <w:rPr>
+          <w:lang w:val="hu-HU"/>
+        </w:rPr>
+      </w:pPr>
+      <w:proofErr w:type="spellStart"/>
+      <w:r>
+        <w:rPr>
+          <w:lang w:val="hu-HU"/>
+        </w:rPr>
+        <w:t>PlayerActivePowerUpChanged</w:t>
+      </w:r>
+      <w:proofErr w:type="spellEnd"/>
+    </w:p>
+    <w:p>
+      <w:pPr>
+        <w:pStyle w:val="Listaszerbekezds"/>
+        <w:numPr>
+          <w:ilvl w:val="0"/>
+          <w:numId w:val="6"/>
+        </w:numPr>
+        <w:spacing w:line="360" w:lineRule="auto"/>
+        <w:rPr>
+          <w:lang w:val="hu-HU"/>
+        </w:rPr>
+      </w:pPr>
+      <w:proofErr w:type="spellStart"/>
+      <w:r>
+        <w:rPr>
+          <w:lang w:val="hu-HU"/>
+        </w:rPr>
+        <w:lastRenderedPageBreak/>
+        <w:t>PlayerHealthChanged</w:t>
+      </w:r>
+      <w:proofErr w:type="spellEnd"/>
+    </w:p>
+    <w:p>
+      <w:pPr>
+        <w:spacing w:line="360" w:lineRule="auto"/>
+        <w:rPr>
+          <w:rFonts w:ascii="Arial Black" w:hAnsi="Arial Black"/>
+          <w:b/>
+          <w:color w:val="FF0000"/>
+          <w:lang w:val="hu-HU"/>
+        </w:rPr>
+      </w:pPr>
+      <w:r>
+        <w:rPr>
+          <w:rFonts w:ascii="Arial Black" w:hAnsi="Arial Black"/>
+          <w:b/>
+          <w:color w:val="FF0000"/>
+          <w:lang w:val="hu-HU"/>
+        </w:rPr>
+        <w:t xml:space="preserve">&lt;Ide kéne egy letisztultabb UML </w:t>
+      </w:r>
+      <w:proofErr w:type="spellStart"/>
+      <w:r>
+        <w:rPr>
+          <w:rFonts w:ascii="Arial Black" w:hAnsi="Arial Black"/>
+          <w:b/>
+          <w:color w:val="FF0000"/>
+          <w:lang w:val="hu-HU"/>
+        </w:rPr>
+        <w:t>class</w:t>
+      </w:r>
+      <w:proofErr w:type="spellEnd"/>
+      <w:r>
+        <w:rPr>
+          <w:rFonts w:ascii="Arial Black" w:hAnsi="Arial Black"/>
+          <w:b/>
+          <w:color w:val="FF0000"/>
+          <w:lang w:val="hu-HU"/>
+        </w:rPr>
+        <w:t xml:space="preserve"> diagram a </w:t>
+      </w:r>
+      <w:proofErr w:type="spellStart"/>
+      <w:r>
+        <w:rPr>
+          <w:rFonts w:ascii="Arial Black" w:hAnsi="Arial Black"/>
+          <w:b/>
+          <w:color w:val="FF0000"/>
+          <w:lang w:val="hu-HU"/>
+        </w:rPr>
+        <w:t>EntityManager</w:t>
+      </w:r>
+      <w:proofErr w:type="spellEnd"/>
+      <w:r>
+        <w:rPr>
+          <w:rFonts w:ascii="Arial Black" w:hAnsi="Arial Black"/>
+          <w:b/>
+          <w:color w:val="FF0000"/>
           <w:lang w:val="hu-HU"/>
         </w:rPr>
         <w:t xml:space="preserve"> és </w:t>
@@ -1461,65 +3206,341 @@
       <w:proofErr w:type="spellStart"/>
       <w:r>
         <w:rPr>
-          <w:lang w:val="hu-HU"/>
-        </w:rPr>
-        <w:t>újrabuildeli</w:t>
-      </w:r>
-      <w:proofErr w:type="spellEnd"/>
-      <w:r>
-        <w:rPr>
-          <w:lang w:val="hu-HU"/>
-        </w:rPr>
-        <w:t xml:space="preserve"> az adott </w:t>
-      </w:r>
-      <w:proofErr w:type="spellStart"/>
-      <w:r>
-        <w:rPr>
-          <w:lang w:val="hu-HU"/>
-        </w:rPr>
-        <w:t>instancet</w:t>
-      </w:r>
-      <w:proofErr w:type="spellEnd"/>
-      <w:r>
-        <w:rPr>
-          <w:lang w:val="hu-HU"/>
-        </w:rPr>
-        <w:t xml:space="preserve">. Egyszerre </w:t>
-      </w:r>
-      <w:proofErr w:type="spellStart"/>
-      <w:r>
-        <w:rPr>
-          <w:lang w:val="hu-HU"/>
-        </w:rPr>
-        <w:t>continous</w:t>
-      </w:r>
-      <w:proofErr w:type="spellEnd"/>
-      <w:r>
-        <w:rPr>
+          <w:rFonts w:ascii="Arial Black" w:hAnsi="Arial Black"/>
+          <w:b/>
+          <w:color w:val="FF0000"/>
+          <w:lang w:val="hu-HU"/>
+        </w:rPr>
+        <w:t>Entity</w:t>
+      </w:r>
+      <w:proofErr w:type="spellEnd"/>
+      <w:r>
+        <w:rPr>
+          <w:rFonts w:ascii="Arial Black" w:hAnsi="Arial Black"/>
+          <w:b/>
+          <w:color w:val="FF0000"/>
+          <w:lang w:val="hu-HU"/>
+        </w:rPr>
+        <w:t xml:space="preserve"> esetleg </w:t>
+      </w:r>
+      <w:proofErr w:type="spellStart"/>
+      <w:r>
+        <w:rPr>
+          <w:rFonts w:ascii="Arial Black" w:hAnsi="Arial Black"/>
+          <w:b/>
+          <w:color w:val="FF0000"/>
+          <w:lang w:val="hu-HU"/>
+        </w:rPr>
+        <w:t>Player</w:t>
+      </w:r>
+      <w:proofErr w:type="spellEnd"/>
+      <w:r>
+        <w:rPr>
+          <w:rFonts w:ascii="Arial Black" w:hAnsi="Arial Black"/>
+          <w:b/>
+          <w:color w:val="FF0000"/>
+          <w:lang w:val="hu-HU"/>
+        </w:rPr>
+        <w:t xml:space="preserve"> ha kifér csak&gt;</w:t>
+      </w:r>
+    </w:p>
+    <w:p>
+      <w:pPr>
+        <w:pStyle w:val="Cmsor2"/>
+        <w:spacing w:line="360" w:lineRule="auto"/>
+        <w:rPr>
+          <w:lang w:val="hu-HU"/>
+        </w:rPr>
+      </w:pPr>
+      <w:r>
+        <w:rPr>
+          <w:lang w:val="hu-HU"/>
+        </w:rPr>
+        <w:t>Ütközés detektálás</w:t>
+      </w:r>
+    </w:p>
+    <w:p>
+      <w:pPr>
+        <w:rPr>
+          <w:rFonts w:cs="Times New Roman"/>
+          <w:color w:val="000000"/>
+          <w:szCs w:val="24"/>
+          <w:lang w:val="hu-HU"/>
+        </w:rPr>
+      </w:pPr>
+      <w:r>
+        <w:rPr>
+          <w:lang w:val="hu-HU"/>
+        </w:rPr>
+        <w:t xml:space="preserve">Az algoritmus szakaszok metszésén alapul. </w:t>
+      </w:r>
+      <w:proofErr w:type="spellStart"/>
+      <w:r>
+        <w:rPr>
+          <w:lang w:val="hu-HU"/>
+        </w:rPr>
+        <w:t>Player</w:t>
+      </w:r>
+      <w:proofErr w:type="spellEnd"/>
+      <w:r>
+        <w:rPr>
+          <w:lang w:val="hu-HU"/>
+        </w:rPr>
+        <w:t xml:space="preserve"> (vagy jövőben más zárt körvonalú entitások) tesztelésére a </w:t>
+      </w:r>
+      <w:proofErr w:type="spellStart"/>
+      <w:r>
+        <w:rPr>
+          <w:rFonts w:ascii="Consolas" w:hAnsi="Consolas" w:cs="Consolas"/>
+          <w:color w:val="000000"/>
+          <w:sz w:val="19"/>
+          <w:szCs w:val="19"/>
+          <w:lang w:val="hu-HU"/>
+        </w:rPr>
+        <w:t>TestClosedShapes</w:t>
+      </w:r>
+      <w:proofErr w:type="spellEnd"/>
+      <w:r>
+        <w:rPr>
+          <w:rFonts w:ascii="Consolas" w:hAnsi="Consolas" w:cs="Consolas"/>
+          <w:color w:val="000000"/>
+          <w:sz w:val="19"/>
+          <w:szCs w:val="19"/>
           <w:lang w:val="hu-HU"/>
         </w:rPr>
         <w:t xml:space="preserve"> </w:t>
       </w:r>
-      <w:proofErr w:type="spellStart"/>
-      <w:r>
-        <w:rPr>
-          <w:lang w:val="hu-HU"/>
-        </w:rPr>
-        <w:t>integration</w:t>
-      </w:r>
-      <w:proofErr w:type="spellEnd"/>
-      <w:r>
-        <w:rPr>
-          <w:lang w:val="hu-HU"/>
-        </w:rPr>
-        <w:t xml:space="preserve"> és </w:t>
-      </w:r>
-      <w:proofErr w:type="spellStart"/>
-      <w:r>
-        <w:rPr>
-          <w:lang w:val="hu-HU"/>
-        </w:rPr>
-        <w:t>process</w:t>
+      <w:r>
+        <w:rPr>
+          <w:rFonts w:cs="Times New Roman"/>
+          <w:color w:val="000000"/>
+          <w:szCs w:val="24"/>
+          <w:lang w:val="hu-HU"/>
+        </w:rPr>
+        <w:t>algoritmus használható, amely minden szakaszt minden szakasszal megpróbál ütköztetni. Ez bár nem a legeffektívebb megoldás, a gyakorlatban egész szépen működik.</w:t>
+      </w:r>
+    </w:p>
+    <w:p>
+      <w:pPr>
+        <w:rPr>
+          <w:rFonts w:cs="Times New Roman"/>
+          <w:szCs w:val="24"/>
+          <w:lang w:val="hu-HU"/>
+        </w:rPr>
+      </w:pPr>
+      <w:r>
+        <w:rPr>
+          <w:rFonts w:cs="Times New Roman"/>
+          <w:szCs w:val="24"/>
+          <w:lang w:val="hu-HU"/>
+        </w:rPr>
+        <w:t xml:space="preserve">A </w:t>
+      </w:r>
+      <w:proofErr w:type="spellStart"/>
+      <w:r>
+        <w:rPr>
+          <w:rFonts w:cs="Times New Roman"/>
+          <w:szCs w:val="24"/>
+          <w:lang w:val="hu-HU"/>
+        </w:rPr>
+        <w:t>Bullet</w:t>
+      </w:r>
+      <w:proofErr w:type="spellEnd"/>
+      <w:r>
+        <w:rPr>
+          <w:rFonts w:cs="Times New Roman"/>
+          <w:szCs w:val="24"/>
+          <w:lang w:val="hu-HU"/>
+        </w:rPr>
+        <w:t xml:space="preserve"> – </w:t>
+      </w:r>
+      <w:proofErr w:type="spellStart"/>
+      <w:r>
+        <w:rPr>
+          <w:rFonts w:cs="Times New Roman"/>
+          <w:szCs w:val="24"/>
+          <w:lang w:val="hu-HU"/>
+        </w:rPr>
+        <w:t>Player</w:t>
+      </w:r>
+      <w:proofErr w:type="spellEnd"/>
+      <w:r>
+        <w:rPr>
+          <w:rFonts w:cs="Times New Roman"/>
+          <w:szCs w:val="24"/>
+          <w:lang w:val="hu-HU"/>
+        </w:rPr>
+        <w:t xml:space="preserve"> ütközést máshogyan kell detektálni hiszen a </w:t>
+      </w:r>
+      <w:proofErr w:type="spellStart"/>
+      <w:r>
+        <w:rPr>
+          <w:rFonts w:cs="Times New Roman"/>
+          <w:szCs w:val="24"/>
+          <w:lang w:val="hu-HU"/>
+        </w:rPr>
+        <w:t>Bullet</w:t>
+      </w:r>
+      <w:proofErr w:type="spellEnd"/>
+      <w:r>
+        <w:rPr>
+          <w:rFonts w:cs="Times New Roman"/>
+          <w:szCs w:val="24"/>
+          <w:lang w:val="hu-HU"/>
+        </w:rPr>
+        <w:t xml:space="preserve"> igen nagy sebességű lehet, tehát simán átugorhatja a </w:t>
+      </w:r>
+      <w:proofErr w:type="spellStart"/>
+      <w:r>
+        <w:rPr>
+          <w:rFonts w:cs="Times New Roman"/>
+          <w:szCs w:val="24"/>
+          <w:lang w:val="hu-HU"/>
+        </w:rPr>
+        <w:t>Player</w:t>
+      </w:r>
+      <w:proofErr w:type="spellEnd"/>
+      <w:r>
+        <w:rPr>
+          <w:rFonts w:cs="Times New Roman"/>
+          <w:szCs w:val="24"/>
+          <w:lang w:val="hu-HU"/>
+        </w:rPr>
+        <w:t>-t.</w:t>
+      </w:r>
+    </w:p>
+    <w:p>
+      <w:pPr>
+        <w:keepNext/>
+      </w:pPr>
+      <w:r>
+        <w:rPr>
+          <w:noProof/>
+        </w:rPr>
+        <w:drawing>
+          <wp:inline distT="0" distB="0" distL="0" distR="0" wp14:anchorId="69A52666" wp14:editId="2BD774CB">
+            <wp:extent cx="4913865" cy="2724150"/>
+            <wp:effectExtent l="0" t="0" r="1270" b="0"/>
+            <wp:docPr id="1" name="Kép 1"/>
+            <wp:cNvGraphicFramePr>
+              <a:graphicFrameLocks xmlns:a="http://schemas.openxmlformats.org/drawingml/2006/main" noChangeAspect="1"/>
+            </wp:cNvGraphicFramePr>
+            <a:graphic xmlns:a="http://schemas.openxmlformats.org/drawingml/2006/main">
+              <a:graphicData uri="http://schemas.openxmlformats.org/drawingml/2006/picture">
+                <pic:pic xmlns:pic="http://schemas.openxmlformats.org/drawingml/2006/picture">
+                  <pic:nvPicPr>
+                    <pic:cNvPr id="1" name=""/>
+                    <pic:cNvPicPr/>
+                  </pic:nvPicPr>
+                  <pic:blipFill>
+                    <a:blip r:embed="rId8"/>
+                    <a:stretch>
+                      <a:fillRect/>
+                    </a:stretch>
+                  </pic:blipFill>
+                  <pic:spPr>
+                    <a:xfrm>
+                      <a:off x="0" y="0"/>
+                      <a:ext cx="4949711" cy="2744022"/>
+                    </a:xfrm>
+                    <a:prstGeom prst="rect">
+                      <a:avLst/>
+                    </a:prstGeom>
+                  </pic:spPr>
+                </pic:pic>
+              </a:graphicData>
+            </a:graphic>
+          </wp:inline>
+        </w:drawing>
+      </w:r>
+    </w:p>
+    <w:p>
+      <w:pPr>
+        <w:pStyle w:val="Kpalrs"/>
+        <w:rPr>
+          <w:rFonts w:cs="Times New Roman"/>
+          <w:szCs w:val="24"/>
+          <w:lang w:val="hu-HU"/>
+        </w:rPr>
+      </w:pPr>
+      <w:r>
+        <w:rPr>
+          <w:rFonts w:cs="Times New Roman"/>
+          <w:szCs w:val="24"/>
+          <w:lang w:val="hu-HU"/>
+        </w:rPr>
+        <w:fldChar w:fldCharType="begin"/>
+      </w:r>
+      <w:r>
+        <w:rPr>
+          <w:rFonts w:cs="Times New Roman"/>
+          <w:szCs w:val="24"/>
+          <w:lang w:val="hu-HU"/>
+        </w:rPr>
+        <w:instrText xml:space="preserve"> SEQ ábra \* ARABIC </w:instrText>
+      </w:r>
+      <w:r>
+        <w:rPr>
+          <w:rFonts w:cs="Times New Roman"/>
+          <w:szCs w:val="24"/>
+          <w:lang w:val="hu-HU"/>
+        </w:rPr>
+        <w:fldChar w:fldCharType="separate"/>
+      </w:r>
+      <w:r>
+        <w:rPr>
+          <w:rFonts w:cs="Times New Roman"/>
+          <w:noProof/>
+          <w:szCs w:val="24"/>
+          <w:lang w:val="hu-HU"/>
+        </w:rPr>
+        <w:t>1</w:t>
+      </w:r>
+      <w:r>
+        <w:rPr>
+          <w:rFonts w:cs="Times New Roman"/>
+          <w:szCs w:val="24"/>
+          <w:lang w:val="hu-HU"/>
+        </w:rPr>
+        <w:fldChar w:fldCharType="end"/>
+      </w:r>
+      <w:r>
+        <w:rPr>
+          <w:lang w:val="hu-HU"/>
+        </w:rPr>
+        <w:t xml:space="preserve">. ábra A lövedék elkéne, hogy találja a </w:t>
+      </w:r>
+      <w:r>
+        <w:rPr>
+          <w:lang w:val="hu-HU"/>
+        </w:rPr>
+        <w:t>játékos</w:t>
+      </w:r>
+      <w:r>
+        <w:rPr>
+          <w:lang w:val="hu-HU"/>
+        </w:rPr>
+        <w:t>t</w:t>
+      </w:r>
+    </w:p>
+    <w:p>
+      <w:pPr>
+        <w:rPr>
+          <w:lang w:val="hu-HU"/>
+        </w:rPr>
+      </w:pPr>
+      <w:r>
+        <w:rPr>
+          <w:lang w:val="hu-HU"/>
+        </w:rPr>
+        <w:t xml:space="preserve">Ezért egyfajta </w:t>
+      </w:r>
+      <w:proofErr w:type="spellStart"/>
+      <w:r>
+        <w:rPr>
+          <w:lang w:val="hu-HU"/>
+        </w:rPr>
+        <w:t>ray</w:t>
       </w:r>
       <w:proofErr w:type="spellEnd"/>
       <w:r>
@@ -1533,18 +3554,217 @@
         <w:rPr>
           <w:lang w:val="hu-HU"/>
         </w:rPr>
-        <w:t>daemon</w:t>
-      </w:r>
-      <w:proofErr w:type="spellEnd"/>
-      <w:r>
-        <w:rPr>
-          <w:lang w:val="hu-HU"/>
-        </w:rPr>
+        <w:t>tracelésre</w:t>
+      </w:r>
+      <w:proofErr w:type="spellEnd"/>
+      <w:r>
+        <w:rPr>
+          <w:lang w:val="hu-HU"/>
+        </w:rPr>
+        <w:t xml:space="preserve"> van szükség, erre való a </w:t>
+      </w:r>
+      <w:proofErr w:type="spellStart"/>
+      <w:r>
+        <w:rPr>
+          <w:rFonts w:ascii="Consolas" w:hAnsi="Consolas" w:cs="Consolas"/>
+          <w:color w:val="000000"/>
+          <w:sz w:val="19"/>
+          <w:szCs w:val="19"/>
+          <w:lang w:val="hu-HU"/>
+        </w:rPr>
+        <w:t>TestBulletHit</w:t>
+      </w:r>
+      <w:proofErr w:type="spellEnd"/>
+      <w:r>
+        <w:t xml:space="preserve"> </w:t>
+      </w:r>
+      <w:proofErr w:type="spellStart"/>
+      <w:r>
+        <w:t>függvény</w:t>
+      </w:r>
+      <w:proofErr w:type="spellEnd"/>
+      <w:r>
         <w:t>.</w:t>
       </w:r>
     </w:p>
     <w:p>
       <w:pPr>
+        <w:pStyle w:val="Cmsor2"/>
+        <w:spacing w:line="360" w:lineRule="auto"/>
+        <w:rPr>
+          <w:lang w:val="hu-HU"/>
+        </w:rPr>
+      </w:pPr>
+      <w:r>
+        <w:rPr>
+          <w:lang w:val="hu-HU"/>
+        </w:rPr>
+        <w:t>Játékos</w:t>
+      </w:r>
+      <w:r>
+        <w:rPr>
+          <w:lang w:val="hu-HU"/>
+        </w:rPr>
+        <w:t xml:space="preserve"> </w:t>
+      </w:r>
+      <w:r>
+        <w:rPr>
+          <w:lang w:val="hu-HU"/>
+        </w:rPr>
+        <w:t>bemenetének</w:t>
+      </w:r>
+      <w:r>
+        <w:rPr>
+          <w:lang w:val="hu-HU"/>
+        </w:rPr>
+        <w:t xml:space="preserve"> kezelése</w:t>
+      </w:r>
+    </w:p>
+    <w:p>
+      <w:pPr>
+        <w:spacing w:line="360" w:lineRule="auto"/>
+        <w:rPr>
+          <w:lang w:val="hu-HU"/>
+        </w:rPr>
+      </w:pPr>
+      <w:r>
+        <w:rPr>
+          <w:lang w:val="hu-HU"/>
+        </w:rPr>
+        <w:t>A játékos (felhasználó) alapvetően a következő féleképpen képes hatni a játékra:</w:t>
+      </w:r>
+    </w:p>
+    <w:p>
+      <w:pPr>
+        <w:pStyle w:val="Listaszerbekezds"/>
+        <w:numPr>
+          <w:ilvl w:val="0"/>
+          <w:numId w:val="4"/>
+        </w:numPr>
+        <w:spacing w:line="360" w:lineRule="auto"/>
+        <w:rPr>
+          <w:lang w:val="hu-HU"/>
+        </w:rPr>
+      </w:pPr>
+      <w:r>
+        <w:rPr>
+          <w:lang w:val="hu-HU"/>
+        </w:rPr>
+        <w:t>W – Sebesség növelése (bizonyos maximumig)</w:t>
+      </w:r>
+    </w:p>
+    <w:p>
+      <w:pPr>
+        <w:pStyle w:val="Listaszerbekezds"/>
+        <w:numPr>
+          <w:ilvl w:val="0"/>
+          <w:numId w:val="4"/>
+        </w:numPr>
+        <w:spacing w:line="360" w:lineRule="auto"/>
+        <w:rPr>
+          <w:lang w:val="hu-HU"/>
+        </w:rPr>
+      </w:pPr>
+      <w:r>
+        <w:rPr>
+          <w:lang w:val="hu-HU"/>
+        </w:rPr>
+        <w:t>S – Sebesség csökkentése (bizonyos minimumig)</w:t>
+      </w:r>
+    </w:p>
+    <w:p>
+      <w:pPr>
+        <w:pStyle w:val="Listaszerbekezds"/>
+        <w:numPr>
+          <w:ilvl w:val="0"/>
+          <w:numId w:val="4"/>
+        </w:numPr>
+        <w:spacing w:line="360" w:lineRule="auto"/>
+        <w:rPr>
+          <w:lang w:val="hu-HU"/>
+        </w:rPr>
+      </w:pPr>
+      <w:r>
+        <w:rPr>
+          <w:lang w:val="hu-HU"/>
+        </w:rPr>
+        <w:t>A – Fordulás balra</w:t>
+      </w:r>
+    </w:p>
+    <w:p>
+      <w:pPr>
+        <w:pStyle w:val="Listaszerbekezds"/>
+        <w:numPr>
+          <w:ilvl w:val="0"/>
+          <w:numId w:val="4"/>
+        </w:numPr>
+        <w:spacing w:line="360" w:lineRule="auto"/>
+        <w:rPr>
+          <w:lang w:val="hu-HU"/>
+        </w:rPr>
+      </w:pPr>
+      <w:r>
+        <w:rPr>
+          <w:lang w:val="hu-HU"/>
+        </w:rPr>
+        <w:t>D – Fordulás jobbra</w:t>
+      </w:r>
+    </w:p>
+    <w:p>
+      <w:pPr>
+        <w:pStyle w:val="Listaszerbekezds"/>
+        <w:numPr>
+          <w:ilvl w:val="0"/>
+          <w:numId w:val="4"/>
+        </w:numPr>
+        <w:spacing w:line="360" w:lineRule="auto"/>
+        <w:rPr>
+          <w:lang w:val="hu-HU"/>
+        </w:rPr>
+      </w:pPr>
+      <w:r>
+        <w:rPr>
+          <w:lang w:val="hu-HU"/>
+        </w:rPr>
+        <w:t>Egér pozíciója felé néz az ágyú</w:t>
+      </w:r>
+    </w:p>
+    <w:p>
+      <w:pPr>
+        <w:pStyle w:val="Listaszerbekezds"/>
+        <w:numPr>
+          <w:ilvl w:val="0"/>
+          <w:numId w:val="4"/>
+        </w:numPr>
+        <w:spacing w:line="360" w:lineRule="auto"/>
+        <w:rPr>
+          <w:lang w:val="hu-HU"/>
+        </w:rPr>
+      </w:pPr>
+      <w:r>
+        <w:rPr>
+          <w:lang w:val="hu-HU"/>
+        </w:rPr>
+        <w:lastRenderedPageBreak/>
+        <w:t>Egér balgomb lenyomva tartása – tüzelési állapot igaz (elengedés esetén hamis)</w:t>
+      </w:r>
+    </w:p>
+    <w:p>
+      <w:pPr>
+        <w:spacing w:line="360" w:lineRule="auto"/>
+        <w:rPr>
+          <w:lang w:val="hu-HU"/>
+        </w:rPr>
+      </w:pPr>
+      <w:r>
+        <w:rPr>
+          <w:lang w:val="hu-HU"/>
+        </w:rPr>
+        <w:t>Ezeket az inputokat alapvetően a szerver kezeli le, de lokálisan is megtörténik (a gyakorlatban ez nem igazán látszik).</w:t>
+      </w:r>
+    </w:p>
+    <w:p>
+      <w:pPr>
         <w:spacing w:line="360" w:lineRule="auto"/>
         <w:rPr>
           <w:lang w:val="hu-HU"/>
@@ -1561,111 +3781,419 @@
         <w:rPr>
           <w:lang w:val="hu-HU"/>
         </w:rPr>
-        <w:t>build</w:t>
-      </w:r>
-      <w:proofErr w:type="spellEnd"/>
-      <w:r>
-        <w:rPr>
-          <w:lang w:val="hu-HU"/>
-        </w:rPr>
-        <w:t xml:space="preserve"> server Node.js (</w:t>
-      </w:r>
-      <w:proofErr w:type="spellStart"/>
-      <w:r>
-        <w:rPr>
-          <w:lang w:val="hu-HU"/>
-        </w:rPr>
-        <w:t>express</w:t>
-      </w:r>
-      <w:proofErr w:type="spellEnd"/>
-      <w:r>
-        <w:rPr>
-          <w:lang w:val="hu-HU"/>
-        </w:rPr>
-        <w:t xml:space="preserve">) technológiával készült, mert itt nem volt megkötve a kezünk és a C# túlbonyolult lenne ehhez. Magát a </w:t>
-      </w:r>
-      <w:proofErr w:type="spellStart"/>
-      <w:r>
-        <w:rPr>
-          <w:lang w:val="hu-HU"/>
-        </w:rPr>
-        <w:t>szevert</w:t>
-      </w:r>
-      <w:proofErr w:type="spellEnd"/>
-      <w:r>
-        <w:rPr>
-          <w:lang w:val="hu-HU"/>
-        </w:rPr>
-        <w:t xml:space="preserve"> egy PM2 nevű </w:t>
-      </w:r>
-      <w:proofErr w:type="spellStart"/>
-      <w:r>
-        <w:rPr>
-          <w:lang w:val="hu-HU"/>
-        </w:rPr>
-        <w:t>node</w:t>
-      </w:r>
-      <w:proofErr w:type="spellEnd"/>
-      <w:r>
-        <w:rPr>
-          <w:lang w:val="hu-HU"/>
-        </w:rPr>
-        <w:t xml:space="preserve">-os </w:t>
-      </w:r>
-      <w:proofErr w:type="spellStart"/>
-      <w:r>
-        <w:rPr>
-          <w:lang w:val="hu-HU"/>
-        </w:rPr>
-        <w:t>process</w:t>
-      </w:r>
-      <w:proofErr w:type="spellEnd"/>
-      <w:r>
-        <w:rPr>
-          <w:lang w:val="hu-HU"/>
-        </w:rPr>
-        <w:t xml:space="preserve"> menedzser futtatja a VPS-en belül.</w:t>
-      </w:r>
-    </w:p>
-    <w:p>
-      <w:pPr>
-        <w:spacing w:line="360" w:lineRule="auto"/>
-        <w:rPr>
-          <w:lang w:val="hu-HU"/>
-        </w:rPr>
-      </w:pPr>
-      <w:r>
-        <w:rPr>
-          <w:lang w:val="hu-HU"/>
-        </w:rPr>
-        <w:t>&lt;</w:t>
-      </w:r>
-      <w:r>
-        <w:rPr>
-          <w:lang w:val="hu-HU"/>
-        </w:rPr>
-        <w:t xml:space="preserve">Valami </w:t>
-      </w:r>
-      <w:proofErr w:type="spellStart"/>
-      <w:r>
-        <w:rPr>
-          <w:lang w:val="hu-HU"/>
-        </w:rPr>
-        <w:t>deployment</w:t>
-      </w:r>
-      <w:proofErr w:type="spellEnd"/>
-      <w:r>
-        <w:rPr>
-          <w:lang w:val="hu-HU"/>
-        </w:rPr>
-        <w:t>-es diagram</w:t>
-      </w:r>
-      <w:r>
-        <w:rPr>
+        <w:t>Player</w:t>
+      </w:r>
+      <w:proofErr w:type="spellEnd"/>
+      <w:r>
+        <w:rPr>
+          <w:lang w:val="hu-HU"/>
+        </w:rPr>
+        <w:t xml:space="preserve"> entitást indirekten tudjuk szabályozni. A mozgást az adott irányba vett egyenes vonalú egyenletes mozgás valósítja meg, ami minden Entitás esetében az Update függvény alapértelmezett logikája (mivel a legtöbb entitás kihasználja).</w:t>
+      </w:r>
+    </w:p>
+    <w:p>
+      <w:pPr>
+        <w:spacing w:line="360" w:lineRule="auto"/>
+        <w:rPr>
+          <w:rFonts w:cs="Times New Roman"/>
+          <w:szCs w:val="24"/>
+          <w:lang w:val="hu-HU"/>
+        </w:rPr>
+      </w:pPr>
+      <w:r>
+        <w:rPr>
+          <w:lang w:val="hu-HU"/>
+        </w:rPr>
+        <w:t xml:space="preserve">A lövedékek az ágyú irányába fognak kilőni, ezt a lövedék </w:t>
+      </w:r>
+      <w:proofErr w:type="spellStart"/>
+      <w:r>
+        <w:rPr>
+          <w:lang w:val="hu-HU"/>
+        </w:rPr>
+        <w:t>spawn-olást</w:t>
+      </w:r>
+      <w:proofErr w:type="spellEnd"/>
+      <w:r>
+        <w:rPr>
+          <w:lang w:val="hu-HU"/>
+        </w:rPr>
+        <w:t xml:space="preserve"> a szerver utasítására végezheti csak a kliens, vagyis alapvetően ez is </w:t>
+      </w:r>
+      <w:proofErr w:type="spellStart"/>
+      <w:r>
+        <w:rPr>
+          <w:rFonts w:ascii="Consolas" w:hAnsi="Consolas"/>
+          <w:sz w:val="19"/>
+          <w:szCs w:val="19"/>
+          <w:lang w:val="hu-HU"/>
+        </w:rPr>
+        <w:t>IsServerSide</w:t>
+      </w:r>
+      <w:proofErr w:type="spellEnd"/>
+      <w:r>
+        <w:rPr>
+          <w:rFonts w:ascii="Consolas" w:hAnsi="Consolas"/>
+          <w:sz w:val="19"/>
+          <w:szCs w:val="19"/>
+          <w:lang w:val="hu-HU"/>
+        </w:rPr>
+        <w:t>=</w:t>
+      </w:r>
+      <w:proofErr w:type="spellStart"/>
+      <w:r>
+        <w:rPr>
+          <w:rFonts w:ascii="Consolas" w:hAnsi="Consolas"/>
+          <w:sz w:val="19"/>
+          <w:szCs w:val="19"/>
+          <w:lang w:val="hu-HU"/>
+        </w:rPr>
+        <w:t>true</w:t>
+      </w:r>
+      <w:proofErr w:type="spellEnd"/>
+      <w:r>
+        <w:rPr>
+          <w:rFonts w:cs="Times New Roman"/>
+          <w:szCs w:val="24"/>
+          <w:lang w:val="hu-HU"/>
+        </w:rPr>
+        <w:t xml:space="preserve"> logika</w:t>
+      </w:r>
+      <w:r>
+        <w:rPr>
+          <w:rFonts w:cs="Times New Roman"/>
+          <w:szCs w:val="24"/>
+          <w:lang w:val="hu-HU"/>
+        </w:rPr>
+        <w:t>.</w:t>
+      </w:r>
+    </w:p>
+    <w:p>
+      <w:pPr>
+        <w:pStyle w:val="Cmsor2"/>
+        <w:rPr>
+          <w:lang w:val="hu-HU"/>
+        </w:rPr>
+      </w:pPr>
+      <w:r>
+        <w:rPr>
+          <w:lang w:val="hu-HU"/>
+        </w:rPr>
+        <w:t>Játék logikai esetek</w:t>
+      </w:r>
+    </w:p>
+    <w:p>
+      <w:pPr>
+        <w:spacing w:line="360" w:lineRule="auto"/>
+        <w:rPr>
+          <w:rFonts w:ascii="Arial Black" w:hAnsi="Arial Black"/>
+          <w:b/>
+          <w:color w:val="FF0000"/>
+          <w:lang w:val="hu-HU"/>
+        </w:rPr>
+      </w:pPr>
+      <w:r>
+        <w:rPr>
+          <w:rFonts w:ascii="Arial Black" w:hAnsi="Arial Black"/>
+          <w:b/>
+          <w:color w:val="FF0000"/>
+          <w:lang w:val="hu-HU"/>
+        </w:rPr>
+        <w:t xml:space="preserve">&lt;Ide </w:t>
+      </w:r>
+      <w:r>
+        <w:rPr>
+          <w:rFonts w:ascii="Arial Black" w:hAnsi="Arial Black"/>
+          <w:b/>
+          <w:color w:val="FF0000"/>
+          <w:lang w:val="hu-HU"/>
+        </w:rPr>
+        <w:t xml:space="preserve">kéne egy két </w:t>
+      </w:r>
+      <w:proofErr w:type="spellStart"/>
+      <w:r>
+        <w:rPr>
+          <w:rFonts w:ascii="Arial Black" w:hAnsi="Arial Black"/>
+          <w:b/>
+          <w:color w:val="FF0000"/>
+          <w:lang w:val="hu-HU"/>
+        </w:rPr>
+        <w:t>filler</w:t>
+      </w:r>
+      <w:proofErr w:type="spellEnd"/>
+      <w:r>
+        <w:rPr>
+          <w:rFonts w:ascii="Arial Black" w:hAnsi="Arial Black"/>
+          <w:b/>
+          <w:color w:val="FF0000"/>
+          <w:lang w:val="hu-HU"/>
+        </w:rPr>
+        <w:t xml:space="preserve"> UML szekvencia diagram a </w:t>
+      </w:r>
+      <w:proofErr w:type="spellStart"/>
+      <w:r>
+        <w:rPr>
+          <w:rFonts w:ascii="Arial Black" w:hAnsi="Arial Black"/>
+          <w:b/>
+          <w:color w:val="FF0000"/>
+          <w:lang w:val="hu-HU"/>
+        </w:rPr>
+        <w:t>szeveroldali</w:t>
+      </w:r>
+      <w:proofErr w:type="spellEnd"/>
+      <w:r>
+        <w:rPr>
+          <w:rFonts w:ascii="Arial Black" w:hAnsi="Arial Black"/>
+          <w:b/>
+          <w:color w:val="FF0000"/>
+          <w:lang w:val="hu-HU"/>
+        </w:rPr>
+        <w:t xml:space="preserve"> logikáról, </w:t>
+      </w:r>
+      <w:proofErr w:type="spellStart"/>
+      <w:r>
+        <w:rPr>
+          <w:rFonts w:ascii="Arial Black" w:hAnsi="Arial Black"/>
+          <w:b/>
+          <w:color w:val="FF0000"/>
+          <w:lang w:val="hu-HU"/>
+        </w:rPr>
+        <w:t>Entity</w:t>
+      </w:r>
+      <w:proofErr w:type="spellEnd"/>
+      <w:r>
+        <w:rPr>
+          <w:rFonts w:ascii="Arial Black" w:hAnsi="Arial Black"/>
+          <w:b/>
+          <w:color w:val="FF0000"/>
+          <w:lang w:val="hu-HU"/>
+        </w:rPr>
+        <w:t xml:space="preserve"> eseményekkel főleg</w:t>
+      </w:r>
+      <w:r>
+        <w:rPr>
+          <w:rFonts w:ascii="Arial Black" w:hAnsi="Arial Black"/>
+          <w:b/>
+          <w:color w:val="FF0000"/>
           <w:lang w:val="hu-HU"/>
         </w:rPr>
         <w:t>&gt;</w:t>
       </w:r>
+      <w:r>
+        <w:rPr>
+          <w:rFonts w:ascii="Arial Black" w:hAnsi="Arial Black"/>
+          <w:b/>
+          <w:color w:val="FF0000"/>
+          <w:lang w:val="hu-HU"/>
+        </w:rPr>
+        <w:t xml:space="preserve"> Példák:</w:t>
+      </w:r>
+    </w:p>
+    <w:p>
+      <w:pPr>
+        <w:pStyle w:val="Listaszerbekezds"/>
+        <w:numPr>
+          <w:ilvl w:val="0"/>
+          <w:numId w:val="8"/>
+        </w:numPr>
+        <w:spacing w:line="360" w:lineRule="auto"/>
+        <w:rPr>
+          <w:rFonts w:ascii="Arial Black" w:hAnsi="Arial Black"/>
+          <w:b/>
+          <w:color w:val="FF0000"/>
+          <w:lang w:val="hu-HU"/>
+        </w:rPr>
+      </w:pPr>
+      <w:proofErr w:type="spellStart"/>
+      <w:r>
+        <w:rPr>
+          <w:rFonts w:ascii="Arial Black" w:hAnsi="Arial Black"/>
+          <w:b/>
+          <w:color w:val="FF0000"/>
+          <w:lang w:val="hu-HU"/>
+        </w:rPr>
+        <w:t>Power</w:t>
+      </w:r>
+      <w:proofErr w:type="spellEnd"/>
+      <w:r>
+        <w:rPr>
+          <w:rFonts w:ascii="Arial Black" w:hAnsi="Arial Black"/>
+          <w:b/>
+          <w:color w:val="FF0000"/>
+          <w:lang w:val="hu-HU"/>
+        </w:rPr>
+        <w:t xml:space="preserve"> </w:t>
+      </w:r>
+      <w:proofErr w:type="spellStart"/>
+      <w:r>
+        <w:rPr>
+          <w:rFonts w:ascii="Arial Black" w:hAnsi="Arial Black"/>
+          <w:b/>
+          <w:color w:val="FF0000"/>
+          <w:lang w:val="hu-HU"/>
+        </w:rPr>
+        <w:t>up</w:t>
+      </w:r>
+      <w:proofErr w:type="spellEnd"/>
+      <w:r>
+        <w:rPr>
+          <w:rFonts w:ascii="Arial Black" w:hAnsi="Arial Black"/>
+          <w:b/>
+          <w:color w:val="FF0000"/>
+          <w:lang w:val="hu-HU"/>
+        </w:rPr>
+        <w:t xml:space="preserve"> felvétele</w:t>
+      </w:r>
+    </w:p>
+    <w:p>
+      <w:pPr>
+        <w:pStyle w:val="Listaszerbekezds"/>
+        <w:numPr>
+          <w:ilvl w:val="0"/>
+          <w:numId w:val="8"/>
+        </w:numPr>
+        <w:spacing w:line="360" w:lineRule="auto"/>
+        <w:rPr>
+          <w:rFonts w:ascii="Arial Black" w:hAnsi="Arial Black"/>
+          <w:b/>
+          <w:color w:val="FF0000"/>
+          <w:lang w:val="hu-HU"/>
+        </w:rPr>
+      </w:pPr>
+      <w:proofErr w:type="spellStart"/>
+      <w:r>
+        <w:rPr>
+          <w:rFonts w:ascii="Arial Black" w:hAnsi="Arial Black"/>
+          <w:b/>
+          <w:color w:val="FF0000"/>
+          <w:lang w:val="hu-HU"/>
+        </w:rPr>
+        <w:t>Bullet</w:t>
+      </w:r>
+      <w:proofErr w:type="spellEnd"/>
+      <w:r>
+        <w:rPr>
+          <w:rFonts w:ascii="Arial Black" w:hAnsi="Arial Black"/>
+          <w:b/>
+          <w:color w:val="FF0000"/>
+          <w:lang w:val="hu-HU"/>
+        </w:rPr>
+        <w:t xml:space="preserve"> hit</w:t>
+      </w:r>
+    </w:p>
+    <w:p>
+      <w:pPr>
+        <w:pStyle w:val="Listaszerbekezds"/>
+        <w:numPr>
+          <w:ilvl w:val="0"/>
+          <w:numId w:val="8"/>
+        </w:numPr>
+        <w:spacing w:line="360" w:lineRule="auto"/>
+        <w:rPr>
+          <w:rFonts w:ascii="Arial Black" w:hAnsi="Arial Black"/>
+          <w:b/>
+          <w:color w:val="FF0000"/>
+          <w:lang w:val="hu-HU"/>
+        </w:rPr>
+      </w:pPr>
+      <w:proofErr w:type="spellStart"/>
+      <w:r>
+        <w:rPr>
+          <w:rFonts w:ascii="Arial Black" w:hAnsi="Arial Black"/>
+          <w:b/>
+          <w:color w:val="FF0000"/>
+          <w:lang w:val="hu-HU"/>
+        </w:rPr>
+        <w:t>Player</w:t>
+      </w:r>
+      <w:proofErr w:type="spellEnd"/>
+      <w:r>
+        <w:rPr>
+          <w:rFonts w:ascii="Arial Black" w:hAnsi="Arial Black"/>
+          <w:b/>
+          <w:color w:val="FF0000"/>
+          <w:lang w:val="hu-HU"/>
+        </w:rPr>
+        <w:t xml:space="preserve"> – </w:t>
+      </w:r>
+      <w:proofErr w:type="spellStart"/>
+      <w:r>
+        <w:rPr>
+          <w:rFonts w:ascii="Arial Black" w:hAnsi="Arial Black"/>
+          <w:b/>
+          <w:color w:val="FF0000"/>
+          <w:lang w:val="hu-HU"/>
+        </w:rPr>
+        <w:t>Player</w:t>
+      </w:r>
+      <w:proofErr w:type="spellEnd"/>
+      <w:r>
+        <w:rPr>
+          <w:rFonts w:ascii="Arial Black" w:hAnsi="Arial Black"/>
+          <w:b/>
+          <w:color w:val="FF0000"/>
+          <w:lang w:val="hu-HU"/>
+        </w:rPr>
+        <w:t xml:space="preserve"> </w:t>
+      </w:r>
+      <w:proofErr w:type="spellStart"/>
+      <w:r>
+        <w:rPr>
+          <w:rFonts w:ascii="Arial Black" w:hAnsi="Arial Black"/>
+          <w:b/>
+          <w:color w:val="FF0000"/>
+          <w:lang w:val="hu-HU"/>
+        </w:rPr>
+        <w:t>ütkezés</w:t>
+      </w:r>
+      <w:proofErr w:type="spellEnd"/>
+    </w:p>
+    <w:p>
+      <w:pPr>
+        <w:pStyle w:val="Listaszerbekezds"/>
+        <w:numPr>
+          <w:ilvl w:val="0"/>
+          <w:numId w:val="8"/>
+        </w:numPr>
+        <w:spacing w:line="360" w:lineRule="auto"/>
+        <w:rPr>
+          <w:rFonts w:ascii="Arial Black" w:hAnsi="Arial Black"/>
+          <w:b/>
+          <w:color w:val="FF0000"/>
+          <w:lang w:val="hu-HU"/>
+        </w:rPr>
+      </w:pPr>
+      <w:proofErr w:type="spellStart"/>
+      <w:r>
+        <w:rPr>
+          <w:rFonts w:ascii="Arial Black" w:hAnsi="Arial Black"/>
+          <w:b/>
+          <w:color w:val="FF0000"/>
+          <w:lang w:val="hu-HU"/>
+        </w:rPr>
+        <w:t>Entity</w:t>
+      </w:r>
+      <w:proofErr w:type="spellEnd"/>
+      <w:r>
+        <w:rPr>
+          <w:rFonts w:ascii="Arial Black" w:hAnsi="Arial Black"/>
+          <w:b/>
+          <w:color w:val="FF0000"/>
+          <w:lang w:val="hu-HU"/>
+        </w:rPr>
+        <w:t xml:space="preserve"> – pályaszél </w:t>
+      </w:r>
+      <w:proofErr w:type="spellStart"/>
+      <w:r>
+        <w:rPr>
+          <w:rFonts w:ascii="Arial Black" w:hAnsi="Arial Black"/>
+          <w:b/>
+          <w:color w:val="FF0000"/>
+          <w:lang w:val="hu-HU"/>
+        </w:rPr>
+        <w:t>ütkezés</w:t>
+      </w:r>
+      <w:proofErr w:type="spellEnd"/>
     </w:p>
     <w:p>
       <w:pPr>
@@ -1679,7 +4207,7 @@
         <w:rPr>
           <w:lang w:val="hu-HU"/>
         </w:rPr>
-        <w:t>A játék logika</w:t>
+        <w:t>A játék motor</w:t>
       </w:r>
     </w:p>
     <w:p>
@@ -1690,11 +4218,19 @@
           <w:lang w:val="hu-HU"/>
         </w:rPr>
       </w:pPr>
-      <w:r>
-        <w:rPr>
-          <w:lang w:val="hu-HU"/>
-        </w:rPr>
-        <w:t>Játék szabályok</w:t>
+      <w:proofErr w:type="spellStart"/>
+      <w:r>
+        <w:rPr>
+          <w:lang w:val="hu-HU"/>
+        </w:rPr>
+        <w:t>Sprite</w:t>
+      </w:r>
+      <w:proofErr w:type="spellEnd"/>
+      <w:r>
+        <w:rPr>
+          <w:lang w:val="hu-HU"/>
+        </w:rPr>
+        <w:t xml:space="preserve"> generálás</w:t>
       </w:r>
     </w:p>
     <w:p>
@@ -1705,97 +4241,6 @@
           <w:lang w:val="hu-HU"/>
         </w:rPr>
       </w:pPr>
-      <w:r>
-        <w:rPr>
-          <w:lang w:val="hu-HU"/>
-        </w:rPr>
-        <w:t>Entitás menedzsment</w:t>
-      </w:r>
-    </w:p>
-    <w:p>
-      <w:pPr>
-        <w:pStyle w:val="Cmsor2"/>
-        <w:spacing w:line="360" w:lineRule="auto"/>
-        <w:rPr>
-          <w:lang w:val="hu-HU"/>
-        </w:rPr>
-      </w:pPr>
-      <w:r>
-        <w:rPr>
-          <w:lang w:val="hu-HU"/>
-        </w:rPr>
-        <w:t>Ütközés detektálás</w:t>
-      </w:r>
-    </w:p>
-    <w:p>
-      <w:pPr>
-        <w:pStyle w:val="Cmsor2"/>
-        <w:spacing w:line="360" w:lineRule="auto"/>
-        <w:rPr>
-          <w:lang w:val="hu-HU"/>
-        </w:rPr>
-      </w:pPr>
-      <w:proofErr w:type="spellStart"/>
-      <w:r>
-        <w:rPr>
-          <w:lang w:val="hu-HU"/>
-        </w:rPr>
-        <w:t>Player</w:t>
-      </w:r>
-      <w:proofErr w:type="spellEnd"/>
-      <w:r>
-        <w:rPr>
-          <w:lang w:val="hu-HU"/>
-        </w:rPr>
-        <w:t xml:space="preserve"> input kezelése</w:t>
-      </w:r>
-    </w:p>
-    <w:p>
-      <w:pPr>
-        <w:pStyle w:val="Cmsor1"/>
-        <w:spacing w:line="360" w:lineRule="auto"/>
-        <w:rPr>
-          <w:lang w:val="hu-HU"/>
-        </w:rPr>
-      </w:pPr>
-      <w:r>
-        <w:rPr>
-          <w:lang w:val="hu-HU"/>
-        </w:rPr>
-        <w:t>A játék motor</w:t>
-      </w:r>
-    </w:p>
-    <w:p>
-      <w:pPr>
-        <w:pStyle w:val="Cmsor2"/>
-        <w:spacing w:line="360" w:lineRule="auto"/>
-        <w:rPr>
-          <w:lang w:val="hu-HU"/>
-        </w:rPr>
-      </w:pPr>
-      <w:proofErr w:type="spellStart"/>
-      <w:r>
-        <w:rPr>
-          <w:lang w:val="hu-HU"/>
-        </w:rPr>
-        <w:t>Sprite</w:t>
-      </w:r>
-      <w:proofErr w:type="spellEnd"/>
-      <w:r>
-        <w:rPr>
-          <w:lang w:val="hu-HU"/>
-        </w:rPr>
-        <w:t xml:space="preserve"> generálás</w:t>
-      </w:r>
-    </w:p>
-    <w:p>
-      <w:pPr>
-        <w:pStyle w:val="Cmsor2"/>
-        <w:spacing w:line="360" w:lineRule="auto"/>
-        <w:rPr>
-          <w:lang w:val="hu-HU"/>
-        </w:rPr>
-      </w:pPr>
       <w:proofErr w:type="spellStart"/>
       <w:r>
         <w:rPr>
@@ -1803,30 +4248,9 @@
         </w:rPr>
         <w:t>Renderelés</w:t>
       </w:r>
-      <w:proofErr w:type="spellEnd"/>
-    </w:p>
-    <w:p>
-      <w:pPr>
-        <w:pStyle w:val="Cmsor2"/>
-        <w:spacing w:line="360" w:lineRule="auto"/>
-        <w:rPr>
-          <w:lang w:val="hu-HU"/>
-        </w:rPr>
-      </w:pPr>
-      <w:proofErr w:type="spellStart"/>
-      <w:r>
-        <w:rPr>
-          <w:lang w:val="hu-HU"/>
-        </w:rPr>
-        <w:t>Render-only</w:t>
-      </w:r>
-      <w:proofErr w:type="spellEnd"/>
-      <w:r>
-        <w:rPr>
-          <w:lang w:val="hu-HU"/>
-        </w:rPr>
-        <w:t xml:space="preserve"> entitások</w:t>
-      </w:r>
+      <w:bookmarkStart w:id="0" w:name="_GoBack"/>
+      <w:bookmarkEnd w:id="0"/>
+      <w:proofErr w:type="spellEnd"/>
     </w:p>
     <w:p>
       <w:pPr>
@@ -2274,6 +4698,62 @@
     </w:p>
     <w:p>
       <w:pPr>
+        <w:spacing w:line="360" w:lineRule="auto"/>
+        <w:rPr>
+          <w:lang w:val="hu-HU"/>
+        </w:rPr>
+      </w:pPr>
+      <w:r>
+        <w:rPr>
+          <w:lang w:val="hu-HU"/>
+        </w:rPr>
+        <w:t xml:space="preserve">Egy speciális eset, hogy a </w:t>
+      </w:r>
+      <w:proofErr w:type="spellStart"/>
+      <w:r>
+        <w:rPr>
+          <w:lang w:val="hu-HU"/>
+        </w:rPr>
+        <w:t>Player</w:t>
+      </w:r>
+      <w:proofErr w:type="spellEnd"/>
+      <w:r>
+        <w:rPr>
+          <w:lang w:val="hu-HU"/>
+        </w:rPr>
+        <w:t xml:space="preserve"> entitás ágyújának az irányát mindig „elhihetjük lokálisan”, hiszen az csak a vizualitást fogja befolyásolni és úgymond </w:t>
+      </w:r>
+      <w:proofErr w:type="spellStart"/>
+      <w:r>
+        <w:rPr>
+          <w:lang w:val="hu-HU"/>
+        </w:rPr>
+        <w:t>real</w:t>
+      </w:r>
+      <w:proofErr w:type="spellEnd"/>
+      <w:r>
+        <w:rPr>
+          <w:lang w:val="hu-HU"/>
+        </w:rPr>
+        <w:t xml:space="preserve"> </w:t>
+      </w:r>
+      <w:proofErr w:type="spellStart"/>
+      <w:r>
+        <w:rPr>
+          <w:lang w:val="hu-HU"/>
+        </w:rPr>
+        <w:t>time</w:t>
+      </w:r>
+      <w:proofErr w:type="spellEnd"/>
+      <w:r>
+        <w:rPr>
+          <w:lang w:val="hu-HU"/>
+        </w:rPr>
+        <w:t xml:space="preserve"> frissül, a szerver nem befolyásolja.</w:t>
+      </w:r>
+    </w:p>
+    <w:p>
+      <w:pPr>
         <w:pStyle w:val="Cmsor1"/>
         <w:spacing w:line="360" w:lineRule="auto"/>
         <w:rPr>
@@ -2533,21 +5013,27 @@
         <w:rPr>
           <w:lang w:val="hu-HU"/>
         </w:rPr>
-        <w:t>-t a jelenben tartjuk, vagyis „elfogadjuk” az inputját feltételezve, hogy a szerver is ugyanúgy fogja feldolgozni, ami elvben igaz is kis eltéréssel (csomag vesztés, csomag átrendeződés vagy egyszerűen időzítés béli okokból).</w:t>
-      </w:r>
-    </w:p>
-    <w:p>
-      <w:pPr>
-        <w:spacing w:line="360" w:lineRule="auto"/>
-        <w:rPr>
-          <w:lang w:val="hu-HU"/>
-        </w:rPr>
-      </w:pPr>
+        <w:t xml:space="preserve">-t a jelenben tartjuk, vagyis „elfogadjuk” az inputját feltételezve, hogy a szerver is ugyanúgy fogja </w:t>
+      </w:r>
       <w:r>
         <w:rPr>
           <w:lang w:val="hu-HU"/>
         </w:rPr>
         <w:lastRenderedPageBreak/>
+        <w:t>feldolgozni, ami elvben igaz is kis eltéréssel (csomag vesztés, csomag átrendeződés vagy egyszerűen időzítés béli okokból).</w:t>
+      </w:r>
+    </w:p>
+    <w:p>
+      <w:pPr>
+        <w:spacing w:line="360" w:lineRule="auto"/>
+        <w:rPr>
+          <w:lang w:val="hu-HU"/>
+        </w:rPr>
+      </w:pPr>
+      <w:r>
+        <w:rPr>
+          <w:lang w:val="hu-HU"/>
+        </w:rPr>
         <w:t xml:space="preserve">A szerver által leküldött lokális </w:t>
       </w:r>
       <w:proofErr w:type="spellStart"/>
@@ -2829,6 +5315,119 @@
 <file path=word/numbering.xml><?xml version="1.0" encoding="utf-8"?>
 <w:numbering xmlns:wpc="http://schemas.microsoft.com/office/word/2010/wordprocessingCanvas" xmlns:cx="http://schemas.microsoft.com/office/drawing/2014/chartex" xmlns:cx1="http://schemas.microsoft.com/office/drawing/2015/9/8/chartex" xmlns:cx2="http://schemas.microsoft.com/office/drawing/2015/10/21/chartex" xmlns:cx3="http://schemas.microsoft.com/office/drawing/2016/5/9/chartex" xmlns:cx4="http://schemas.microsoft.com/office/drawing/2016/5/10/chartex" xmlns:cx5="http://schemas.microsoft.com/office/drawing/2016/5/11/chartex" xmlns:cx6="http://schemas.microsoft.com/office/drawing/2016/5/12/chartex" xmlns:cx7="http://schemas.microsoft.com/office/drawing/2016/5/13/chartex" xmlns:cx8="http://schemas.microsoft.com/office/drawing/2016/5/14/chartex" xmlns:mc="http://schemas.openxmlformats.org/markup-compatibility/2006" xmlns:aink="http://schemas.microsoft.com/office/drawing/2016/ink" xmlns:am3d="http://schemas.microsoft.com/office/drawing/2017/model3d" xmlns:o="urn:schemas-microsoft-com:office:office" xmlns:r="http://schemas.openxmlformats.org/officeDocument/2006/relationships" xmlns:m="http://schemas.openxmlformats.org/officeDocument/2006/math" xmlns:v="urn:schemas-microsoft-com:vml" xmlns:wp14="http://schemas.microsoft.com/office/word/2010/wordprocessingDrawing" xmlns:wp="http://schemas.openxmlformats.org/drawingml/2006/wordprocessingDrawing" xmlns:w10="urn:schemas-microsoft-com:office:word" xmlns:w="http://schemas.openxmlformats.org/wordprocessingml/2006/main" xmlns:w14="http://schemas.microsoft.com/office/word/2010/wordml" xmlns:w15="http://schemas.microsoft.com/office/word/2012/wordml" xmlns:w16cid="http://schemas.microsoft.com/office/word/2016/wordml/cid" xmlns:w16se="http://schemas.microsoft.com/office/word/2015/wordml/symex" xmlns:wpg="http://schemas.microsoft.com/office/word/2010/wordprocessingGroup" xmlns:wpi="http://schemas.microsoft.com/office/word/2010/wordprocessingInk" xmlns:wne="http://schemas.microsoft.com/office/word/2006/wordml" xmlns:wps="http://schemas.microsoft.com/office/word/2010/wordprocessingShape" mc:Ignorable="w14 w15 w16se w16cid wp14">
   <w:abstractNum w:abstractNumId="0" w15:restartNumberingAfterBreak="0">
+    <w:nsid w:val="3A1F6502"/>
+    <w:multiLevelType w:val="hybridMultilevel"/>
+    <w:tmpl w:val="76FE75DC"/>
+    <w:lvl w:ilvl="0" w:tplc="040E0001">
+      <w:start w:val="1"/>
+      <w:numFmt w:val="bullet"/>
+      <w:lvlText w:val=""/>
+      <w:lvlJc w:val="left"/>
+      <w:pPr>
+        <w:ind w:left="720" w:hanging="360"/>
+      </w:pPr>
+      <w:rPr>
+        <w:rFonts w:ascii="Symbol" w:hAnsi="Symbol" w:hint="default"/>
+      </w:rPr>
+    </w:lvl>
+    <w:lvl w:ilvl="1" w:tplc="040E0003" w:tentative="1">
+      <w:start w:val="1"/>
+      <w:numFmt w:val="bullet"/>
+      <w:lvlText w:val="o"/>
+      <w:lvlJc w:val="left"/>
+      <w:pPr>
+        <w:ind w:left="1440" w:hanging="360"/>
+      </w:pPr>
+      <w:rPr>
+        <w:rFonts w:ascii="Courier New" w:hAnsi="Courier New" w:cs="Courier New" w:hint="default"/>
+      </w:rPr>
+    </w:lvl>
+    <w:lvl w:ilvl="2" w:tplc="040E0005" w:tentative="1">
+      <w:start w:val="1"/>
+      <w:numFmt w:val="bullet"/>
+      <w:lvlText w:val=""/>
+      <w:lvlJc w:val="left"/>
+      <w:pPr>
+        <w:ind w:left="2160" w:hanging="360"/>
+      </w:pPr>
+      <w:rPr>
+        <w:rFonts w:ascii="Wingdings" w:hAnsi="Wingdings" w:hint="default"/>
+      </w:rPr>
+    </w:lvl>
+    <w:lvl w:ilvl="3" w:tplc="040E0001" w:tentative="1">
+      <w:start w:val="1"/>
+      <w:numFmt w:val="bullet"/>
+      <w:lvlText w:val=""/>
+      <w:lvlJc w:val="left"/>
+      <w:pPr>
+        <w:ind w:left="2880" w:hanging="360"/>
+      </w:pPr>
+      <w:rPr>
+        <w:rFonts w:ascii="Symbol" w:hAnsi="Symbol" w:hint="default"/>
+      </w:rPr>
+    </w:lvl>
+    <w:lvl w:ilvl="4" w:tplc="040E0003" w:tentative="1">
+      <w:start w:val="1"/>
+      <w:numFmt w:val="bullet"/>
+      <w:lvlText w:val="o"/>
+      <w:lvlJc w:val="left"/>
+      <w:pPr>
+        <w:ind w:left="3600" w:hanging="360"/>
+      </w:pPr>
+      <w:rPr>
+        <w:rFonts w:ascii="Courier New" w:hAnsi="Courier New" w:cs="Courier New" w:hint="default"/>
+      </w:rPr>
+    </w:lvl>
+    <w:lvl w:ilvl="5" w:tplc="040E0005" w:tentative="1">
+      <w:start w:val="1"/>
+      <w:numFmt w:val="bullet"/>
+      <w:lvlText w:val=""/>
+      <w:lvlJc w:val="left"/>
+      <w:pPr>
+        <w:ind w:left="4320" w:hanging="360"/>
+      </w:pPr>
+      <w:rPr>
+        <w:rFonts w:ascii="Wingdings" w:hAnsi="Wingdings" w:hint="default"/>
+      </w:rPr>
+    </w:lvl>
+    <w:lvl w:ilvl="6" w:tplc="040E0001" w:tentative="1">
+      <w:start w:val="1"/>
+      <w:numFmt w:val="bullet"/>
+      <w:lvlText w:val=""/>
+      <w:lvlJc w:val="left"/>
+      <w:pPr>
+        <w:ind w:left="5040" w:hanging="360"/>
+      </w:pPr>
+      <w:rPr>
+        <w:rFonts w:ascii="Symbol" w:hAnsi="Symbol" w:hint="default"/>
+      </w:rPr>
+    </w:lvl>
+    <w:lvl w:ilvl="7" w:tplc="040E0003" w:tentative="1">
+      <w:start w:val="1"/>
+      <w:numFmt w:val="bullet"/>
+      <w:lvlText w:val="o"/>
+      <w:lvlJc w:val="left"/>
+      <w:pPr>
+        <w:ind w:left="5760" w:hanging="360"/>
+      </w:pPr>
+      <w:rPr>
+        <w:rFonts w:ascii="Courier New" w:hAnsi="Courier New" w:cs="Courier New" w:hint="default"/>
+      </w:rPr>
+    </w:lvl>
+    <w:lvl w:ilvl="8" w:tplc="040E0005" w:tentative="1">
+      <w:start w:val="1"/>
+      <w:numFmt w:val="bullet"/>
+      <w:lvlText w:val=""/>
+      <w:lvlJc w:val="left"/>
+      <w:pPr>
+        <w:ind w:left="6480" w:hanging="360"/>
+      </w:pPr>
+      <w:rPr>
+        <w:rFonts w:ascii="Wingdings" w:hAnsi="Wingdings" w:hint="default"/>
+      </w:rPr>
+    </w:lvl>
+  </w:abstractNum>
+  <w:abstractNum w:abstractNumId="1" w15:restartNumberingAfterBreak="0">
     <w:nsid w:val="481E610D"/>
     <w:multiLevelType w:val="hybridMultilevel"/>
     <w:tmpl w:val="0D6EBAF0"/>
@@ -2941,7 +5540,7 @@
       </w:rPr>
     </w:lvl>
   </w:abstractNum>
-  <w:abstractNum w:abstractNumId="1" w15:restartNumberingAfterBreak="0">
+  <w:abstractNum w:abstractNumId="2" w15:restartNumberingAfterBreak="0">
     <w:nsid w:val="48C02055"/>
     <w:multiLevelType w:val="hybridMultilevel"/>
     <w:tmpl w:val="171C1670"/>
@@ -3054,11 +5653,594 @@
       </w:rPr>
     </w:lvl>
   </w:abstractNum>
+  <w:abstractNum w:abstractNumId="3" w15:restartNumberingAfterBreak="0">
+    <w:nsid w:val="4F53677B"/>
+    <w:multiLevelType w:val="hybridMultilevel"/>
+    <w:tmpl w:val="44D05624"/>
+    <w:lvl w:ilvl="0" w:tplc="040E0001">
+      <w:start w:val="1"/>
+      <w:numFmt w:val="bullet"/>
+      <w:lvlText w:val=""/>
+      <w:lvlJc w:val="left"/>
+      <w:pPr>
+        <w:ind w:left="780" w:hanging="360"/>
+      </w:pPr>
+      <w:rPr>
+        <w:rFonts w:ascii="Symbol" w:hAnsi="Symbol" w:hint="default"/>
+      </w:rPr>
+    </w:lvl>
+    <w:lvl w:ilvl="1" w:tplc="040E0003" w:tentative="1">
+      <w:start w:val="1"/>
+      <w:numFmt w:val="bullet"/>
+      <w:lvlText w:val="o"/>
+      <w:lvlJc w:val="left"/>
+      <w:pPr>
+        <w:ind w:left="1500" w:hanging="360"/>
+      </w:pPr>
+      <w:rPr>
+        <w:rFonts w:ascii="Courier New" w:hAnsi="Courier New" w:cs="Courier New" w:hint="default"/>
+      </w:rPr>
+    </w:lvl>
+    <w:lvl w:ilvl="2" w:tplc="040E0005" w:tentative="1">
+      <w:start w:val="1"/>
+      <w:numFmt w:val="bullet"/>
+      <w:lvlText w:val=""/>
+      <w:lvlJc w:val="left"/>
+      <w:pPr>
+        <w:ind w:left="2220" w:hanging="360"/>
+      </w:pPr>
+      <w:rPr>
+        <w:rFonts w:ascii="Wingdings" w:hAnsi="Wingdings" w:hint="default"/>
+      </w:rPr>
+    </w:lvl>
+    <w:lvl w:ilvl="3" w:tplc="040E0001" w:tentative="1">
+      <w:start w:val="1"/>
+      <w:numFmt w:val="bullet"/>
+      <w:lvlText w:val=""/>
+      <w:lvlJc w:val="left"/>
+      <w:pPr>
+        <w:ind w:left="2940" w:hanging="360"/>
+      </w:pPr>
+      <w:rPr>
+        <w:rFonts w:ascii="Symbol" w:hAnsi="Symbol" w:hint="default"/>
+      </w:rPr>
+    </w:lvl>
+    <w:lvl w:ilvl="4" w:tplc="040E0003" w:tentative="1">
+      <w:start w:val="1"/>
+      <w:numFmt w:val="bullet"/>
+      <w:lvlText w:val="o"/>
+      <w:lvlJc w:val="left"/>
+      <w:pPr>
+        <w:ind w:left="3660" w:hanging="360"/>
+      </w:pPr>
+      <w:rPr>
+        <w:rFonts w:ascii="Courier New" w:hAnsi="Courier New" w:cs="Courier New" w:hint="default"/>
+      </w:rPr>
+    </w:lvl>
+    <w:lvl w:ilvl="5" w:tplc="040E0005" w:tentative="1">
+      <w:start w:val="1"/>
+      <w:numFmt w:val="bullet"/>
+      <w:lvlText w:val=""/>
+      <w:lvlJc w:val="left"/>
+      <w:pPr>
+        <w:ind w:left="4380" w:hanging="360"/>
+      </w:pPr>
+      <w:rPr>
+        <w:rFonts w:ascii="Wingdings" w:hAnsi="Wingdings" w:hint="default"/>
+      </w:rPr>
+    </w:lvl>
+    <w:lvl w:ilvl="6" w:tplc="040E0001" w:tentative="1">
+      <w:start w:val="1"/>
+      <w:numFmt w:val="bullet"/>
+      <w:lvlText w:val=""/>
+      <w:lvlJc w:val="left"/>
+      <w:pPr>
+        <w:ind w:left="5100" w:hanging="360"/>
+      </w:pPr>
+      <w:rPr>
+        <w:rFonts w:ascii="Symbol" w:hAnsi="Symbol" w:hint="default"/>
+      </w:rPr>
+    </w:lvl>
+    <w:lvl w:ilvl="7" w:tplc="040E0003" w:tentative="1">
+      <w:start w:val="1"/>
+      <w:numFmt w:val="bullet"/>
+      <w:lvlText w:val="o"/>
+      <w:lvlJc w:val="left"/>
+      <w:pPr>
+        <w:ind w:left="5820" w:hanging="360"/>
+      </w:pPr>
+      <w:rPr>
+        <w:rFonts w:ascii="Courier New" w:hAnsi="Courier New" w:cs="Courier New" w:hint="default"/>
+      </w:rPr>
+    </w:lvl>
+    <w:lvl w:ilvl="8" w:tplc="040E0005" w:tentative="1">
+      <w:start w:val="1"/>
+      <w:numFmt w:val="bullet"/>
+      <w:lvlText w:val=""/>
+      <w:lvlJc w:val="left"/>
+      <w:pPr>
+        <w:ind w:left="6540" w:hanging="360"/>
+      </w:pPr>
+      <w:rPr>
+        <w:rFonts w:ascii="Wingdings" w:hAnsi="Wingdings" w:hint="default"/>
+      </w:rPr>
+    </w:lvl>
+  </w:abstractNum>
+  <w:abstractNum w:abstractNumId="4" w15:restartNumberingAfterBreak="0">
+    <w:nsid w:val="50D71E6C"/>
+    <w:multiLevelType w:val="hybridMultilevel"/>
+    <w:tmpl w:val="87C27E2E"/>
+    <w:lvl w:ilvl="0" w:tplc="040E0001">
+      <w:start w:val="1"/>
+      <w:numFmt w:val="bullet"/>
+      <w:lvlText w:val=""/>
+      <w:lvlJc w:val="left"/>
+      <w:pPr>
+        <w:ind w:left="720" w:hanging="360"/>
+      </w:pPr>
+      <w:rPr>
+        <w:rFonts w:ascii="Symbol" w:hAnsi="Symbol" w:hint="default"/>
+      </w:rPr>
+    </w:lvl>
+    <w:lvl w:ilvl="1" w:tplc="040E0003" w:tentative="1">
+      <w:start w:val="1"/>
+      <w:numFmt w:val="bullet"/>
+      <w:lvlText w:val="o"/>
+      <w:lvlJc w:val="left"/>
+      <w:pPr>
+        <w:ind w:left="1440" w:hanging="360"/>
+      </w:pPr>
+      <w:rPr>
+        <w:rFonts w:ascii="Courier New" w:hAnsi="Courier New" w:cs="Courier New" w:hint="default"/>
+      </w:rPr>
+    </w:lvl>
+    <w:lvl w:ilvl="2" w:tplc="040E0005" w:tentative="1">
+      <w:start w:val="1"/>
+      <w:numFmt w:val="bullet"/>
+      <w:lvlText w:val=""/>
+      <w:lvlJc w:val="left"/>
+      <w:pPr>
+        <w:ind w:left="2160" w:hanging="360"/>
+      </w:pPr>
+      <w:rPr>
+        <w:rFonts w:ascii="Wingdings" w:hAnsi="Wingdings" w:hint="default"/>
+      </w:rPr>
+    </w:lvl>
+    <w:lvl w:ilvl="3" w:tplc="040E0001" w:tentative="1">
+      <w:start w:val="1"/>
+      <w:numFmt w:val="bullet"/>
+      <w:lvlText w:val=""/>
+      <w:lvlJc w:val="left"/>
+      <w:pPr>
+        <w:ind w:left="2880" w:hanging="360"/>
+      </w:pPr>
+      <w:rPr>
+        <w:rFonts w:ascii="Symbol" w:hAnsi="Symbol" w:hint="default"/>
+      </w:rPr>
+    </w:lvl>
+    <w:lvl w:ilvl="4" w:tplc="040E0003" w:tentative="1">
+      <w:start w:val="1"/>
+      <w:numFmt w:val="bullet"/>
+      <w:lvlText w:val="o"/>
+      <w:lvlJc w:val="left"/>
+      <w:pPr>
+        <w:ind w:left="3600" w:hanging="360"/>
+      </w:pPr>
+      <w:rPr>
+        <w:rFonts w:ascii="Courier New" w:hAnsi="Courier New" w:cs="Courier New" w:hint="default"/>
+      </w:rPr>
+    </w:lvl>
+    <w:lvl w:ilvl="5" w:tplc="040E0005" w:tentative="1">
+      <w:start w:val="1"/>
+      <w:numFmt w:val="bullet"/>
+      <w:lvlText w:val=""/>
+      <w:lvlJc w:val="left"/>
+      <w:pPr>
+        <w:ind w:left="4320" w:hanging="360"/>
+      </w:pPr>
+      <w:rPr>
+        <w:rFonts w:ascii="Wingdings" w:hAnsi="Wingdings" w:hint="default"/>
+      </w:rPr>
+    </w:lvl>
+    <w:lvl w:ilvl="6" w:tplc="040E0001" w:tentative="1">
+      <w:start w:val="1"/>
+      <w:numFmt w:val="bullet"/>
+      <w:lvlText w:val=""/>
+      <w:lvlJc w:val="left"/>
+      <w:pPr>
+        <w:ind w:left="5040" w:hanging="360"/>
+      </w:pPr>
+      <w:rPr>
+        <w:rFonts w:ascii="Symbol" w:hAnsi="Symbol" w:hint="default"/>
+      </w:rPr>
+    </w:lvl>
+    <w:lvl w:ilvl="7" w:tplc="040E0003" w:tentative="1">
+      <w:start w:val="1"/>
+      <w:numFmt w:val="bullet"/>
+      <w:lvlText w:val="o"/>
+      <w:lvlJc w:val="left"/>
+      <w:pPr>
+        <w:ind w:left="5760" w:hanging="360"/>
+      </w:pPr>
+      <w:rPr>
+        <w:rFonts w:ascii="Courier New" w:hAnsi="Courier New" w:cs="Courier New" w:hint="default"/>
+      </w:rPr>
+    </w:lvl>
+    <w:lvl w:ilvl="8" w:tplc="040E0005" w:tentative="1">
+      <w:start w:val="1"/>
+      <w:numFmt w:val="bullet"/>
+      <w:lvlText w:val=""/>
+      <w:lvlJc w:val="left"/>
+      <w:pPr>
+        <w:ind w:left="6480" w:hanging="360"/>
+      </w:pPr>
+      <w:rPr>
+        <w:rFonts w:ascii="Wingdings" w:hAnsi="Wingdings" w:hint="default"/>
+      </w:rPr>
+    </w:lvl>
+  </w:abstractNum>
+  <w:abstractNum w:abstractNumId="5" w15:restartNumberingAfterBreak="0">
+    <w:nsid w:val="626637CD"/>
+    <w:multiLevelType w:val="hybridMultilevel"/>
+    <w:tmpl w:val="07A24C2C"/>
+    <w:lvl w:ilvl="0" w:tplc="040E0001">
+      <w:start w:val="1"/>
+      <w:numFmt w:val="bullet"/>
+      <w:lvlText w:val=""/>
+      <w:lvlJc w:val="left"/>
+      <w:pPr>
+        <w:ind w:left="720" w:hanging="360"/>
+      </w:pPr>
+      <w:rPr>
+        <w:rFonts w:ascii="Symbol" w:hAnsi="Symbol" w:hint="default"/>
+      </w:rPr>
+    </w:lvl>
+    <w:lvl w:ilvl="1" w:tplc="040E0003" w:tentative="1">
+      <w:start w:val="1"/>
+      <w:numFmt w:val="bullet"/>
+      <w:lvlText w:val="o"/>
+      <w:lvlJc w:val="left"/>
+      <w:pPr>
+        <w:ind w:left="1440" w:hanging="360"/>
+      </w:pPr>
+      <w:rPr>
+        <w:rFonts w:ascii="Courier New" w:hAnsi="Courier New" w:cs="Courier New" w:hint="default"/>
+      </w:rPr>
+    </w:lvl>
+    <w:lvl w:ilvl="2" w:tplc="040E0005" w:tentative="1">
+      <w:start w:val="1"/>
+      <w:numFmt w:val="bullet"/>
+      <w:lvlText w:val=""/>
+      <w:lvlJc w:val="left"/>
+      <w:pPr>
+        <w:ind w:left="2160" w:hanging="360"/>
+      </w:pPr>
+      <w:rPr>
+        <w:rFonts w:ascii="Wingdings" w:hAnsi="Wingdings" w:hint="default"/>
+      </w:rPr>
+    </w:lvl>
+    <w:lvl w:ilvl="3" w:tplc="040E0001" w:tentative="1">
+      <w:start w:val="1"/>
+      <w:numFmt w:val="bullet"/>
+      <w:lvlText w:val=""/>
+      <w:lvlJc w:val="left"/>
+      <w:pPr>
+        <w:ind w:left="2880" w:hanging="360"/>
+      </w:pPr>
+      <w:rPr>
+        <w:rFonts w:ascii="Symbol" w:hAnsi="Symbol" w:hint="default"/>
+      </w:rPr>
+    </w:lvl>
+    <w:lvl w:ilvl="4" w:tplc="040E0003" w:tentative="1">
+      <w:start w:val="1"/>
+      <w:numFmt w:val="bullet"/>
+      <w:lvlText w:val="o"/>
+      <w:lvlJc w:val="left"/>
+      <w:pPr>
+        <w:ind w:left="3600" w:hanging="360"/>
+      </w:pPr>
+      <w:rPr>
+        <w:rFonts w:ascii="Courier New" w:hAnsi="Courier New" w:cs="Courier New" w:hint="default"/>
+      </w:rPr>
+    </w:lvl>
+    <w:lvl w:ilvl="5" w:tplc="040E0005" w:tentative="1">
+      <w:start w:val="1"/>
+      <w:numFmt w:val="bullet"/>
+      <w:lvlText w:val=""/>
+      <w:lvlJc w:val="left"/>
+      <w:pPr>
+        <w:ind w:left="4320" w:hanging="360"/>
+      </w:pPr>
+      <w:rPr>
+        <w:rFonts w:ascii="Wingdings" w:hAnsi="Wingdings" w:hint="default"/>
+      </w:rPr>
+    </w:lvl>
+    <w:lvl w:ilvl="6" w:tplc="040E0001" w:tentative="1">
+      <w:start w:val="1"/>
+      <w:numFmt w:val="bullet"/>
+      <w:lvlText w:val=""/>
+      <w:lvlJc w:val="left"/>
+      <w:pPr>
+        <w:ind w:left="5040" w:hanging="360"/>
+      </w:pPr>
+      <w:rPr>
+        <w:rFonts w:ascii="Symbol" w:hAnsi="Symbol" w:hint="default"/>
+      </w:rPr>
+    </w:lvl>
+    <w:lvl w:ilvl="7" w:tplc="040E0003" w:tentative="1">
+      <w:start w:val="1"/>
+      <w:numFmt w:val="bullet"/>
+      <w:lvlText w:val="o"/>
+      <w:lvlJc w:val="left"/>
+      <w:pPr>
+        <w:ind w:left="5760" w:hanging="360"/>
+      </w:pPr>
+      <w:rPr>
+        <w:rFonts w:ascii="Courier New" w:hAnsi="Courier New" w:cs="Courier New" w:hint="default"/>
+      </w:rPr>
+    </w:lvl>
+    <w:lvl w:ilvl="8" w:tplc="040E0005" w:tentative="1">
+      <w:start w:val="1"/>
+      <w:numFmt w:val="bullet"/>
+      <w:lvlText w:val=""/>
+      <w:lvlJc w:val="left"/>
+      <w:pPr>
+        <w:ind w:left="6480" w:hanging="360"/>
+      </w:pPr>
+      <w:rPr>
+        <w:rFonts w:ascii="Wingdings" w:hAnsi="Wingdings" w:hint="default"/>
+      </w:rPr>
+    </w:lvl>
+  </w:abstractNum>
+  <w:abstractNum w:abstractNumId="6" w15:restartNumberingAfterBreak="0">
+    <w:nsid w:val="64944F69"/>
+    <w:multiLevelType w:val="hybridMultilevel"/>
+    <w:tmpl w:val="8FC88152"/>
+    <w:lvl w:ilvl="0" w:tplc="040E0001">
+      <w:start w:val="1"/>
+      <w:numFmt w:val="bullet"/>
+      <w:lvlText w:val=""/>
+      <w:lvlJc w:val="left"/>
+      <w:pPr>
+        <w:ind w:left="720" w:hanging="360"/>
+      </w:pPr>
+      <w:rPr>
+        <w:rFonts w:ascii="Symbol" w:hAnsi="Symbol" w:hint="default"/>
+      </w:rPr>
+    </w:lvl>
+    <w:lvl w:ilvl="1" w:tplc="040E0003" w:tentative="1">
+      <w:start w:val="1"/>
+      <w:numFmt w:val="bullet"/>
+      <w:lvlText w:val="o"/>
+      <w:lvlJc w:val="left"/>
+      <w:pPr>
+        <w:ind w:left="1440" w:hanging="360"/>
+      </w:pPr>
+      <w:rPr>
+        <w:rFonts w:ascii="Courier New" w:hAnsi="Courier New" w:cs="Courier New" w:hint="default"/>
+      </w:rPr>
+    </w:lvl>
+    <w:lvl w:ilvl="2" w:tplc="040E0005" w:tentative="1">
+      <w:start w:val="1"/>
+      <w:numFmt w:val="bullet"/>
+      <w:lvlText w:val=""/>
+      <w:lvlJc w:val="left"/>
+      <w:pPr>
+        <w:ind w:left="2160" w:hanging="360"/>
+      </w:pPr>
+      <w:rPr>
+        <w:rFonts w:ascii="Wingdings" w:hAnsi="Wingdings" w:hint="default"/>
+      </w:rPr>
+    </w:lvl>
+    <w:lvl w:ilvl="3" w:tplc="040E0001" w:tentative="1">
+      <w:start w:val="1"/>
+      <w:numFmt w:val="bullet"/>
+      <w:lvlText w:val=""/>
+      <w:lvlJc w:val="left"/>
+      <w:pPr>
+        <w:ind w:left="2880" w:hanging="360"/>
+      </w:pPr>
+      <w:rPr>
+        <w:rFonts w:ascii="Symbol" w:hAnsi="Symbol" w:hint="default"/>
+      </w:rPr>
+    </w:lvl>
+    <w:lvl w:ilvl="4" w:tplc="040E0003" w:tentative="1">
+      <w:start w:val="1"/>
+      <w:numFmt w:val="bullet"/>
+      <w:lvlText w:val="o"/>
+      <w:lvlJc w:val="left"/>
+      <w:pPr>
+        <w:ind w:left="3600" w:hanging="360"/>
+      </w:pPr>
+      <w:rPr>
+        <w:rFonts w:ascii="Courier New" w:hAnsi="Courier New" w:cs="Courier New" w:hint="default"/>
+      </w:rPr>
+    </w:lvl>
+    <w:lvl w:ilvl="5" w:tplc="040E0005" w:tentative="1">
+      <w:start w:val="1"/>
+      <w:numFmt w:val="bullet"/>
+      <w:lvlText w:val=""/>
+      <w:lvlJc w:val="left"/>
+      <w:pPr>
+        <w:ind w:left="4320" w:hanging="360"/>
+      </w:pPr>
+      <w:rPr>
+        <w:rFonts w:ascii="Wingdings" w:hAnsi="Wingdings" w:hint="default"/>
+      </w:rPr>
+    </w:lvl>
+    <w:lvl w:ilvl="6" w:tplc="040E0001" w:tentative="1">
+      <w:start w:val="1"/>
+      <w:numFmt w:val="bullet"/>
+      <w:lvlText w:val=""/>
+      <w:lvlJc w:val="left"/>
+      <w:pPr>
+        <w:ind w:left="5040" w:hanging="360"/>
+      </w:pPr>
+      <w:rPr>
+        <w:rFonts w:ascii="Symbol" w:hAnsi="Symbol" w:hint="default"/>
+      </w:rPr>
+    </w:lvl>
+    <w:lvl w:ilvl="7" w:tplc="040E0003" w:tentative="1">
+      <w:start w:val="1"/>
+      <w:numFmt w:val="bullet"/>
+      <w:lvlText w:val="o"/>
+      <w:lvlJc w:val="left"/>
+      <w:pPr>
+        <w:ind w:left="5760" w:hanging="360"/>
+      </w:pPr>
+      <w:rPr>
+        <w:rFonts w:ascii="Courier New" w:hAnsi="Courier New" w:cs="Courier New" w:hint="default"/>
+      </w:rPr>
+    </w:lvl>
+    <w:lvl w:ilvl="8" w:tplc="040E0005" w:tentative="1">
+      <w:start w:val="1"/>
+      <w:numFmt w:val="bullet"/>
+      <w:lvlText w:val=""/>
+      <w:lvlJc w:val="left"/>
+      <w:pPr>
+        <w:ind w:left="6480" w:hanging="360"/>
+      </w:pPr>
+      <w:rPr>
+        <w:rFonts w:ascii="Wingdings" w:hAnsi="Wingdings" w:hint="default"/>
+      </w:rPr>
+    </w:lvl>
+  </w:abstractNum>
+  <w:abstractNum w:abstractNumId="7" w15:restartNumberingAfterBreak="0">
+    <w:nsid w:val="7E7D5DED"/>
+    <w:multiLevelType w:val="hybridMultilevel"/>
+    <w:tmpl w:val="3A3C5AF4"/>
+    <w:lvl w:ilvl="0" w:tplc="040E0001">
+      <w:start w:val="1"/>
+      <w:numFmt w:val="bullet"/>
+      <w:lvlText w:val=""/>
+      <w:lvlJc w:val="left"/>
+      <w:pPr>
+        <w:ind w:left="720" w:hanging="360"/>
+      </w:pPr>
+      <w:rPr>
+        <w:rFonts w:ascii="Symbol" w:hAnsi="Symbol" w:hint="default"/>
+      </w:rPr>
+    </w:lvl>
+    <w:lvl w:ilvl="1" w:tplc="040E0003" w:tentative="1">
+      <w:start w:val="1"/>
+      <w:numFmt w:val="bullet"/>
+      <w:lvlText w:val="o"/>
+      <w:lvlJc w:val="left"/>
+      <w:pPr>
+        <w:ind w:left="1440" w:hanging="360"/>
+      </w:pPr>
+      <w:rPr>
+        <w:rFonts w:ascii="Courier New" w:hAnsi="Courier New" w:cs="Courier New" w:hint="default"/>
+      </w:rPr>
+    </w:lvl>
+    <w:lvl w:ilvl="2" w:tplc="040E0005" w:tentative="1">
+      <w:start w:val="1"/>
+      <w:numFmt w:val="bullet"/>
+      <w:lvlText w:val=""/>
+      <w:lvlJc w:val="left"/>
+      <w:pPr>
+        <w:ind w:left="2160" w:hanging="360"/>
+      </w:pPr>
+      <w:rPr>
+        <w:rFonts w:ascii="Wingdings" w:hAnsi="Wingdings" w:hint="default"/>
+      </w:rPr>
+    </w:lvl>
+    <w:lvl w:ilvl="3" w:tplc="040E0001" w:tentative="1">
+      <w:start w:val="1"/>
+      <w:numFmt w:val="bullet"/>
+      <w:lvlText w:val=""/>
+      <w:lvlJc w:val="left"/>
+      <w:pPr>
+        <w:ind w:left="2880" w:hanging="360"/>
+      </w:pPr>
+      <w:rPr>
+        <w:rFonts w:ascii="Symbol" w:hAnsi="Symbol" w:hint="default"/>
+      </w:rPr>
+    </w:lvl>
+    <w:lvl w:ilvl="4" w:tplc="040E0003" w:tentative="1">
+      <w:start w:val="1"/>
+      <w:numFmt w:val="bullet"/>
+      <w:lvlText w:val="o"/>
+      <w:lvlJc w:val="left"/>
+      <w:pPr>
+        <w:ind w:left="3600" w:hanging="360"/>
+      </w:pPr>
+      <w:rPr>
+        <w:rFonts w:ascii="Courier New" w:hAnsi="Courier New" w:cs="Courier New" w:hint="default"/>
+      </w:rPr>
+    </w:lvl>
+    <w:lvl w:ilvl="5" w:tplc="040E0005" w:tentative="1">
+      <w:start w:val="1"/>
+      <w:numFmt w:val="bullet"/>
+      <w:lvlText w:val=""/>
+      <w:lvlJc w:val="left"/>
+      <w:pPr>
+        <w:ind w:left="4320" w:hanging="360"/>
+      </w:pPr>
+      <w:rPr>
+        <w:rFonts w:ascii="Wingdings" w:hAnsi="Wingdings" w:hint="default"/>
+      </w:rPr>
+    </w:lvl>
+    <w:lvl w:ilvl="6" w:tplc="040E0001" w:tentative="1">
+      <w:start w:val="1"/>
+      <w:numFmt w:val="bullet"/>
+      <w:lvlText w:val=""/>
+      <w:lvlJc w:val="left"/>
+      <w:pPr>
+        <w:ind w:left="5040" w:hanging="360"/>
+      </w:pPr>
+      <w:rPr>
+        <w:rFonts w:ascii="Symbol" w:hAnsi="Symbol" w:hint="default"/>
+      </w:rPr>
+    </w:lvl>
+    <w:lvl w:ilvl="7" w:tplc="040E0003" w:tentative="1">
+      <w:start w:val="1"/>
+      <w:numFmt w:val="bullet"/>
+      <w:lvlText w:val="o"/>
+      <w:lvlJc w:val="left"/>
+      <w:pPr>
+        <w:ind w:left="5760" w:hanging="360"/>
+      </w:pPr>
+      <w:rPr>
+        <w:rFonts w:ascii="Courier New" w:hAnsi="Courier New" w:cs="Courier New" w:hint="default"/>
+      </w:rPr>
+    </w:lvl>
+    <w:lvl w:ilvl="8" w:tplc="040E0005" w:tentative="1">
+      <w:start w:val="1"/>
+      <w:numFmt w:val="bullet"/>
+      <w:lvlText w:val=""/>
+      <w:lvlJc w:val="left"/>
+      <w:pPr>
+        <w:ind w:left="6480" w:hanging="360"/>
+      </w:pPr>
+      <w:rPr>
+        <w:rFonts w:ascii="Wingdings" w:hAnsi="Wingdings" w:hint="default"/>
+      </w:rPr>
+    </w:lvl>
+  </w:abstractNum>
   <w:num w:numId="1">
+    <w:abstractNumId w:val="1"/>
+  </w:num>
+  <w:num w:numId="2">
+    <w:abstractNumId w:val="2"/>
+  </w:num>
+  <w:num w:numId="3">
+    <w:abstractNumId w:val="3"/>
+  </w:num>
+  <w:num w:numId="4">
+    <w:abstractNumId w:val="6"/>
+  </w:num>
+  <w:num w:numId="5">
+    <w:abstractNumId w:val="7"/>
+  </w:num>
+  <w:num w:numId="6">
+    <w:abstractNumId w:val="5"/>
+  </w:num>
+  <w:num w:numId="7">
     <w:abstractNumId w:val="0"/>
   </w:num>
-  <w:num w:numId="2">
-    <w:abstractNumId w:val="1"/>
+  <w:num w:numId="8">
+    <w:abstractNumId w:val="4"/>
   </w:num>
 </w:numbering>
 </file>
@@ -3533,7 +6715,6 @@
   <w:style w:type="character" w:default="1" w:styleId="Bekezdsalapbettpusa">
     <w:name w:val="Default Paragraph Font"/>
     <w:uiPriority w:val="1"/>
-    <w:semiHidden/>
     <w:unhideWhenUsed/>
   </w:style>
   <w:style w:type="table" w:default="1" w:styleId="Normltblzat">
@@ -3645,6 +6826,55 @@
     <w:rsid w:val="0083200A"/>
     <w:rPr>
       <w:vertAlign w:val="superscript"/>
+    </w:rPr>
+  </w:style>
+  <w:style w:type="paragraph" w:styleId="Buborkszveg">
+    <w:name w:val="Balloon Text"/>
+    <w:basedOn w:val="Norml"/>
+    <w:link w:val="BuborkszvegChar"/>
+    <w:uiPriority w:val="99"/>
+    <w:semiHidden/>
+    <w:unhideWhenUsed/>
+    <w:rsid w:val="00AB1487"/>
+    <w:pPr>
+      <w:spacing w:after="0" w:line="240" w:lineRule="auto"/>
+    </w:pPr>
+    <w:rPr>
+      <w:rFonts w:ascii="Segoe UI" w:hAnsi="Segoe UI" w:cs="Segoe UI"/>
+      <w:sz w:val="18"/>
+      <w:szCs w:val="18"/>
+    </w:rPr>
+  </w:style>
+  <w:style w:type="character" w:customStyle="1" w:styleId="BuborkszvegChar">
+    <w:name w:val="Buborékszöveg Char"/>
+    <w:basedOn w:val="Bekezdsalapbettpusa"/>
+    <w:link w:val="Buborkszveg"/>
+    <w:uiPriority w:val="99"/>
+    <w:semiHidden/>
+    <w:rsid w:val="00AB1487"/>
+    <w:rPr>
+      <w:rFonts w:ascii="Segoe UI" w:hAnsi="Segoe UI" w:cs="Segoe UI"/>
+      <w:sz w:val="18"/>
+      <w:szCs w:val="18"/>
+    </w:rPr>
+  </w:style>
+  <w:style w:type="paragraph" w:styleId="Kpalrs">
+    <w:name w:val="caption"/>
+    <w:basedOn w:val="Norml"/>
+    <w:next w:val="Norml"/>
+    <w:uiPriority w:val="35"/>
+    <w:unhideWhenUsed/>
+    <w:qFormat/>
+    <w:rsid w:val="00A20A3D"/>
+    <w:pPr>
+      <w:spacing w:after="200" w:line="240" w:lineRule="auto"/>
+    </w:pPr>
+    <w:rPr>
+      <w:i/>
+      <w:iCs/>
+      <w:color w:val="44546A" w:themeColor="text2"/>
+      <w:sz w:val="18"/>
+      <w:szCs w:val="18"/>
     </w:rPr>
   </w:style>
 </w:styles>
@@ -3950,7 +7180,7 @@
 </file>
 
 <file path=customXml/itemProps1.xml><?xml version="1.0" encoding="utf-8"?>
-<ds:datastoreItem xmlns:ds="http://schemas.openxmlformats.org/officeDocument/2006/customXml" ds:itemID="{0FFDAA6F-6D00-4321-9628-417ECBD13CF9}">
+<ds:datastoreItem xmlns:ds="http://schemas.openxmlformats.org/officeDocument/2006/customXml" ds:itemID="{CEA61379-8418-4777-AF87-A04A9D501906}">
   <ds:schemaRefs>
     <ds:schemaRef ds:uri="http://schemas.openxmlformats.org/officeDocument/2006/bibliography"/>
   </ds:schemaRefs>

</xml_diff>

<commit_message>
Glowing effects on titles
</commit_message>
<xml_diff>
--- a/Dokumentáció.docx
+++ b/Dokumentáció.docx
@@ -88,7 +88,7 @@
           </mc:Choice>
           <mc:Fallback>
             <w:pict>
-              <v:rect w14:anchorId="51522D56" id="Téglalap 209" o:spid="_x0000_s1026" style="position:absolute;margin-left:-63.65pt;margin-top:-92.95pt;width:745.1pt;height:877.4pt;z-index:251693055;visibility:visible;mso-wrap-style:square;mso-width-percent:0;mso-height-percent:0;mso-wrap-distance-left:9pt;mso-wrap-distance-top:0;mso-wrap-distance-right:9pt;mso-wrap-distance-bottom:0;mso-position-horizontal:absolute;mso-position-horizontal-relative:page;mso-position-vertical:absolute;mso-position-vertical-relative:text;mso-width-percent:0;mso-height-percent:0;mso-width-relative:margin;mso-height-relative:margin;v-text-anchor:middle" o:gfxdata="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" fillcolor="black [3213]" stroked="f" strokeweight="1pt">
+              <v:rect w14:anchorId="67581141" id="Téglalap 209" o:spid="_x0000_s1026" style="position:absolute;margin-left:-63.65pt;margin-top:-92.95pt;width:745.1pt;height:877.4pt;z-index:251693055;visibility:visible;mso-wrap-style:square;mso-width-percent:0;mso-height-percent:0;mso-wrap-distance-left:9pt;mso-wrap-distance-top:0;mso-wrap-distance-right:9pt;mso-wrap-distance-bottom:0;mso-position-horizontal:absolute;mso-position-horizontal-relative:page;mso-position-vertical:absolute;mso-position-vertical-relative:text;mso-width-percent:0;mso-height-percent:0;mso-width-relative:margin;mso-height-relative:margin;v-text-anchor:middle" o:gfxdata="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" fillcolor="black [3213]" stroked="f" strokeweight="1pt">
                 <w10:wrap anchorx="page"/>
               </v:rect>
             </w:pict>
@@ -734,6 +734,9 @@
           <w:sz w:val="24"/>
           <w:szCs w:val="22"/>
           <w:lang w:val="en-US" w:eastAsia="en-US"/>
+          <w14:glow w14:rad="0">
+            <w14:srgbClr w14:val="000000"/>
+          </w14:glow>
         </w:rPr>
       </w:sdtEndPr>
       <w:sdtContent>
@@ -7206,6 +7209,7 @@
           <w:sz w:val="32"/>
           <w:lang w:val="hu-HU"/>
         </w:rPr>
+        <w:lastRenderedPageBreak/>
         <w:t xml:space="preserve">&lt;Ide kéne egy </w:t>
       </w:r>
       <w:proofErr w:type="spellStart"/>
@@ -7282,7 +7286,6 @@
         <w:rPr>
           <w:lang w:val="hu-HU"/>
         </w:rPr>
-        <w:lastRenderedPageBreak/>
         <w:t>Update függvény</w:t>
       </w:r>
       <w:bookmarkEnd w:id="16"/>
@@ -7773,6 +7776,7 @@
         <w:rPr>
           <w:szCs w:val="22"/>
         </w:rPr>
+        <w:lastRenderedPageBreak/>
         <w:t>PlayerActivePowerUpChanged</w:t>
       </w:r>
       <w:proofErr w:type="spellEnd"/>
@@ -7794,7 +7798,6 @@
         <w:rPr>
           <w:szCs w:val="22"/>
         </w:rPr>
-        <w:lastRenderedPageBreak/>
         <w:t>PlayerHealthChanged</w:t>
       </w:r>
       <w:proofErr w:type="spellEnd"/>
@@ -8191,27 +8194,12 @@
       <w:r>
         <w:t>.</w:t>
       </w:r>
+      <w:bookmarkStart w:id="20" w:name="_Toc27242175"/>
+      <w:bookmarkStart w:id="21" w:name="_GoBack"/>
+      <w:bookmarkEnd w:id="21"/>
     </w:p>
     <w:p>
       <w:pPr>
-        <w:rPr>
-          <w:rFonts w:eastAsiaTheme="majorEastAsia" w:cstheme="majorBidi"/>
-          <w:color w:val="0C888E"/>
-          <w:sz w:val="32"/>
-          <w:szCs w:val="26"/>
-          <w:lang w:val="hu-HU"/>
-        </w:rPr>
-      </w:pPr>
-      <w:bookmarkStart w:id="20" w:name="_Toc27242175"/>
-      <w:r>
-        <w:rPr>
-          <w:lang w:val="hu-HU"/>
-        </w:rPr>
-        <w:br w:type="page"/>
-      </w:r>
-    </w:p>
-    <w:p>
-      <w:pPr>
         <w:pStyle w:val="Cmsor2"/>
         <w:spacing w:line="360" w:lineRule="auto"/>
         <w:rPr>
@@ -8222,7 +8210,6 @@
         <w:rPr>
           <w:lang w:val="hu-HU"/>
         </w:rPr>
-        <w:lastRenderedPageBreak/>
         <w:t>Játékos</w:t>
       </w:r>
       <w:r>
@@ -8332,6 +8319,7 @@
         <w:rPr>
           <w:lang w:val="hu-HU"/>
         </w:rPr>
+        <w:lastRenderedPageBreak/>
         <w:t>D – Fordulás jobbra</w:t>
       </w:r>
     </w:p>
@@ -8503,14 +8491,14 @@
           <w:lang w:val="hu-HU"/>
         </w:rPr>
       </w:pPr>
-      <w:bookmarkStart w:id="21" w:name="_Toc27242176"/>
+      <w:bookmarkStart w:id="22" w:name="_Toc27242176"/>
       <w:r>
         <w:rPr>
           <w:lang w:val="hu-HU"/>
         </w:rPr>
         <w:t>Játék logikai esetek</w:t>
       </w:r>
-      <w:bookmarkEnd w:id="21"/>
+      <w:bookmarkEnd w:id="22"/>
     </w:p>
     <w:p>
       <w:pPr>
@@ -8835,7 +8823,7 @@
           <w:lang w:val="hu-HU"/>
         </w:rPr>
       </w:pPr>
-      <w:bookmarkStart w:id="22" w:name="_Toc27242177"/>
+      <w:bookmarkStart w:id="23" w:name="_Toc27242177"/>
       <w:r>
         <w:rPr>
           <w:lang w:val="hu-HU"/>
@@ -8857,162 +8845,6 @@
         </w:rPr>
         <w:lastRenderedPageBreak/>
         <w:t>A játék motor</w:t>
-      </w:r>
-      <w:bookmarkEnd w:id="22"/>
-    </w:p>
-    <w:p>
-      <w:pPr>
-        <w:spacing w:line="360" w:lineRule="auto"/>
-        <w:rPr>
-          <w:lang w:val="hu-HU"/>
-        </w:rPr>
-      </w:pPr>
-      <w:r>
-        <w:rPr>
-          <w:lang w:val="hu-HU"/>
-        </w:rPr>
-        <w:t xml:space="preserve">A játék kliens egy UWP alkalmazás, ezért a játék motorja egy Win2D nevű </w:t>
-      </w:r>
-      <w:proofErr w:type="spellStart"/>
-      <w:r>
-        <w:rPr>
-          <w:lang w:val="hu-HU"/>
-        </w:rPr>
-        <w:t>library</w:t>
-      </w:r>
-      <w:proofErr w:type="spellEnd"/>
-      <w:r>
-        <w:rPr>
-          <w:lang w:val="hu-HU"/>
-        </w:rPr>
-        <w:t xml:space="preserve">-n alapul. Alapvetően a Win2D egy </w:t>
-      </w:r>
-      <w:proofErr w:type="spellStart"/>
-      <w:r>
-        <w:rPr>
-          <w:rStyle w:val="KdChar"/>
-        </w:rPr>
-        <w:t>CanvasAnimatedControl</w:t>
-      </w:r>
-      <w:proofErr w:type="spellEnd"/>
-      <w:r>
-        <w:rPr>
-          <w:lang w:val="hu-HU"/>
-        </w:rPr>
-        <w:t xml:space="preserve"> nevű vezérlőt bocsát a rendelkezésünkre. Ez egy vektor grafikát is támogató </w:t>
-      </w:r>
-      <w:proofErr w:type="spellStart"/>
-      <w:r>
-        <w:rPr>
-          <w:lang w:val="hu-HU"/>
-        </w:rPr>
-        <w:t>Canvas</w:t>
-      </w:r>
-      <w:proofErr w:type="spellEnd"/>
-      <w:r>
-        <w:rPr>
-          <w:lang w:val="hu-HU"/>
-        </w:rPr>
-        <w:t xml:space="preserve">, aminek van egy </w:t>
-      </w:r>
-      <w:proofErr w:type="spellStart"/>
-      <w:r>
-        <w:rPr>
-          <w:rStyle w:val="KdChar"/>
-        </w:rPr>
-        <w:t>CreateResources</w:t>
-      </w:r>
-      <w:proofErr w:type="spellEnd"/>
-      <w:r>
-        <w:rPr>
-          <w:lang w:val="hu-HU"/>
-        </w:rPr>
-        <w:t xml:space="preserve">, </w:t>
-      </w:r>
-      <w:r>
-        <w:rPr>
-          <w:rStyle w:val="KdChar"/>
-        </w:rPr>
-        <w:t>Update</w:t>
-      </w:r>
-      <w:r>
-        <w:rPr>
-          <w:lang w:val="hu-HU"/>
-        </w:rPr>
-        <w:t xml:space="preserve"> és egy </w:t>
-      </w:r>
-      <w:proofErr w:type="spellStart"/>
-      <w:r>
-        <w:rPr>
-          <w:rStyle w:val="KdChar"/>
-        </w:rPr>
-        <w:t>Draw</w:t>
-      </w:r>
-      <w:proofErr w:type="spellEnd"/>
-      <w:r>
-        <w:rPr>
-          <w:lang w:val="hu-HU"/>
-        </w:rPr>
-        <w:t xml:space="preserve"> eseménye. A </w:t>
-      </w:r>
-      <w:r>
-        <w:t>Canvas</w:t>
-      </w:r>
-      <w:r>
-        <w:rPr>
-          <w:lang w:val="hu-HU"/>
-        </w:rPr>
-        <w:t xml:space="preserve"> események a </w:t>
-      </w:r>
-      <w:r>
-        <w:rPr>
-          <w:rStyle w:val="KdChar"/>
-        </w:rPr>
-        <w:t>Game</w:t>
-      </w:r>
-      <w:r>
-        <w:rPr>
-          <w:lang w:val="hu-HU"/>
-        </w:rPr>
-        <w:t xml:space="preserve"> </w:t>
-      </w:r>
-      <w:proofErr w:type="spellStart"/>
-      <w:r>
-        <w:rPr>
-          <w:lang w:val="hu-HU"/>
-        </w:rPr>
-        <w:t>class</w:t>
-      </w:r>
-      <w:proofErr w:type="spellEnd"/>
-      <w:r>
-        <w:rPr>
-          <w:lang w:val="hu-HU"/>
-        </w:rPr>
-        <w:t>-ban vannak megvalósítva, hogy teljesen el tudjuk szeparálni a kódot az UWP alkalmazás Page-étől.</w:t>
-      </w:r>
-    </w:p>
-    <w:p>
-      <w:pPr>
-        <w:pStyle w:val="Cmsor2"/>
-        <w:spacing w:line="360" w:lineRule="auto"/>
-        <w:rPr>
-          <w:lang w:val="hu-HU"/>
-        </w:rPr>
-      </w:pPr>
-      <w:bookmarkStart w:id="23" w:name="_Toc27242178"/>
-      <w:proofErr w:type="spellStart"/>
-      <w:r>
-        <w:rPr>
-          <w:lang w:val="hu-HU"/>
-        </w:rPr>
-        <w:t>Sprite</w:t>
-      </w:r>
-      <w:proofErr w:type="spellEnd"/>
-      <w:r>
-        <w:rPr>
-          <w:lang w:val="hu-HU"/>
-        </w:rPr>
-        <w:t xml:space="preserve"> generálás</w:t>
       </w:r>
       <w:bookmarkEnd w:id="23"/>
     </w:p>
@@ -9027,68 +8859,105 @@
         <w:rPr>
           <w:lang w:val="hu-HU"/>
         </w:rPr>
-        <w:t xml:space="preserve">A játékunk alapvetően vektor grafikus, de mivel a vektor grafika </w:t>
-      </w:r>
-      <w:proofErr w:type="spellStart"/>
-      <w:r>
-        <w:rPr>
-          <w:lang w:val="hu-HU"/>
-        </w:rPr>
-        <w:t>renderelése</w:t>
-      </w:r>
-      <w:proofErr w:type="spellEnd"/>
-      <w:r>
-        <w:rPr>
-          <w:lang w:val="hu-HU"/>
-        </w:rPr>
-        <w:t xml:space="preserve"> alapvetően lassabb és kevesebb objektum számnál is már leesik az FPS, ezért </w:t>
-      </w:r>
-      <w:r>
-        <w:t>s</w:t>
-      </w:r>
-      <w:r>
-        <w:t>prite</w:t>
-      </w:r>
-      <w:r>
-        <w:t xml:space="preserve"> b</w:t>
-      </w:r>
-      <w:r>
-        <w:t>atch</w:t>
-      </w:r>
-      <w:r>
-        <w:rPr>
-          <w:lang w:val="hu-HU"/>
-        </w:rPr>
-        <w:t xml:space="preserve">-inget alkalmazunk. Erre a Win2D </w:t>
+        <w:t xml:space="preserve">A játék kliens egy UWP alkalmazás, ezért a játék motorja egy Win2D nevű </w:t>
+      </w:r>
+      <w:proofErr w:type="spellStart"/>
+      <w:r>
+        <w:rPr>
+          <w:lang w:val="hu-HU"/>
+        </w:rPr>
+        <w:t>library</w:t>
+      </w:r>
+      <w:proofErr w:type="spellEnd"/>
+      <w:r>
+        <w:rPr>
+          <w:lang w:val="hu-HU"/>
+        </w:rPr>
+        <w:t xml:space="preserve">-n alapul. Alapvetően a Win2D egy </w:t>
       </w:r>
       <w:proofErr w:type="spellStart"/>
       <w:r>
         <w:rPr>
           <w:rStyle w:val="KdChar"/>
         </w:rPr>
-        <w:t>DrawingContext</w:t>
-      </w:r>
-      <w:r>
-        <w:rPr>
-          <w:lang w:val="hu-HU"/>
-        </w:rPr>
-        <w:t>-jének</w:t>
-      </w:r>
-      <w:proofErr w:type="spellEnd"/>
-      <w:r>
-        <w:rPr>
-          <w:lang w:val="hu-HU"/>
-        </w:rPr>
-        <w:t xml:space="preserve"> van beépített megoldása. Ehhez azonban Bitmap-ek kellenek és nem vektor grafikus leírás. Erre a konverzióra szolgál a </w:t>
+        <w:t>CanvasAnimatedControl</w:t>
+      </w:r>
+      <w:proofErr w:type="spellEnd"/>
+      <w:r>
+        <w:rPr>
+          <w:lang w:val="hu-HU"/>
+        </w:rPr>
+        <w:t xml:space="preserve"> nevű vezérlőt bocsát a rendelkezésünkre. Ez egy vektor grafikát is támogató </w:t>
+      </w:r>
+      <w:proofErr w:type="spellStart"/>
+      <w:r>
+        <w:rPr>
+          <w:lang w:val="hu-HU"/>
+        </w:rPr>
+        <w:t>Canvas</w:t>
+      </w:r>
+      <w:proofErr w:type="spellEnd"/>
+      <w:r>
+        <w:rPr>
+          <w:lang w:val="hu-HU"/>
+        </w:rPr>
+        <w:t xml:space="preserve">, aminek van egy </w:t>
       </w:r>
       <w:proofErr w:type="spellStart"/>
       <w:r>
         <w:rPr>
           <w:rStyle w:val="KdChar"/>
         </w:rPr>
-        <w:t>SpriteBuilder</w:t>
-      </w:r>
-      <w:proofErr w:type="spellEnd"/>
+        <w:t>CreateResources</w:t>
+      </w:r>
+      <w:proofErr w:type="spellEnd"/>
+      <w:r>
+        <w:rPr>
+          <w:lang w:val="hu-HU"/>
+        </w:rPr>
+        <w:t xml:space="preserve">, </w:t>
+      </w:r>
+      <w:r>
+        <w:rPr>
+          <w:rStyle w:val="KdChar"/>
+        </w:rPr>
+        <w:t>Update</w:t>
+      </w:r>
+      <w:r>
+        <w:rPr>
+          <w:lang w:val="hu-HU"/>
+        </w:rPr>
+        <w:t xml:space="preserve"> és egy </w:t>
+      </w:r>
+      <w:proofErr w:type="spellStart"/>
+      <w:r>
+        <w:rPr>
+          <w:rStyle w:val="KdChar"/>
+        </w:rPr>
+        <w:t>Draw</w:t>
+      </w:r>
+      <w:proofErr w:type="spellEnd"/>
+      <w:r>
+        <w:rPr>
+          <w:lang w:val="hu-HU"/>
+        </w:rPr>
+        <w:t xml:space="preserve"> eseménye. A </w:t>
+      </w:r>
+      <w:r>
+        <w:t>Canvas</w:t>
+      </w:r>
+      <w:r>
+        <w:rPr>
+          <w:lang w:val="hu-HU"/>
+        </w:rPr>
+        <w:t xml:space="preserve"> események a </w:t>
+      </w:r>
+      <w:r>
+        <w:rPr>
+          <w:rStyle w:val="KdChar"/>
+        </w:rPr>
+        <w:t>Game</w:t>
+      </w:r>
       <w:r>
         <w:rPr>
           <w:lang w:val="hu-HU"/>
@@ -9107,119 +8976,7 @@
         <w:rPr>
           <w:lang w:val="hu-HU"/>
         </w:rPr>
-        <w:t xml:space="preserve">, amely egy </w:t>
-      </w:r>
-      <w:proofErr w:type="spellStart"/>
-      <w:r>
-        <w:rPr>
-          <w:rStyle w:val="KdChar"/>
-        </w:rPr>
-        <w:t>Shape</w:t>
-      </w:r>
-      <w:proofErr w:type="spellEnd"/>
-      <w:r>
-        <w:rPr>
-          <w:lang w:val="hu-HU"/>
-        </w:rPr>
-        <w:t xml:space="preserve"> reprezentáció és néhány paraméter után </w:t>
-      </w:r>
-      <w:proofErr w:type="spellStart"/>
-      <w:r>
-        <w:rPr>
-          <w:rStyle w:val="KdChar"/>
-        </w:rPr>
-        <w:t>CanvasRenderTarget</w:t>
-      </w:r>
-      <w:proofErr w:type="spellEnd"/>
-      <w:r>
-        <w:rPr>
-          <w:lang w:val="hu-HU"/>
-        </w:rPr>
-        <w:t xml:space="preserve"> segítségével </w:t>
-      </w:r>
-      <w:proofErr w:type="spellStart"/>
-      <w:r>
-        <w:rPr>
-          <w:lang w:val="hu-HU"/>
-        </w:rPr>
-        <w:t>off</w:t>
-      </w:r>
-      <w:proofErr w:type="spellEnd"/>
-      <w:r>
-        <w:rPr>
-          <w:lang w:val="hu-HU"/>
-        </w:rPr>
-        <w:t xml:space="preserve"> </w:t>
-      </w:r>
-      <w:proofErr w:type="spellStart"/>
-      <w:r>
-        <w:rPr>
-          <w:lang w:val="hu-HU"/>
-        </w:rPr>
-        <w:t>screen</w:t>
-      </w:r>
-      <w:proofErr w:type="spellEnd"/>
-      <w:r>
-        <w:rPr>
-          <w:lang w:val="hu-HU"/>
-        </w:rPr>
-        <w:t xml:space="preserve"> </w:t>
-      </w:r>
-      <w:proofErr w:type="spellStart"/>
-      <w:r>
-        <w:rPr>
-          <w:lang w:val="hu-HU"/>
-        </w:rPr>
-        <w:t>kirendereli</w:t>
-      </w:r>
-      <w:proofErr w:type="spellEnd"/>
-      <w:r>
-        <w:rPr>
-          <w:lang w:val="hu-HU"/>
-        </w:rPr>
-        <w:t xml:space="preserve"> a </w:t>
-      </w:r>
-      <w:proofErr w:type="spellStart"/>
-      <w:r>
-        <w:rPr>
-          <w:rStyle w:val="KdChar"/>
-        </w:rPr>
-        <w:t>Shape</w:t>
-      </w:r>
-      <w:proofErr w:type="spellEnd"/>
-      <w:r>
-        <w:rPr>
-          <w:lang w:val="hu-HU"/>
-        </w:rPr>
-        <w:t xml:space="preserve">-ket. Ezt gyakorlatilag minden Game indításnál megteszi, ami bár nem a legjobb megoldás ennyi </w:t>
-      </w:r>
-      <w:proofErr w:type="spellStart"/>
-      <w:r>
-        <w:rPr>
-          <w:lang w:val="hu-HU"/>
-        </w:rPr>
-        <w:t>Sprite-nál</w:t>
-      </w:r>
-      <w:proofErr w:type="spellEnd"/>
-      <w:r>
-        <w:rPr>
-          <w:lang w:val="hu-HU"/>
-        </w:rPr>
-        <w:t xml:space="preserve"> (3 statikus </w:t>
-      </w:r>
-      <w:proofErr w:type="spellStart"/>
-      <w:r>
-        <w:rPr>
-          <w:lang w:val="hu-HU"/>
-        </w:rPr>
-        <w:t>spriteunk</w:t>
-      </w:r>
-      <w:proofErr w:type="spellEnd"/>
-      <w:r>
-        <w:rPr>
-          <w:lang w:val="hu-HU"/>
-        </w:rPr>
-        <w:t xml:space="preserve"> van) nem számottevő.</w:t>
+        <w:t>-ban vannak megvalósítva, hogy teljesen el tudjuk szeparálni a kódot az UWP alkalmazás Page-étől.</w:t>
       </w:r>
     </w:p>
     <w:p>
@@ -9230,14 +8987,245 @@
           <w:lang w:val="hu-HU"/>
         </w:rPr>
       </w:pPr>
-      <w:bookmarkStart w:id="24" w:name="_Toc27242179"/>
+      <w:bookmarkStart w:id="24" w:name="_Toc27242178"/>
+      <w:proofErr w:type="spellStart"/>
+      <w:r>
+        <w:rPr>
+          <w:lang w:val="hu-HU"/>
+        </w:rPr>
+        <w:t>Sprite</w:t>
+      </w:r>
+      <w:proofErr w:type="spellEnd"/>
+      <w:r>
+        <w:rPr>
+          <w:lang w:val="hu-HU"/>
+        </w:rPr>
+        <w:t xml:space="preserve"> generálás</w:t>
+      </w:r>
+      <w:bookmarkEnd w:id="24"/>
+    </w:p>
+    <w:p>
+      <w:pPr>
+        <w:spacing w:line="360" w:lineRule="auto"/>
+        <w:rPr>
+          <w:lang w:val="hu-HU"/>
+        </w:rPr>
+      </w:pPr>
+      <w:r>
+        <w:rPr>
+          <w:lang w:val="hu-HU"/>
+        </w:rPr>
+        <w:t xml:space="preserve">A játékunk alapvetően vektor grafikus, de mivel a vektor grafika </w:t>
+      </w:r>
+      <w:proofErr w:type="spellStart"/>
+      <w:r>
+        <w:rPr>
+          <w:lang w:val="hu-HU"/>
+        </w:rPr>
+        <w:t>renderelése</w:t>
+      </w:r>
+      <w:proofErr w:type="spellEnd"/>
+      <w:r>
+        <w:rPr>
+          <w:lang w:val="hu-HU"/>
+        </w:rPr>
+        <w:t xml:space="preserve"> alapvetően lassabb és kevesebb objektum számnál is már leesik az FPS, ezért </w:t>
+      </w:r>
+      <w:r>
+        <w:t>s</w:t>
+      </w:r>
+      <w:r>
+        <w:t>prite</w:t>
+      </w:r>
+      <w:r>
+        <w:t xml:space="preserve"> b</w:t>
+      </w:r>
+      <w:r>
+        <w:t>atch</w:t>
+      </w:r>
+      <w:r>
+        <w:rPr>
+          <w:lang w:val="hu-HU"/>
+        </w:rPr>
+        <w:t xml:space="preserve">-inget alkalmazunk. Erre a Win2D </w:t>
+      </w:r>
+      <w:proofErr w:type="spellStart"/>
+      <w:r>
+        <w:rPr>
+          <w:rStyle w:val="KdChar"/>
+        </w:rPr>
+        <w:t>DrawingContext</w:t>
+      </w:r>
+      <w:r>
+        <w:rPr>
+          <w:lang w:val="hu-HU"/>
+        </w:rPr>
+        <w:t>-jének</w:t>
+      </w:r>
+      <w:proofErr w:type="spellEnd"/>
+      <w:r>
+        <w:rPr>
+          <w:lang w:val="hu-HU"/>
+        </w:rPr>
+        <w:t xml:space="preserve"> van beépített megoldása. Ehhez azonban Bitmap-ek kellenek és nem vektor grafikus leírás. Erre a konverzióra szolgál a </w:t>
+      </w:r>
+      <w:proofErr w:type="spellStart"/>
+      <w:r>
+        <w:rPr>
+          <w:rStyle w:val="KdChar"/>
+        </w:rPr>
+        <w:t>SpriteBuilder</w:t>
+      </w:r>
+      <w:proofErr w:type="spellEnd"/>
+      <w:r>
+        <w:rPr>
+          <w:lang w:val="hu-HU"/>
+        </w:rPr>
+        <w:t xml:space="preserve"> </w:t>
+      </w:r>
+      <w:proofErr w:type="spellStart"/>
+      <w:r>
+        <w:rPr>
+          <w:lang w:val="hu-HU"/>
+        </w:rPr>
+        <w:t>class</w:t>
+      </w:r>
+      <w:proofErr w:type="spellEnd"/>
+      <w:r>
+        <w:rPr>
+          <w:lang w:val="hu-HU"/>
+        </w:rPr>
+        <w:t xml:space="preserve">, amely egy </w:t>
+      </w:r>
+      <w:proofErr w:type="spellStart"/>
+      <w:r>
+        <w:rPr>
+          <w:rStyle w:val="KdChar"/>
+        </w:rPr>
+        <w:t>Shape</w:t>
+      </w:r>
+      <w:proofErr w:type="spellEnd"/>
+      <w:r>
+        <w:rPr>
+          <w:lang w:val="hu-HU"/>
+        </w:rPr>
+        <w:t xml:space="preserve"> reprezentáció és néhány paraméter után </w:t>
+      </w:r>
+      <w:proofErr w:type="spellStart"/>
+      <w:r>
+        <w:rPr>
+          <w:rStyle w:val="KdChar"/>
+        </w:rPr>
+        <w:t>CanvasRenderTarget</w:t>
+      </w:r>
+      <w:proofErr w:type="spellEnd"/>
+      <w:r>
+        <w:rPr>
+          <w:lang w:val="hu-HU"/>
+        </w:rPr>
+        <w:t xml:space="preserve"> segítségével </w:t>
+      </w:r>
+      <w:proofErr w:type="spellStart"/>
+      <w:r>
+        <w:rPr>
+          <w:lang w:val="hu-HU"/>
+        </w:rPr>
+        <w:t>off</w:t>
+      </w:r>
+      <w:proofErr w:type="spellEnd"/>
+      <w:r>
+        <w:rPr>
+          <w:lang w:val="hu-HU"/>
+        </w:rPr>
+        <w:t xml:space="preserve"> </w:t>
+      </w:r>
+      <w:proofErr w:type="spellStart"/>
+      <w:r>
+        <w:rPr>
+          <w:lang w:val="hu-HU"/>
+        </w:rPr>
+        <w:t>screen</w:t>
+      </w:r>
+      <w:proofErr w:type="spellEnd"/>
+      <w:r>
+        <w:rPr>
+          <w:lang w:val="hu-HU"/>
+        </w:rPr>
+        <w:t xml:space="preserve"> </w:t>
+      </w:r>
+      <w:proofErr w:type="spellStart"/>
+      <w:r>
+        <w:rPr>
+          <w:lang w:val="hu-HU"/>
+        </w:rPr>
+        <w:t>kirendereli</w:t>
+      </w:r>
+      <w:proofErr w:type="spellEnd"/>
+      <w:r>
+        <w:rPr>
+          <w:lang w:val="hu-HU"/>
+        </w:rPr>
+        <w:t xml:space="preserve"> a </w:t>
+      </w:r>
+      <w:proofErr w:type="spellStart"/>
+      <w:r>
+        <w:rPr>
+          <w:rStyle w:val="KdChar"/>
+        </w:rPr>
+        <w:t>Shape</w:t>
+      </w:r>
+      <w:proofErr w:type="spellEnd"/>
+      <w:r>
+        <w:rPr>
+          <w:lang w:val="hu-HU"/>
+        </w:rPr>
+        <w:t xml:space="preserve">-ket. Ezt gyakorlatilag minden Game indításnál megteszi, ami bár nem a legjobb megoldás ennyi </w:t>
+      </w:r>
+      <w:proofErr w:type="spellStart"/>
+      <w:r>
+        <w:rPr>
+          <w:lang w:val="hu-HU"/>
+        </w:rPr>
+        <w:t>Sprite-nál</w:t>
+      </w:r>
+      <w:proofErr w:type="spellEnd"/>
+      <w:r>
+        <w:rPr>
+          <w:lang w:val="hu-HU"/>
+        </w:rPr>
+        <w:t xml:space="preserve"> (3 statikus </w:t>
+      </w:r>
+      <w:proofErr w:type="spellStart"/>
+      <w:r>
+        <w:rPr>
+          <w:lang w:val="hu-HU"/>
+        </w:rPr>
+        <w:t>spriteunk</w:t>
+      </w:r>
+      <w:proofErr w:type="spellEnd"/>
+      <w:r>
+        <w:rPr>
+          <w:lang w:val="hu-HU"/>
+        </w:rPr>
+        <w:t xml:space="preserve"> van) nem számottevő.</w:t>
+      </w:r>
+    </w:p>
+    <w:p>
+      <w:pPr>
+        <w:pStyle w:val="Cmsor2"/>
+        <w:spacing w:line="360" w:lineRule="auto"/>
+        <w:rPr>
+          <w:lang w:val="hu-HU"/>
+        </w:rPr>
+      </w:pPr>
+      <w:bookmarkStart w:id="25" w:name="_Toc27242179"/>
       <w:r>
         <w:rPr>
           <w:lang w:val="hu-HU"/>
         </w:rPr>
         <w:t>Input kezelés</w:t>
       </w:r>
-      <w:bookmarkEnd w:id="24"/>
+      <w:bookmarkEnd w:id="25"/>
     </w:p>
     <w:p>
       <w:pPr>
@@ -10043,7 +10031,7 @@
           <w:lang w:val="hu-HU"/>
         </w:rPr>
       </w:pPr>
-      <w:bookmarkStart w:id="25" w:name="_Toc27242180"/>
+      <w:bookmarkStart w:id="26" w:name="_Toc27242180"/>
       <w:proofErr w:type="spellStart"/>
       <w:r>
         <w:rPr>
@@ -10051,7 +10039,7 @@
         </w:rPr>
         <w:t>Renderelés</w:t>
       </w:r>
-      <w:bookmarkEnd w:id="25"/>
+      <w:bookmarkEnd w:id="26"/>
       <w:proofErr w:type="spellEnd"/>
     </w:p>
     <w:p>
@@ -10454,7 +10442,7 @@
           <w:lang w:val="hu-HU"/>
         </w:rPr>
       </w:pPr>
-      <w:bookmarkStart w:id="26" w:name="_Toc27242181"/>
+      <w:bookmarkStart w:id="27" w:name="_Toc27242181"/>
       <w:r>
         <w:rPr>
           <w:lang w:val="hu-HU"/>
@@ -10477,7 +10465,7 @@
         <w:lastRenderedPageBreak/>
         <w:t>Szerver-kliens kommunikáció megvalósítása</w:t>
       </w:r>
-      <w:bookmarkEnd w:id="26"/>
+      <w:bookmarkEnd w:id="27"/>
     </w:p>
     <w:p>
       <w:pPr>
@@ -10553,14 +10541,14 @@
           <w:lang w:val="hu-HU"/>
         </w:rPr>
       </w:pPr>
-      <w:bookmarkStart w:id="27" w:name="_Toc27242182"/>
+      <w:bookmarkStart w:id="28" w:name="_Toc27242182"/>
       <w:r>
         <w:rPr>
           <w:lang w:val="hu-HU"/>
         </w:rPr>
         <w:t>Múltbéli próbálkozások</w:t>
       </w:r>
-      <w:bookmarkEnd w:id="27"/>
+      <w:bookmarkEnd w:id="28"/>
     </w:p>
     <w:p>
       <w:pPr>
@@ -10704,14 +10692,14 @@
           <w:lang w:val="hu-HU"/>
         </w:rPr>
       </w:pPr>
-      <w:bookmarkStart w:id="28" w:name="_Toc27242183"/>
+      <w:bookmarkStart w:id="29" w:name="_Toc27242183"/>
       <w:r>
         <w:rPr>
           <w:lang w:val="hu-HU"/>
         </w:rPr>
         <w:t>Byte alapú üzenet formátum</w:t>
       </w:r>
-      <w:bookmarkEnd w:id="28"/>
+      <w:bookmarkEnd w:id="29"/>
     </w:p>
     <w:p>
       <w:pPr>
@@ -10765,7 +10753,7 @@
           <w:lang w:val="hu-HU"/>
         </w:rPr>
       </w:pPr>
-      <w:bookmarkStart w:id="29" w:name="_Toc27242184"/>
+      <w:bookmarkStart w:id="30" w:name="_Toc27242184"/>
       <w:r>
         <w:rPr>
           <w:lang w:val="hu-HU"/>
@@ -10788,7 +10776,7 @@
         <w:lastRenderedPageBreak/>
         <w:t>Üzenet típusok</w:t>
       </w:r>
-      <w:bookmarkEnd w:id="29"/>
+      <w:bookmarkEnd w:id="30"/>
     </w:p>
     <w:p>
       <w:pPr>
@@ -10798,7 +10786,7 @@
           <w:lang w:val="hu-HU"/>
         </w:rPr>
       </w:pPr>
-      <w:bookmarkStart w:id="30" w:name="_Toc27242185"/>
+      <w:bookmarkStart w:id="31" w:name="_Toc27242185"/>
       <w:proofErr w:type="spellStart"/>
       <w:r>
         <w:rPr>
@@ -10806,7 +10794,7 @@
         </w:rPr>
         <w:t>Clock</w:t>
       </w:r>
-      <w:bookmarkEnd w:id="30"/>
+      <w:bookmarkEnd w:id="31"/>
       <w:proofErr w:type="spellEnd"/>
     </w:p>
     <w:p>
@@ -11215,7 +11203,7 @@
           <w:lang w:val="hu-HU"/>
         </w:rPr>
       </w:pPr>
-      <w:bookmarkStart w:id="31" w:name="_Toc27242186"/>
+      <w:bookmarkStart w:id="32" w:name="_Toc27242186"/>
       <w:proofErr w:type="spellStart"/>
       <w:r>
         <w:rPr>
@@ -11223,7 +11211,7 @@
         </w:rPr>
         <w:t>EntityCreate</w:t>
       </w:r>
-      <w:bookmarkEnd w:id="31"/>
+      <w:bookmarkEnd w:id="32"/>
       <w:proofErr w:type="spellEnd"/>
     </w:p>
     <w:p>
@@ -11891,7 +11879,7 @@
         <w:pStyle w:val="Cmsor3"/>
         <w:spacing w:line="360" w:lineRule="auto"/>
       </w:pPr>
-      <w:bookmarkStart w:id="32" w:name="_Toc27242187"/>
+      <w:bookmarkStart w:id="33" w:name="_Toc27242187"/>
       <w:proofErr w:type="spellStart"/>
       <w:r>
         <w:t>PlayerData</w:t>
@@ -11904,7 +11892,7 @@
       <w:r>
         <w:t>EntityData</w:t>
       </w:r>
-      <w:bookmarkEnd w:id="32"/>
+      <w:bookmarkEnd w:id="33"/>
       <w:proofErr w:type="spellEnd"/>
     </w:p>
     <w:p>
@@ -13323,7 +13311,7 @@
         <w:pStyle w:val="Cmsor3"/>
         <w:spacing w:line="360" w:lineRule="auto"/>
       </w:pPr>
-      <w:bookmarkStart w:id="33" w:name="_Toc27242188"/>
+      <w:bookmarkStart w:id="34" w:name="_Toc27242188"/>
       <w:proofErr w:type="spellStart"/>
       <w:r>
         <w:lastRenderedPageBreak/>
@@ -13337,7 +13325,7 @@
       <w:r>
         <w:t>EntityData</w:t>
       </w:r>
-      <w:bookmarkEnd w:id="33"/>
+      <w:bookmarkEnd w:id="34"/>
       <w:proofErr w:type="spellEnd"/>
     </w:p>
     <w:p>
@@ -14234,7 +14222,7 @@
         <w:pStyle w:val="Cmsor3"/>
         <w:spacing w:line="360" w:lineRule="auto"/>
       </w:pPr>
-      <w:bookmarkStart w:id="34" w:name="_Toc27242189"/>
+      <w:bookmarkStart w:id="35" w:name="_Toc27242189"/>
       <w:proofErr w:type="spellStart"/>
       <w:r>
         <w:t>PowerUpData</w:t>
@@ -14247,7 +14235,7 @@
       <w:r>
         <w:t>EntityData</w:t>
       </w:r>
-      <w:bookmarkEnd w:id="34"/>
+      <w:bookmarkEnd w:id="35"/>
       <w:proofErr w:type="spellEnd"/>
     </w:p>
     <w:p>
@@ -14870,7 +14858,7 @@
         <w:pStyle w:val="Cmsor3"/>
         <w:spacing w:line="360" w:lineRule="auto"/>
       </w:pPr>
-      <w:bookmarkStart w:id="35" w:name="_Toc27242190"/>
+      <w:bookmarkStart w:id="36" w:name="_Toc27242190"/>
       <w:proofErr w:type="spellStart"/>
       <w:r>
         <w:t>AsteroidData</w:t>
@@ -14883,7 +14871,7 @@
       <w:r>
         <w:t>EntityData</w:t>
       </w:r>
-      <w:bookmarkEnd w:id="35"/>
+      <w:bookmarkEnd w:id="36"/>
       <w:proofErr w:type="spellEnd"/>
     </w:p>
     <w:p>
@@ -16562,12 +16550,12 @@
         <w:pStyle w:val="Cmsor3"/>
         <w:spacing w:line="360" w:lineRule="auto"/>
       </w:pPr>
-      <w:bookmarkStart w:id="36" w:name="_Toc27242191"/>
+      <w:bookmarkStart w:id="37" w:name="_Toc27242191"/>
       <w:proofErr w:type="spellStart"/>
       <w:r>
         <w:t>EntityDestroy</w:t>
       </w:r>
-      <w:bookmarkEnd w:id="36"/>
+      <w:bookmarkEnd w:id="37"/>
       <w:proofErr w:type="spellEnd"/>
     </w:p>
     <w:p>
@@ -17175,12 +17163,12 @@
         <w:pStyle w:val="Cmsor3"/>
         <w:spacing w:line="360" w:lineRule="auto"/>
       </w:pPr>
-      <w:bookmarkStart w:id="37" w:name="_Toc27242192"/>
+      <w:bookmarkStart w:id="38" w:name="_Toc27242192"/>
       <w:proofErr w:type="spellStart"/>
       <w:r>
         <w:t>PlayerState</w:t>
       </w:r>
-      <w:bookmarkEnd w:id="37"/>
+      <w:bookmarkEnd w:id="38"/>
       <w:proofErr w:type="spellEnd"/>
     </w:p>
     <w:p>
@@ -18323,12 +18311,12 @@
         <w:pStyle w:val="Cmsor3"/>
         <w:spacing w:line="360" w:lineRule="auto"/>
       </w:pPr>
-      <w:bookmarkStart w:id="38" w:name="_Toc27242193"/>
+      <w:bookmarkStart w:id="39" w:name="_Toc27242193"/>
       <w:r>
         <w:lastRenderedPageBreak/>
         <w:t>Health</w:t>
       </w:r>
-      <w:bookmarkEnd w:id="38"/>
+      <w:bookmarkEnd w:id="39"/>
     </w:p>
     <w:p>
       <w:pPr>
@@ -18947,12 +18935,12 @@
         <w:pStyle w:val="Cmsor3"/>
         <w:spacing w:line="360" w:lineRule="auto"/>
       </w:pPr>
-      <w:bookmarkStart w:id="39" w:name="_Toc27242194"/>
+      <w:bookmarkStart w:id="40" w:name="_Toc27242194"/>
       <w:proofErr w:type="spellStart"/>
       <w:r>
         <w:t>PlayerRespawned</w:t>
       </w:r>
-      <w:bookmarkEnd w:id="39"/>
+      <w:bookmarkEnd w:id="40"/>
       <w:proofErr w:type="spellEnd"/>
     </w:p>
     <w:p>
@@ -20036,12 +20024,12 @@
         <w:pStyle w:val="Cmsor3"/>
         <w:spacing w:line="360" w:lineRule="auto"/>
       </w:pPr>
-      <w:bookmarkStart w:id="40" w:name="_Toc27242195"/>
+      <w:bookmarkStart w:id="41" w:name="_Toc27242195"/>
       <w:proofErr w:type="spellStart"/>
       <w:r>
         <w:t>PlayerPoweredUp</w:t>
       </w:r>
-      <w:bookmarkEnd w:id="40"/>
+      <w:bookmarkEnd w:id="41"/>
       <w:proofErr w:type="spellEnd"/>
     </w:p>
     <w:p>
@@ -20614,11 +20602,11 @@
         <w:pStyle w:val="Cmsor3"/>
         <w:spacing w:line="360" w:lineRule="auto"/>
       </w:pPr>
-      <w:bookmarkStart w:id="41" w:name="_Toc27242196"/>
+      <w:bookmarkStart w:id="42" w:name="_Toc27242196"/>
       <w:r>
         <w:t>Connect</w:t>
       </w:r>
-      <w:bookmarkEnd w:id="41"/>
+      <w:bookmarkEnd w:id="42"/>
     </w:p>
     <w:p>
       <w:pPr>
@@ -21124,13 +21112,13 @@
         <w:pStyle w:val="Cmsor3"/>
         <w:spacing w:line="360" w:lineRule="auto"/>
       </w:pPr>
-      <w:bookmarkStart w:id="42" w:name="_Toc27242197"/>
+      <w:bookmarkStart w:id="43" w:name="_Toc27242197"/>
       <w:proofErr w:type="spellStart"/>
       <w:r>
         <w:lastRenderedPageBreak/>
         <w:t>ConnectResponse</w:t>
       </w:r>
-      <w:bookmarkEnd w:id="42"/>
+      <w:bookmarkEnd w:id="43"/>
       <w:proofErr w:type="spellEnd"/>
     </w:p>
     <w:p>
@@ -21689,12 +21677,12 @@
         <w:pStyle w:val="Cmsor3"/>
         <w:spacing w:line="360" w:lineRule="auto"/>
       </w:pPr>
-      <w:bookmarkStart w:id="43" w:name="_Toc27242198"/>
+      <w:bookmarkStart w:id="44" w:name="_Toc27242198"/>
       <w:proofErr w:type="spellStart"/>
       <w:r>
         <w:t>PlayerInput</w:t>
       </w:r>
-      <w:bookmarkEnd w:id="43"/>
+      <w:bookmarkEnd w:id="44"/>
       <w:proofErr w:type="spellEnd"/>
     </w:p>
     <w:p>
@@ -23293,12 +23281,12 @@
         <w:pStyle w:val="Cmsor3"/>
         <w:spacing w:line="360" w:lineRule="auto"/>
       </w:pPr>
-      <w:bookmarkStart w:id="44" w:name="_Toc27242199"/>
+      <w:bookmarkStart w:id="45" w:name="_Toc27242199"/>
       <w:proofErr w:type="spellStart"/>
       <w:r>
         <w:t>PlayerInputAck</w:t>
       </w:r>
-      <w:bookmarkEnd w:id="44"/>
+      <w:bookmarkEnd w:id="45"/>
       <w:proofErr w:type="spellEnd"/>
     </w:p>
     <w:p>
@@ -23706,11 +23694,11 @@
         <w:pStyle w:val="Cmsor3"/>
         <w:spacing w:line="360" w:lineRule="auto"/>
       </w:pPr>
-      <w:bookmarkStart w:id="45" w:name="_Toc27242200"/>
+      <w:bookmarkStart w:id="46" w:name="_Toc27242200"/>
       <w:r>
         <w:t>Disconnect</w:t>
       </w:r>
-      <w:bookmarkEnd w:id="45"/>
+      <w:bookmarkEnd w:id="46"/>
     </w:p>
     <w:p>
       <w:pPr>
@@ -24107,11 +24095,11 @@
         <w:pStyle w:val="Cmsor3"/>
         <w:spacing w:line="360" w:lineRule="auto"/>
       </w:pPr>
-      <w:bookmarkStart w:id="46" w:name="_Toc27242201"/>
+      <w:bookmarkStart w:id="47" w:name="_Toc27242201"/>
       <w:r>
         <w:t>Ping</w:t>
       </w:r>
-      <w:bookmarkEnd w:id="46"/>
+      <w:bookmarkEnd w:id="47"/>
     </w:p>
     <w:p>
       <w:pPr>
@@ -24547,14 +24535,14 @@
           <w:lang w:val="hu-HU"/>
         </w:rPr>
       </w:pPr>
-      <w:bookmarkStart w:id="47" w:name="_Toc27242202"/>
+      <w:bookmarkStart w:id="48" w:name="_Toc27242202"/>
       <w:r>
         <w:rPr>
           <w:lang w:val="hu-HU"/>
         </w:rPr>
         <w:t>Üzenet fogadás</w:t>
       </w:r>
-      <w:bookmarkEnd w:id="47"/>
+      <w:bookmarkEnd w:id="48"/>
     </w:p>
     <w:p>
       <w:pPr>
@@ -24856,14 +24844,14 @@
           <w:lang w:val="hu-HU"/>
         </w:rPr>
       </w:pPr>
-      <w:bookmarkStart w:id="48" w:name="_Toc27242203"/>
+      <w:bookmarkStart w:id="49" w:name="_Toc27242203"/>
       <w:r>
         <w:rPr>
           <w:lang w:val="hu-HU"/>
         </w:rPr>
         <w:t>Üzenet küldés</w:t>
       </w:r>
-      <w:bookmarkEnd w:id="48"/>
+      <w:bookmarkEnd w:id="49"/>
     </w:p>
     <w:p>
       <w:pPr>
@@ -25177,14 +25165,14 @@
           <w:lang w:val="hu-HU"/>
         </w:rPr>
       </w:pPr>
-      <w:bookmarkStart w:id="49" w:name="_Toc27242204"/>
+      <w:bookmarkStart w:id="50" w:name="_Toc27242204"/>
       <w:r>
         <w:rPr>
           <w:lang w:val="hu-HU"/>
         </w:rPr>
         <w:t>Különböző kliensek kezelése szerver oldalon</w:t>
       </w:r>
-      <w:bookmarkEnd w:id="49"/>
+      <w:bookmarkEnd w:id="50"/>
     </w:p>
     <w:p>
       <w:pPr>
@@ -25510,7 +25498,7 @@
           <w:lang w:val="hu-HU"/>
         </w:rPr>
       </w:pPr>
-      <w:bookmarkStart w:id="50" w:name="_Toc27242205"/>
+      <w:bookmarkStart w:id="51" w:name="_Toc27242205"/>
       <w:r>
         <w:rPr>
           <w:lang w:val="hu-HU"/>
@@ -25555,7 +25543,7 @@
         </w:rPr>
         <w:t xml:space="preserve"> használata az effektíven statikus entitásoknál</w:t>
       </w:r>
-      <w:bookmarkEnd w:id="50"/>
+      <w:bookmarkEnd w:id="51"/>
     </w:p>
     <w:p>
       <w:pPr>
@@ -25870,7 +25858,7 @@
           <w:lang w:val="hu-HU"/>
         </w:rPr>
       </w:pPr>
-      <w:bookmarkStart w:id="51" w:name="_Toc27242206"/>
+      <w:bookmarkStart w:id="52" w:name="_Toc27242206"/>
       <w:proofErr w:type="spellStart"/>
       <w:r>
         <w:rPr>
@@ -25884,225 +25872,6 @@
           <w:lang w:val="hu-HU"/>
         </w:rPr>
         <w:t xml:space="preserve"> kompenzációról</w:t>
-      </w:r>
-      <w:bookmarkEnd w:id="51"/>
-    </w:p>
-    <w:p>
-      <w:pPr>
-        <w:spacing w:line="360" w:lineRule="auto"/>
-        <w:rPr>
-          <w:lang w:val="hu-HU"/>
-        </w:rPr>
-      </w:pPr>
-      <w:r>
-        <w:rPr>
-          <w:lang w:val="hu-HU"/>
-        </w:rPr>
-        <w:t>A játék hálózati architek</w:t>
-      </w:r>
-      <w:r>
-        <w:rPr>
-          <w:lang w:val="hu-HU"/>
-        </w:rPr>
-        <w:t>t</w:t>
-      </w:r>
-      <w:r>
-        <w:rPr>
-          <w:lang w:val="hu-HU"/>
-        </w:rPr>
-        <w:t>ú</w:t>
-      </w:r>
-      <w:r>
-        <w:rPr>
-          <w:lang w:val="hu-HU"/>
-        </w:rPr>
-        <w:t>r</w:t>
-      </w:r>
-      <w:r>
-        <w:rPr>
-          <w:lang w:val="hu-HU"/>
-        </w:rPr>
-        <w:t>á</w:t>
-      </w:r>
-      <w:r>
-        <w:rPr>
-          <w:lang w:val="hu-HU"/>
-        </w:rPr>
-        <w:t>já</w:t>
-      </w:r>
-      <w:r>
-        <w:rPr>
-          <w:lang w:val="hu-HU"/>
-        </w:rPr>
-        <w:t xml:space="preserve">nál minden erőfeszítés ellenére nem sikerült értelmes </w:t>
-      </w:r>
-      <w:proofErr w:type="spellStart"/>
-      <w:r>
-        <w:rPr>
-          <w:lang w:val="hu-HU"/>
-        </w:rPr>
-        <w:t>lag</w:t>
-      </w:r>
-      <w:proofErr w:type="spellEnd"/>
-      <w:r>
-        <w:rPr>
-          <w:lang w:val="hu-HU"/>
-        </w:rPr>
-        <w:t xml:space="preserve"> </w:t>
-      </w:r>
-      <w:r>
-        <w:rPr>
-          <w:lang w:val="hu-HU"/>
-        </w:rPr>
-        <w:t>kompenzációt összehozni.</w:t>
-      </w:r>
-      <w:r>
-        <w:rPr>
-          <w:lang w:val="hu-HU"/>
-        </w:rPr>
-        <w:t xml:space="preserve"> Így a végső megoldás alapvetően a szerver oldal válasza után lépteti csak az inputot érvénybe. Így bár a kliens oldalon létezik kliens oldali </w:t>
-      </w:r>
-      <w:proofErr w:type="spellStart"/>
-      <w:r>
-        <w:rPr>
-          <w:lang w:val="hu-HU"/>
-        </w:rPr>
-        <w:t>predikcióra</w:t>
-      </w:r>
-      <w:proofErr w:type="spellEnd"/>
-      <w:r>
-        <w:rPr>
-          <w:lang w:val="hu-HU"/>
-        </w:rPr>
-        <w:t xml:space="preserve"> lehetőség az nincs kihasználva a </w:t>
-      </w:r>
-      <w:proofErr w:type="spellStart"/>
-      <w:r>
-        <w:rPr>
-          <w:rStyle w:val="KdChar"/>
-        </w:rPr>
-        <w:t>Player</w:t>
-      </w:r>
-      <w:proofErr w:type="spellEnd"/>
-      <w:r>
-        <w:rPr>
-          <w:lang w:val="hu-HU"/>
-        </w:rPr>
-        <w:t>-ek esetében.</w:t>
-      </w:r>
-    </w:p>
-    <w:p>
-      <w:pPr>
-        <w:spacing w:line="360" w:lineRule="auto"/>
-        <w:rPr>
-          <w:lang w:val="hu-HU"/>
-        </w:rPr>
-      </w:pPr>
-      <w:r>
-        <w:rPr>
-          <w:lang w:val="hu-HU"/>
-        </w:rPr>
-        <w:t xml:space="preserve">Ennek a gyakorlati következménye, hogy a </w:t>
-      </w:r>
-      <w:proofErr w:type="spellStart"/>
-      <w:r>
-        <w:rPr>
-          <w:lang w:val="hu-HU"/>
-        </w:rPr>
-        <w:t>ping-nek</w:t>
-      </w:r>
-      <w:proofErr w:type="spellEnd"/>
-      <w:r>
-        <w:rPr>
-          <w:lang w:val="hu-HU"/>
-        </w:rPr>
-        <w:t xml:space="preserve"> (</w:t>
-      </w:r>
-      <w:proofErr w:type="spellStart"/>
-      <w:r>
-        <w:rPr>
-          <w:lang w:val="hu-HU"/>
-        </w:rPr>
-        <w:t>round</w:t>
-      </w:r>
-      <w:proofErr w:type="spellEnd"/>
-      <w:r>
-        <w:rPr>
-          <w:lang w:val="hu-HU"/>
-        </w:rPr>
-        <w:t xml:space="preserve"> </w:t>
-      </w:r>
-      <w:proofErr w:type="spellStart"/>
-      <w:r>
-        <w:rPr>
-          <w:lang w:val="hu-HU"/>
-        </w:rPr>
-        <w:t>trip</w:t>
-      </w:r>
-      <w:proofErr w:type="spellEnd"/>
-      <w:r>
-        <w:rPr>
-          <w:lang w:val="hu-HU"/>
-        </w:rPr>
-        <w:t xml:space="preserve"> </w:t>
-      </w:r>
-      <w:proofErr w:type="spellStart"/>
-      <w:r>
-        <w:rPr>
-          <w:lang w:val="hu-HU"/>
-        </w:rPr>
-        <w:t>time</w:t>
-      </w:r>
-      <w:proofErr w:type="spellEnd"/>
-      <w:r>
-        <w:rPr>
-          <w:lang w:val="hu-HU"/>
-        </w:rPr>
-        <w:t xml:space="preserve">) megfelelő input </w:t>
-      </w:r>
-      <w:proofErr w:type="spellStart"/>
-      <w:r>
-        <w:rPr>
-          <w:lang w:val="hu-HU"/>
-        </w:rPr>
-        <w:t>lag</w:t>
-      </w:r>
-      <w:proofErr w:type="spellEnd"/>
-      <w:r>
-        <w:rPr>
-          <w:lang w:val="hu-HU"/>
-        </w:rPr>
-        <w:t xml:space="preserve">-ot tapasztal a játékos. Ez egy </w:t>
-      </w:r>
-      <w:proofErr w:type="spellStart"/>
-      <w:r>
-        <w:rPr>
-          <w:lang w:val="hu-HU"/>
-        </w:rPr>
-        <w:t>limitációja</w:t>
-      </w:r>
-      <w:proofErr w:type="spellEnd"/>
-      <w:r>
-        <w:rPr>
-          <w:lang w:val="hu-HU"/>
-        </w:rPr>
-        <w:t xml:space="preserve"> a kurrens implementációnak.</w:t>
-      </w:r>
-    </w:p>
-    <w:p>
-      <w:pPr>
-        <w:pStyle w:val="Cmsor3"/>
-        <w:spacing w:line="360" w:lineRule="auto"/>
-        <w:rPr>
-          <w:lang w:val="hu-HU"/>
-        </w:rPr>
-      </w:pPr>
-      <w:bookmarkStart w:id="52" w:name="_Toc27242207"/>
-      <w:r>
-        <w:rPr>
-          <w:lang w:val="hu-HU"/>
-        </w:rPr>
-        <w:t>Hogyan próbáltuk ezt a problémát megoldani?</w:t>
       </w:r>
       <w:bookmarkEnd w:id="52"/>
     </w:p>
@@ -26117,27 +25886,83 @@
         <w:rPr>
           <w:lang w:val="hu-HU"/>
         </w:rPr>
-        <w:t xml:space="preserve">Mivel ez egy </w:t>
-      </w:r>
-      <w:r>
-        <w:rPr>
-          <w:lang w:val="hu-HU"/>
-        </w:rPr>
-        <w:t xml:space="preserve">igen nagy probléma és megtöri a játékélményt akár már 50-60 </w:t>
-      </w:r>
-      <w:proofErr w:type="spellStart"/>
-      <w:r>
-        <w:rPr>
-          <w:lang w:val="hu-HU"/>
-        </w:rPr>
-        <w:t>ping</w:t>
-      </w:r>
-      <w:proofErr w:type="spellEnd"/>
-      <w:r>
-        <w:rPr>
-          <w:lang w:val="hu-HU"/>
-        </w:rPr>
-        <w:t xml:space="preserve"> esetén is, ezért más megoldásra lenne szükség. Egy lehetséges megoldás, hogy a lokális </w:t>
+        <w:t>A játék hálózati architek</w:t>
+      </w:r>
+      <w:r>
+        <w:rPr>
+          <w:lang w:val="hu-HU"/>
+        </w:rPr>
+        <w:t>t</w:t>
+      </w:r>
+      <w:r>
+        <w:rPr>
+          <w:lang w:val="hu-HU"/>
+        </w:rPr>
+        <w:t>ú</w:t>
+      </w:r>
+      <w:r>
+        <w:rPr>
+          <w:lang w:val="hu-HU"/>
+        </w:rPr>
+        <w:t>r</w:t>
+      </w:r>
+      <w:r>
+        <w:rPr>
+          <w:lang w:val="hu-HU"/>
+        </w:rPr>
+        <w:t>á</w:t>
+      </w:r>
+      <w:r>
+        <w:rPr>
+          <w:lang w:val="hu-HU"/>
+        </w:rPr>
+        <w:t>já</w:t>
+      </w:r>
+      <w:r>
+        <w:rPr>
+          <w:lang w:val="hu-HU"/>
+        </w:rPr>
+        <w:t xml:space="preserve">nál minden erőfeszítés ellenére nem sikerült értelmes </w:t>
+      </w:r>
+      <w:proofErr w:type="spellStart"/>
+      <w:r>
+        <w:rPr>
+          <w:lang w:val="hu-HU"/>
+        </w:rPr>
+        <w:t>lag</w:t>
+      </w:r>
+      <w:proofErr w:type="spellEnd"/>
+      <w:r>
+        <w:rPr>
+          <w:lang w:val="hu-HU"/>
+        </w:rPr>
+        <w:t xml:space="preserve"> </w:t>
+      </w:r>
+      <w:r>
+        <w:rPr>
+          <w:lang w:val="hu-HU"/>
+        </w:rPr>
+        <w:t>kompenzációt összehozni.</w:t>
+      </w:r>
+      <w:r>
+        <w:rPr>
+          <w:lang w:val="hu-HU"/>
+        </w:rPr>
+        <w:t xml:space="preserve"> Így a végső megoldás alapvetően a szerver oldal válasza után lépteti csak az inputot érvénybe. Így bár a kliens oldalon létezik kliens oldali </w:t>
+      </w:r>
+      <w:proofErr w:type="spellStart"/>
+      <w:r>
+        <w:rPr>
+          <w:lang w:val="hu-HU"/>
+        </w:rPr>
+        <w:t>predikcióra</w:t>
+      </w:r>
+      <w:proofErr w:type="spellEnd"/>
+      <w:r>
+        <w:rPr>
+          <w:lang w:val="hu-HU"/>
+        </w:rPr>
+        <w:t xml:space="preserve"> lehetőség az nincs kihasználva a </w:t>
       </w:r>
       <w:proofErr w:type="spellStart"/>
       <w:r>
@@ -26151,7 +25976,7 @@
         <w:rPr>
           <w:lang w:val="hu-HU"/>
         </w:rPr>
-        <w:t>-t a jelenben tartjuk, vagyis „elfogadjuk” az inputját feltételezve, hogy a szerver is ugyanúgy fogja feldolgozni, ami elvben igaz is kis eltéréssel (csomag vesztés, csomag átrendeződés vagy egyszerűen időzítés béli okokból).</w:t>
+        <w:t>-ek esetében.</w:t>
       </w:r>
     </w:p>
     <w:p>
@@ -26165,172 +25990,109 @@
         <w:rPr>
           <w:lang w:val="hu-HU"/>
         </w:rPr>
-        <w:lastRenderedPageBreak/>
-        <w:t xml:space="preserve">A szerver által leküldött lokális </w:t>
-      </w:r>
-      <w:proofErr w:type="spellStart"/>
-      <w:r>
-        <w:rPr>
-          <w:rStyle w:val="KdChar"/>
-        </w:rPr>
-        <w:t>Player</w:t>
-      </w:r>
-      <w:proofErr w:type="spellEnd"/>
-      <w:r>
-        <w:rPr>
-          <w:lang w:val="hu-HU"/>
-        </w:rPr>
-        <w:t xml:space="preserve">-t tehát frissíteni kellene, ha egy bizonyos küszöböt átlép a hiba pozícióban, forgásban vagy sebességben. Ehhez tudnunk kellene mi volt a változás amióta a </w:t>
-      </w:r>
-      <w:proofErr w:type="spellStart"/>
-      <w:r>
-        <w:rPr>
-          <w:lang w:val="hu-HU"/>
-        </w:rPr>
-        <w:t>szever</w:t>
-      </w:r>
-      <w:proofErr w:type="spellEnd"/>
-      <w:r>
-        <w:rPr>
-          <w:lang w:val="hu-HU"/>
-        </w:rPr>
-        <w:t xml:space="preserve"> feldolgozta az inputot. Ehhez az inputokra egy </w:t>
-      </w:r>
-      <w:proofErr w:type="spellStart"/>
-      <w:r>
-        <w:rPr>
-          <w:rStyle w:val="KdChar"/>
-        </w:rPr>
-        <w:t>Sequence</w:t>
-      </w:r>
-      <w:proofErr w:type="spellEnd"/>
-      <w:r>
-        <w:rPr>
-          <w:rStyle w:val="KdChar"/>
+        <w:t xml:space="preserve">Ennek a gyakorlati következménye, hogy a </w:t>
+      </w:r>
+      <w:proofErr w:type="spellStart"/>
+      <w:r>
+        <w:rPr>
+          <w:lang w:val="hu-HU"/>
+        </w:rPr>
+        <w:t>ping-nek</w:t>
+      </w:r>
+      <w:proofErr w:type="spellEnd"/>
+      <w:r>
+        <w:rPr>
+          <w:lang w:val="hu-HU"/>
+        </w:rPr>
+        <w:t xml:space="preserve"> (</w:t>
+      </w:r>
+      <w:proofErr w:type="spellStart"/>
+      <w:r>
+        <w:rPr>
+          <w:lang w:val="hu-HU"/>
+        </w:rPr>
+        <w:t>round</w:t>
+      </w:r>
+      <w:proofErr w:type="spellEnd"/>
+      <w:r>
+        <w:rPr>
+          <w:lang w:val="hu-HU"/>
         </w:rPr>
         <w:t xml:space="preserve"> </w:t>
       </w:r>
       <w:proofErr w:type="spellStart"/>
       <w:r>
         <w:rPr>
-          <w:rStyle w:val="KdChar"/>
-        </w:rPr>
-        <w:t>number</w:t>
-      </w:r>
-      <w:proofErr w:type="spellEnd"/>
-      <w:r>
-        <w:rPr>
-          <w:lang w:val="hu-HU"/>
-        </w:rPr>
-        <w:t xml:space="preserve">-t (sorszámot) rakunk, amivel azonosítani tudjuk az inputjainkat. A kliens elmenti a lokális </w:t>
-      </w:r>
-      <w:proofErr w:type="spellStart"/>
-      <w:r>
-        <w:rPr>
-          <w:rStyle w:val="KdChar"/>
-        </w:rPr>
-        <w:t>Player</w:t>
-      </w:r>
-      <w:proofErr w:type="spellEnd"/>
-      <w:r>
-        <w:rPr>
-          <w:lang w:val="hu-HU"/>
-        </w:rPr>
-        <w:t xml:space="preserve"> státuszát a bizonyos </w:t>
-      </w:r>
-      <w:proofErr w:type="spellStart"/>
-      <w:r>
-        <w:rPr>
-          <w:rStyle w:val="KdChar"/>
-        </w:rPr>
-        <w:t>sequence</w:t>
-      </w:r>
-      <w:proofErr w:type="spellEnd"/>
-      <w:r>
-        <w:rPr>
-          <w:rStyle w:val="KdChar"/>
+          <w:lang w:val="hu-HU"/>
+        </w:rPr>
+        <w:t>trip</w:t>
+      </w:r>
+      <w:proofErr w:type="spellEnd"/>
+      <w:r>
+        <w:rPr>
+          <w:lang w:val="hu-HU"/>
         </w:rPr>
         <w:t xml:space="preserve"> </w:t>
       </w:r>
       <w:proofErr w:type="spellStart"/>
       <w:r>
         <w:rPr>
-          <w:rStyle w:val="KdChar"/>
-        </w:rPr>
-        <w:t>number</w:t>
-      </w:r>
-      <w:r>
-        <w:rPr>
-          <w:lang w:val="hu-HU"/>
-        </w:rPr>
-        <w:t>-ekhez</w:t>
-      </w:r>
-      <w:proofErr w:type="spellEnd"/>
-      <w:r>
-        <w:rPr>
-          <w:lang w:val="hu-HU"/>
-        </w:rPr>
-        <w:t xml:space="preserve"> és ezt veti össze a szerver által visszaküldött </w:t>
-      </w:r>
-      <w:proofErr w:type="spellStart"/>
-      <w:r>
-        <w:rPr>
-          <w:rStyle w:val="KdChar"/>
-        </w:rPr>
-        <w:t>Player</w:t>
-      </w:r>
-      <w:proofErr w:type="spellEnd"/>
-      <w:r>
-        <w:rPr>
-          <w:lang w:val="hu-HU"/>
-        </w:rPr>
-        <w:t xml:space="preserve"> státusszal, amely visszaküldi a legutóbb feldolgozott </w:t>
-      </w:r>
-      <w:proofErr w:type="spellStart"/>
-      <w:r>
-        <w:rPr>
-          <w:rStyle w:val="KdChar"/>
-        </w:rPr>
-        <w:t>sequence</w:t>
-      </w:r>
-      <w:proofErr w:type="spellEnd"/>
-      <w:r>
-        <w:rPr>
-          <w:rStyle w:val="KdChar"/>
-        </w:rPr>
-        <w:t xml:space="preserve"> </w:t>
-      </w:r>
-      <w:proofErr w:type="spellStart"/>
-      <w:r>
-        <w:rPr>
-          <w:rStyle w:val="KdChar"/>
-        </w:rPr>
-        <w:t>number</w:t>
-      </w:r>
-      <w:proofErr w:type="spellEnd"/>
-      <w:r>
-        <w:t>-</w:t>
-      </w:r>
-      <w:r>
-        <w:rPr>
-          <w:lang w:val="hu-HU"/>
-        </w:rPr>
-        <w:t>t.</w:t>
+          <w:lang w:val="hu-HU"/>
+        </w:rPr>
+        <w:t>time</w:t>
+      </w:r>
+      <w:proofErr w:type="spellEnd"/>
+      <w:r>
+        <w:rPr>
+          <w:lang w:val="hu-HU"/>
+        </w:rPr>
+        <w:t xml:space="preserve">) megfelelő input </w:t>
+      </w:r>
+      <w:proofErr w:type="spellStart"/>
+      <w:r>
+        <w:rPr>
+          <w:lang w:val="hu-HU"/>
+        </w:rPr>
+        <w:t>lag</w:t>
+      </w:r>
+      <w:proofErr w:type="spellEnd"/>
+      <w:r>
+        <w:rPr>
+          <w:lang w:val="hu-HU"/>
+        </w:rPr>
+        <w:t xml:space="preserve">-ot tapasztal a játékos. Ez egy </w:t>
+      </w:r>
+      <w:proofErr w:type="spellStart"/>
+      <w:r>
+        <w:rPr>
+          <w:lang w:val="hu-HU"/>
+        </w:rPr>
+        <w:t>limitációja</w:t>
+      </w:r>
+      <w:proofErr w:type="spellEnd"/>
+      <w:r>
+        <w:rPr>
+          <w:lang w:val="hu-HU"/>
+        </w:rPr>
+        <w:t xml:space="preserve"> a kurrens implementációnak.</w:t>
       </w:r>
     </w:p>
     <w:p>
       <w:pPr>
+        <w:pStyle w:val="Cmsor3"/>
         <w:spacing w:line="360" w:lineRule="auto"/>
         <w:rPr>
           <w:lang w:val="hu-HU"/>
         </w:rPr>
       </w:pPr>
-      <w:r>
-        <w:rPr>
-          <w:lang w:val="hu-HU"/>
-        </w:rPr>
-        <w:t>Idáig el is jutottunk, ekkor az ötlet az lenne, hogy kivonjuk a kliens mentett pozíciót és hozzáadjuk a szerver által visszaküldöttet. Elvben ekkor a delta ugyanúgy maradna és a játékos egy kisebb „ugrást” venne észre, de semmi több.</w:t>
-      </w:r>
+      <w:bookmarkStart w:id="53" w:name="_Toc27242207"/>
+      <w:r>
+        <w:rPr>
+          <w:lang w:val="hu-HU"/>
+        </w:rPr>
+        <w:t>Hogyan próbáltuk ezt a problémát megoldani?</w:t>
+      </w:r>
+      <w:bookmarkEnd w:id="53"/>
     </w:p>
     <w:p>
       <w:pPr>
@@ -26343,10 +26105,240 @@
         <w:rPr>
           <w:lang w:val="hu-HU"/>
         </w:rPr>
+        <w:t xml:space="preserve">Mivel ez egy </w:t>
+      </w:r>
+      <w:r>
+        <w:rPr>
+          <w:lang w:val="hu-HU"/>
+        </w:rPr>
+        <w:t xml:space="preserve">igen nagy probléma és megtöri a játékélményt akár már 50-60 </w:t>
+      </w:r>
+      <w:proofErr w:type="spellStart"/>
+      <w:r>
+        <w:rPr>
+          <w:lang w:val="hu-HU"/>
+        </w:rPr>
+        <w:t>ping</w:t>
+      </w:r>
+      <w:proofErr w:type="spellEnd"/>
+      <w:r>
+        <w:rPr>
+          <w:lang w:val="hu-HU"/>
+        </w:rPr>
+        <w:t xml:space="preserve"> esetén is, ezért más megoldásra lenne szükség. Egy lehetséges megoldás, hogy a lokális </w:t>
+      </w:r>
+      <w:proofErr w:type="spellStart"/>
+      <w:r>
+        <w:rPr>
+          <w:rStyle w:val="KdChar"/>
+        </w:rPr>
+        <w:t>Player</w:t>
+      </w:r>
+      <w:proofErr w:type="spellEnd"/>
+      <w:r>
+        <w:rPr>
+          <w:lang w:val="hu-HU"/>
+        </w:rPr>
+        <w:t xml:space="preserve">-t a jelenben tartjuk, vagyis „elfogadjuk” az inputját feltételezve, hogy a szerver is ugyanúgy </w:t>
+      </w:r>
+      <w:r>
+        <w:rPr>
+          <w:lang w:val="hu-HU"/>
+        </w:rPr>
+        <w:lastRenderedPageBreak/>
+        <w:t>fogja feldolgozni, ami elvben igaz is kis eltéréssel (csomag vesztés, csomag átrendeződés vagy egyszerűen időzítés béli okokból).</w:t>
+      </w:r>
+    </w:p>
+    <w:p>
+      <w:pPr>
+        <w:spacing w:line="360" w:lineRule="auto"/>
+        <w:rPr>
+          <w:lang w:val="hu-HU"/>
+        </w:rPr>
+      </w:pPr>
+      <w:r>
+        <w:rPr>
+          <w:lang w:val="hu-HU"/>
+        </w:rPr>
+        <w:t xml:space="preserve">A szerver által leküldött lokális </w:t>
+      </w:r>
+      <w:proofErr w:type="spellStart"/>
+      <w:r>
+        <w:rPr>
+          <w:rStyle w:val="KdChar"/>
+        </w:rPr>
+        <w:t>Player</w:t>
+      </w:r>
+      <w:proofErr w:type="spellEnd"/>
+      <w:r>
+        <w:rPr>
+          <w:lang w:val="hu-HU"/>
+        </w:rPr>
+        <w:t xml:space="preserve">-t tehát frissíteni kellene, ha egy bizonyos küszöböt átlép a hiba pozícióban, forgásban vagy sebességben. Ehhez tudnunk kellene mi volt a változás amióta a </w:t>
+      </w:r>
+      <w:proofErr w:type="spellStart"/>
+      <w:r>
+        <w:rPr>
+          <w:lang w:val="hu-HU"/>
+        </w:rPr>
+        <w:t>szever</w:t>
+      </w:r>
+      <w:proofErr w:type="spellEnd"/>
+      <w:r>
+        <w:rPr>
+          <w:lang w:val="hu-HU"/>
+        </w:rPr>
+        <w:t xml:space="preserve"> feldolgozta az inputot. Ehhez az inputokra egy </w:t>
+      </w:r>
+      <w:proofErr w:type="spellStart"/>
+      <w:r>
+        <w:rPr>
+          <w:rStyle w:val="KdChar"/>
+        </w:rPr>
+        <w:t>Sequence</w:t>
+      </w:r>
+      <w:proofErr w:type="spellEnd"/>
+      <w:r>
+        <w:rPr>
+          <w:rStyle w:val="KdChar"/>
+        </w:rPr>
+        <w:t xml:space="preserve"> </w:t>
+      </w:r>
+      <w:proofErr w:type="spellStart"/>
+      <w:r>
+        <w:rPr>
+          <w:rStyle w:val="KdChar"/>
+        </w:rPr>
+        <w:t>number</w:t>
+      </w:r>
+      <w:proofErr w:type="spellEnd"/>
+      <w:r>
+        <w:rPr>
+          <w:lang w:val="hu-HU"/>
+        </w:rPr>
+        <w:t xml:space="preserve">-t (sorszámot) rakunk, amivel azonosítani tudjuk az inputjainkat. A kliens elmenti a lokális </w:t>
+      </w:r>
+      <w:proofErr w:type="spellStart"/>
+      <w:r>
+        <w:rPr>
+          <w:rStyle w:val="KdChar"/>
+        </w:rPr>
+        <w:t>Player</w:t>
+      </w:r>
+      <w:proofErr w:type="spellEnd"/>
+      <w:r>
+        <w:rPr>
+          <w:lang w:val="hu-HU"/>
+        </w:rPr>
+        <w:t xml:space="preserve"> státuszát a bizonyos </w:t>
+      </w:r>
+      <w:proofErr w:type="spellStart"/>
+      <w:r>
+        <w:rPr>
+          <w:rStyle w:val="KdChar"/>
+        </w:rPr>
+        <w:t>sequence</w:t>
+      </w:r>
+      <w:proofErr w:type="spellEnd"/>
+      <w:r>
+        <w:rPr>
+          <w:rStyle w:val="KdChar"/>
+        </w:rPr>
+        <w:t xml:space="preserve"> </w:t>
+      </w:r>
+      <w:proofErr w:type="spellStart"/>
+      <w:r>
+        <w:rPr>
+          <w:rStyle w:val="KdChar"/>
+        </w:rPr>
+        <w:t>number</w:t>
+      </w:r>
+      <w:r>
+        <w:rPr>
+          <w:lang w:val="hu-HU"/>
+        </w:rPr>
+        <w:t>-ekhez</w:t>
+      </w:r>
+      <w:proofErr w:type="spellEnd"/>
+      <w:r>
+        <w:rPr>
+          <w:lang w:val="hu-HU"/>
+        </w:rPr>
+        <w:t xml:space="preserve"> és ezt veti össze a szerver által visszaküldött </w:t>
+      </w:r>
+      <w:proofErr w:type="spellStart"/>
+      <w:r>
+        <w:rPr>
+          <w:rStyle w:val="KdChar"/>
+        </w:rPr>
+        <w:t>Player</w:t>
+      </w:r>
+      <w:proofErr w:type="spellEnd"/>
+      <w:r>
+        <w:rPr>
+          <w:lang w:val="hu-HU"/>
+        </w:rPr>
+        <w:t xml:space="preserve"> státusszal, amely visszaküldi a legutóbb feldolgozott </w:t>
+      </w:r>
+      <w:proofErr w:type="spellStart"/>
+      <w:r>
+        <w:rPr>
+          <w:rStyle w:val="KdChar"/>
+        </w:rPr>
+        <w:t>sequence</w:t>
+      </w:r>
+      <w:proofErr w:type="spellEnd"/>
+      <w:r>
+        <w:rPr>
+          <w:rStyle w:val="KdChar"/>
+        </w:rPr>
+        <w:t xml:space="preserve"> </w:t>
+      </w:r>
+      <w:proofErr w:type="spellStart"/>
+      <w:r>
+        <w:rPr>
+          <w:rStyle w:val="KdChar"/>
+        </w:rPr>
+        <w:t>number</w:t>
+      </w:r>
+      <w:proofErr w:type="spellEnd"/>
+      <w:r>
+        <w:t>-</w:t>
+      </w:r>
+      <w:r>
+        <w:rPr>
+          <w:lang w:val="hu-HU"/>
+        </w:rPr>
+        <w:t>t.</w:t>
+      </w:r>
+    </w:p>
+    <w:p>
+      <w:pPr>
+        <w:spacing w:line="360" w:lineRule="auto"/>
+        <w:rPr>
+          <w:lang w:val="hu-HU"/>
+        </w:rPr>
+      </w:pPr>
+      <w:r>
+        <w:rPr>
+          <w:lang w:val="hu-HU"/>
+        </w:rPr>
+        <w:t>Idáig el is jutottunk, ekkor az ötlet az lenne, hogy kivonjuk a kliens mentett pozíciót és hozzáadjuk a szerver által visszaküldöttet. Elvben ekkor a delta ugyanúgy maradna és a játékos egy kisebb „ugrást” venne észre, de semmi több.</w:t>
+      </w:r>
+    </w:p>
+    <w:p>
+      <w:pPr>
+        <w:spacing w:line="360" w:lineRule="auto"/>
+        <w:rPr>
+          <w:lang w:val="hu-HU"/>
+        </w:rPr>
+      </w:pPr>
+      <w:r>
+        <w:rPr>
+          <w:lang w:val="hu-HU"/>
+        </w:rPr>
         <w:t>Azonban ez a megoldás nem sikerült. Ez a fajta korrekciós algoritmus divergens és túlkorrigál. Valószínű oka ennek az, hogy a szerver és a kliens még sincsenek annyira közel időzítésben. Ennek a problémának megoldásához azonban a fejlesztő csapat kevésnek bizonyult.</w:t>
       </w:r>
-      <w:bookmarkStart w:id="53" w:name="_GoBack"/>
-      <w:bookmarkEnd w:id="53"/>
     </w:p>
     <w:sectPr>
       <w:pgSz w:w="11906" w:h="16838" w:code="9"/>
@@ -28494,7 +28486,7 @@
     <w:link w:val="Cmsor1Char"/>
     <w:uiPriority w:val="9"/>
     <w:qFormat/>
-    <w:rsid w:val="00ED4EAD"/>
+    <w:rsid w:val="0072271A"/>
     <w:pPr>
       <w:keepNext/>
       <w:keepLines/>
@@ -28506,6 +28498,11 @@
       <w:color w:val="0C888E"/>
       <w:sz w:val="36"/>
       <w:szCs w:val="32"/>
+      <w14:glow w14:rad="63500">
+        <w14:srgbClr w14:val="0C888E">
+          <w14:alpha w14:val="80000"/>
+        </w14:srgbClr>
+      </w14:glow>
     </w:rPr>
   </w:style>
   <w:style w:type="paragraph" w:styleId="Cmsor2">
@@ -28516,7 +28513,7 @@
     <w:uiPriority w:val="9"/>
     <w:unhideWhenUsed/>
     <w:qFormat/>
-    <w:rsid w:val="00ED4EAD"/>
+    <w:rsid w:val="0072271A"/>
     <w:pPr>
       <w:keepNext/>
       <w:keepLines/>
@@ -28528,6 +28525,11 @@
       <w:color w:val="0C888E"/>
       <w:sz w:val="32"/>
       <w:szCs w:val="26"/>
+      <w14:glow w14:rad="63500">
+        <w14:srgbClr w14:val="0C888E">
+          <w14:alpha w14:val="80000"/>
+        </w14:srgbClr>
+      </w14:glow>
     </w:rPr>
   </w:style>
   <w:style w:type="paragraph" w:styleId="Cmsor3">
@@ -28538,7 +28540,7 @@
     <w:uiPriority w:val="9"/>
     <w:unhideWhenUsed/>
     <w:qFormat/>
-    <w:rsid w:val="00ED4EAD"/>
+    <w:rsid w:val="0072271A"/>
     <w:pPr>
       <w:keepNext/>
       <w:keepLines/>
@@ -28550,6 +28552,11 @@
       <w:color w:val="0C888E"/>
       <w:sz w:val="28"/>
       <w:szCs w:val="24"/>
+      <w14:glow w14:rad="63500">
+        <w14:srgbClr w14:val="0C888E">
+          <w14:alpha w14:val="80000"/>
+        </w14:srgbClr>
+      </w14:glow>
     </w:rPr>
   </w:style>
   <w:style w:type="paragraph" w:styleId="Cmsor4">
@@ -28605,12 +28612,17 @@
     <w:basedOn w:val="Bekezdsalapbettpusa"/>
     <w:link w:val="Cmsor1"/>
     <w:uiPriority w:val="9"/>
-    <w:rsid w:val="00ED4EAD"/>
+    <w:rsid w:val="0072271A"/>
     <w:rPr>
       <w:rFonts w:ascii="Times New Roman" w:eastAsiaTheme="majorEastAsia" w:hAnsi="Times New Roman" w:cstheme="majorBidi"/>
       <w:color w:val="0C888E"/>
       <w:sz w:val="36"/>
       <w:szCs w:val="32"/>
+      <w14:glow w14:rad="63500">
+        <w14:srgbClr w14:val="0C888E">
+          <w14:alpha w14:val="80000"/>
+        </w14:srgbClr>
+      </w14:glow>
     </w:rPr>
   </w:style>
   <w:style w:type="character" w:customStyle="1" w:styleId="Cmsor2Char">
@@ -28618,12 +28630,17 @@
     <w:basedOn w:val="Bekezdsalapbettpusa"/>
     <w:link w:val="Cmsor2"/>
     <w:uiPriority w:val="9"/>
-    <w:rsid w:val="00ED4EAD"/>
+    <w:rsid w:val="0072271A"/>
     <w:rPr>
       <w:rFonts w:ascii="Times New Roman" w:eastAsiaTheme="majorEastAsia" w:hAnsi="Times New Roman" w:cstheme="majorBidi"/>
       <w:color w:val="0C888E"/>
       <w:sz w:val="32"/>
       <w:szCs w:val="26"/>
+      <w14:glow w14:rad="63500">
+        <w14:srgbClr w14:val="0C888E">
+          <w14:alpha w14:val="80000"/>
+        </w14:srgbClr>
+      </w14:glow>
     </w:rPr>
   </w:style>
   <w:style w:type="paragraph" w:styleId="Listaszerbekezds">
@@ -28642,12 +28659,17 @@
     <w:basedOn w:val="Bekezdsalapbettpusa"/>
     <w:link w:val="Cmsor3"/>
     <w:uiPriority w:val="9"/>
-    <w:rsid w:val="00ED4EAD"/>
+    <w:rsid w:val="0072271A"/>
     <w:rPr>
       <w:rFonts w:ascii="Times New Roman" w:eastAsiaTheme="majorEastAsia" w:hAnsi="Times New Roman" w:cstheme="majorBidi"/>
       <w:color w:val="0C888E"/>
       <w:sz w:val="28"/>
       <w:szCs w:val="24"/>
+      <w14:glow w14:rad="63500">
+        <w14:srgbClr w14:val="0C888E">
+          <w14:alpha w14:val="80000"/>
+        </w14:srgbClr>
+      </w14:glow>
     </w:rPr>
   </w:style>
   <w:style w:type="paragraph" w:styleId="Lbjegyzetszveg">
@@ -29173,7 +29195,7 @@
 </file>
 
 <file path=customXml/itemProps1.xml><?xml version="1.0" encoding="utf-8"?>
-<ds:datastoreItem xmlns:ds="http://schemas.openxmlformats.org/officeDocument/2006/customXml" ds:itemID="{94167806-56F7-4C61-8149-4B7C970BC43E}">
+<ds:datastoreItem xmlns:ds="http://schemas.openxmlformats.org/officeDocument/2006/customXml" ds:itemID="{C0599A16-282C-4F03-89B9-653DE00C38FE}">
   <ds:schemaRefs>
     <ds:schemaRef ds:uri="http://schemas.openxmlformats.org/officeDocument/2006/bibliography"/>
   </ds:schemaRefs>

</xml_diff>